<commit_message>
added raw design in Inputs changes in TD
</commit_message>
<xml_diff>
--- a/Technical Design.docx
+++ b/Technical Design.docx
@@ -60,50 +60,25 @@
       </w:r>
     </w:p>
     <w:p>
-      <w:r>
-        <w:rPr>
-          <w:lang w:val="ru-RU"/>
-        </w:rPr>
-        <w:t xml:space="preserve">2. </w:t>
-      </w:r>
-      <w:proofErr w:type="spellStart"/>
-      <w:r>
-        <w:rPr>
-          <w:lang w:val="ru-RU"/>
-        </w:rPr>
-        <w:t>Елементи</w:t>
-      </w:r>
-      <w:proofErr w:type="spellEnd"/>
+      <w:pPr>
+        <w:rPr>
+          <w:lang w:val="ru-RU"/>
+        </w:rPr>
+      </w:pPr>
+      <w:r>
+        <w:rPr>
+          <w:lang w:val="ru-RU"/>
+        </w:rPr>
+        <w:t>2. Елементи головної сторінки</w:t>
+      </w:r>
       <w:r>
         <w:rPr>
           <w:lang w:val="ru-RU"/>
         </w:rPr>
         <w:t xml:space="preserve"> </w:t>
       </w:r>
-      <w:proofErr w:type="spellStart"/>
-      <w:r>
-        <w:rPr>
-          <w:lang w:val="ru-RU"/>
-        </w:rPr>
-        <w:t>головної</w:t>
-      </w:r>
-      <w:proofErr w:type="spellEnd"/>
-      <w:r>
-        <w:rPr>
-          <w:lang w:val="ru-RU"/>
-        </w:rPr>
-        <w:t xml:space="preserve"> </w:t>
-      </w:r>
-      <w:proofErr w:type="spellStart"/>
-      <w:r>
-        <w:rPr>
-          <w:lang w:val="ru-RU"/>
-        </w:rPr>
-        <w:t>сторінки</w:t>
-      </w:r>
-      <w:proofErr w:type="spellEnd"/>
-      <w:r>
-        <w:t xml:space="preserve"> Portfolio</w:t>
+      <w:r>
+        <w:t>Portfolio</w:t>
       </w:r>
     </w:p>
     <w:p>
@@ -124,11 +99,6 @@
       </w:r>
     </w:p>
     <w:p>
-      <w:pPr>
-        <w:rPr>
-          <w:lang w:val="ru-RU"/>
-        </w:rPr>
-      </w:pPr>
       <w:r>
         <w:rPr>
           <w:lang w:val="ru-RU"/>
@@ -139,26 +109,17 @@
         <w:t>b</w:t>
       </w:r>
       <w:r>
-        <w:rPr>
-          <w:lang w:val="ru-RU"/>
-        </w:rPr>
         <w:t xml:space="preserve">) </w:t>
       </w:r>
       <w:r>
         <w:t>Body</w:t>
       </w:r>
       <w:r>
-        <w:rPr>
-          <w:lang w:val="ru-RU"/>
-        </w:rPr>
         <w:t xml:space="preserve"> </w:t>
       </w:r>
     </w:p>
     <w:p>
       <w:r>
-        <w:rPr>
-          <w:lang w:val="ru-RU"/>
-        </w:rPr>
         <w:tab/>
       </w:r>
       <w:r>
@@ -173,9 +134,150 @@
     </w:p>
     <w:p>
       <w:r>
+        <w:t xml:space="preserve">3. </w:t>
+      </w:r>
+      <w:r>
+        <w:rPr>
+          <w:lang w:val="ru-RU"/>
+        </w:rPr>
+        <w:t xml:space="preserve">Дизайн сторінки </w:t>
+      </w:r>
+      <w:r>
+        <w:t>Blog</w:t>
+      </w:r>
+    </w:p>
+    <w:p>
+      <w:r>
+        <w:t xml:space="preserve">4. </w:t>
+      </w:r>
+      <w:r>
+        <w:rPr>
+          <w:lang w:val="ru-RU"/>
+        </w:rPr>
+        <w:t>Дизайн</w:t>
+      </w:r>
+      <w:r>
+        <w:t xml:space="preserve"> </w:t>
+      </w:r>
+      <w:r>
+        <w:rPr>
+          <w:lang w:val="ru-RU"/>
+        </w:rPr>
+        <w:t>сторінки</w:t>
+      </w:r>
+      <w:r>
+        <w:t xml:space="preserve"> </w:t>
+      </w:r>
+      <w:proofErr w:type="gramStart"/>
+      <w:r>
+        <w:t>About</w:t>
+      </w:r>
+      <w:proofErr w:type="gramEnd"/>
+    </w:p>
+    <w:p>
+      <w:r>
+        <w:t xml:space="preserve">5. </w:t>
+      </w:r>
+      <w:r>
+        <w:rPr>
+          <w:lang w:val="ru-RU"/>
+        </w:rPr>
+        <w:t>Дизайн</w:t>
+      </w:r>
+      <w:r>
+        <w:t xml:space="preserve"> </w:t>
+      </w:r>
+      <w:r>
+        <w:rPr>
+          <w:lang w:val="ru-RU"/>
+        </w:rPr>
+        <w:t>сторінки</w:t>
+      </w:r>
+      <w:r>
+        <w:t xml:space="preserve"> </w:t>
+      </w:r>
+      <w:r>
+        <w:t>Advice</w:t>
+      </w:r>
+      <w:r>
+        <w:t>s</w:t>
+      </w:r>
+    </w:p>
+    <w:p>
+      <w:r>
+        <w:t xml:space="preserve">6. </w:t>
+      </w:r>
+      <w:r>
+        <w:rPr>
+          <w:lang w:val="ru-RU"/>
+        </w:rPr>
+        <w:t>Дизайн</w:t>
+      </w:r>
+      <w:r>
+        <w:t xml:space="preserve"> </w:t>
+      </w:r>
+      <w:r>
+        <w:rPr>
+          <w:lang w:val="ru-RU"/>
+        </w:rPr>
+        <w:t>сторінки</w:t>
+      </w:r>
+      <w:r>
+        <w:t xml:space="preserve"> </w:t>
+      </w:r>
+      <w:r>
+        <w:t>Follow</w:t>
+      </w:r>
+    </w:p>
+    <w:p>
+      <w:r>
+        <w:t xml:space="preserve">7. </w:t>
+      </w:r>
+      <w:r>
+        <w:rPr>
+          <w:lang w:val="ru-RU"/>
+        </w:rPr>
+        <w:t>Дизайн</w:t>
+      </w:r>
+      <w:r>
+        <w:t xml:space="preserve"> </w:t>
+      </w:r>
+      <w:r>
+        <w:rPr>
+          <w:lang w:val="ru-RU"/>
+        </w:rPr>
+        <w:t>сторінки</w:t>
+      </w:r>
+      <w:r>
+        <w:t xml:space="preserve"> </w:t>
+      </w:r>
+      <w:r>
+        <w:t>Contact</w:t>
+      </w:r>
+    </w:p>
+    <w:p>
+      <w:pPr>
+        <w:rPr>
+          <w:lang w:val="ru-RU"/>
+        </w:rPr>
+      </w:pPr>
+      <w:r>
+        <w:t xml:space="preserve">8. Tags </w:t>
+      </w:r>
+      <w:r>
+        <w:rPr>
+          <w:lang w:val="ru-RU"/>
+        </w:rPr>
+        <w:t>сторінка</w:t>
+      </w:r>
+      <w:bookmarkStart w:id="0" w:name="_GoBack"/>
+      <w:bookmarkEnd w:id="0"/>
+    </w:p>
+    <w:p>
+      <w:r>
         <w:rPr>
           <w:noProof/>
-          <w:lang w:eastAsia="en-US" w:bidi="ar-SA"/>
+          <w:lang w:val="ru-RU" w:eastAsia="ru-RU" w:bidi="ar-SA"/>
         </w:rPr>
         <w:drawing>
           <wp:inline distT="0" distB="0" distL="0" distR="0" wp14:anchorId="6F036177" wp14:editId="42AED458">
@@ -233,7 +335,7 @@
       <w:r>
         <w:rPr>
           <w:noProof/>
-          <w:lang w:eastAsia="en-US" w:bidi="ar-SA"/>
+          <w:lang w:val="ru-RU" w:eastAsia="ru-RU" w:bidi="ar-SA"/>
         </w:rPr>
         <w:drawing>
           <wp:inline distT="0" distB="0" distL="0" distR="0" wp14:anchorId="258F07D4" wp14:editId="7B2C153F">
@@ -290,9 +392,6 @@
         <w:t>Position</w:t>
       </w:r>
       <w:r>
-        <w:rPr>
-          <w:lang w:val="ru-RU"/>
-        </w:rPr>
         <w:t xml:space="preserve">: </w:t>
       </w:r>
       <w:r>
@@ -309,38 +408,44 @@
       <w:pPr>
         <w:widowControl/>
         <w:suppressAutoHyphens w:val="0"/>
-        <w:rPr>
-          <w:lang w:val="ru-RU"/>
-        </w:rPr>
-      </w:pPr>
-    </w:p>
-    <w:p>
-      <w:pPr>
-        <w:widowControl/>
-        <w:suppressAutoHyphens w:val="0"/>
-        <w:rPr>
-          <w:lang w:val="uk-UA"/>
-        </w:rPr>
+      </w:pPr>
+    </w:p>
+    <w:p>
+      <w:pPr>
+        <w:widowControl/>
+        <w:suppressAutoHyphens w:val="0"/>
+        <w:rPr>
+          <w:lang w:val="uk-UA"/>
+        </w:rPr>
+      </w:pPr>
+      <w:r>
+        <w:rPr>
+          <w:lang w:val="uk-UA"/>
+        </w:rPr>
+        <w:t>Ссилки на сторінки</w:t>
+      </w:r>
+      <w:r>
+        <w:rPr>
+          <w:lang w:val="uk-UA"/>
+        </w:rPr>
+        <w:t>:</w:t>
+      </w:r>
+    </w:p>
+    <w:p>
+      <w:pPr>
+        <w:widowControl/>
+        <w:suppressAutoHyphens w:val="0"/>
       </w:pPr>
       <w:proofErr w:type="spellStart"/>
       <w:r>
         <w:rPr>
-          <w:lang w:val="uk-UA"/>
-        </w:rPr>
-        <w:t>Ссилки</w:t>
+          <w:i/>
+        </w:rPr>
+        <w:t>Site_name</w:t>
       </w:r>
       <w:proofErr w:type="spellEnd"/>
       <w:r>
-        <w:rPr>
-          <w:lang w:val="uk-UA"/>
-        </w:rPr>
-        <w:t xml:space="preserve"> на сторінки</w:t>
-      </w:r>
-      <w:r>
-        <w:rPr>
-          <w:lang w:val="uk-UA"/>
-        </w:rPr>
-        <w:t>:</w:t>
+        <w:t>/About</w:t>
       </w:r>
     </w:p>
     <w:p>
@@ -357,7 +462,7 @@
       </w:r>
       <w:proofErr w:type="spellEnd"/>
       <w:r>
-        <w:t>/About</w:t>
+        <w:t>/Blog</w:t>
       </w:r>
     </w:p>
     <w:p>
@@ -374,7 +479,7 @@
       </w:r>
       <w:proofErr w:type="spellEnd"/>
       <w:r>
-        <w:t>/Blog</w:t>
+        <w:t>/Advices</w:t>
       </w:r>
     </w:p>
     <w:p>
@@ -391,7 +496,7 @@
       </w:r>
       <w:proofErr w:type="spellEnd"/>
       <w:r>
-        <w:t>/Advices</w:t>
+        <w:t>/Follow</w:t>
       </w:r>
     </w:p>
     <w:p>
@@ -408,23 +513,6 @@
       </w:r>
       <w:proofErr w:type="spellEnd"/>
       <w:r>
-        <w:t>/Follow</w:t>
-      </w:r>
-    </w:p>
-    <w:p>
-      <w:pPr>
-        <w:widowControl/>
-        <w:suppressAutoHyphens w:val="0"/>
-      </w:pPr>
-      <w:proofErr w:type="spellStart"/>
-      <w:r>
-        <w:rPr>
-          <w:i/>
-        </w:rPr>
-        <w:t>Site_name</w:t>
-      </w:r>
-      <w:proofErr w:type="spellEnd"/>
-      <w:r>
         <w:t>/Contact</w:t>
       </w:r>
     </w:p>
@@ -438,6 +526,9 @@
       <w:pPr>
         <w:widowControl/>
         <w:suppressAutoHyphens w:val="0"/>
+        <w:rPr>
+          <w:lang w:val="uk-UA"/>
+        </w:rPr>
       </w:pPr>
       <w:r>
         <w:t xml:space="preserve">B - </w:t>
@@ -445,9 +536,21 @@
       <w:hyperlink r:id="rId8" w:history="1">
         <w:r>
           <w:rPr>
-            <w:rStyle w:val="a7"/>
+            <w:rStyle w:val="Hyperlink"/>
           </w:rPr>
-          <w:t>http://vk.com/olgavolyanska</w:t>
+          <w:t>http://vk.com/ol</w:t>
+        </w:r>
+        <w:r>
+          <w:rPr>
+            <w:rStyle w:val="Hyperlink"/>
+          </w:rPr>
+          <w:t>g</w:t>
+        </w:r>
+        <w:r>
+          <w:rPr>
+            <w:rStyle w:val="Hyperlink"/>
+          </w:rPr>
+          <w:t>avolyanska</w:t>
         </w:r>
       </w:hyperlink>
     </w:p>
@@ -462,7 +565,7 @@
       <w:hyperlink r:id="rId9" w:history="1">
         <w:r>
           <w:rPr>
-            <w:rStyle w:val="a7"/>
+            <w:rStyle w:val="Hyperlink"/>
           </w:rPr>
           <w:t>https://www.facebook.com/olga.volyanska</w:t>
         </w:r>
@@ -473,66 +576,28 @@
         <w:widowControl/>
         <w:suppressAutoHyphens w:val="0"/>
       </w:pPr>
-      <w:proofErr w:type="gramStart"/>
-      <w:r>
+      <w:r>
+        <w:lastRenderedPageBreak/>
         <w:t xml:space="preserve">I - </w:t>
       </w:r>
-      <w:hyperlink r:id="rId10" w:history="1">
-        <w:r>
-          <w:rPr>
-            <w:rStyle w:val="a7"/>
-          </w:rPr>
-          <w:t>https://www.</w:t>
-        </w:r>
-        <w:proofErr w:type="gramEnd"/>
-        <w:r>
-          <w:t xml:space="preserve"> </w:t>
-        </w:r>
-        <w:r>
-          <w:rPr>
-            <w:rStyle w:val="a7"/>
-          </w:rPr>
-          <w:t>instagram</w:t>
-        </w:r>
-        <w:r>
-          <w:rPr>
-            <w:rStyle w:val="a7"/>
-          </w:rPr>
-          <w:t>.com/</w:t>
-        </w:r>
-      </w:hyperlink>
-      <w:r>
-        <w:t xml:space="preserve"> xxx</w:t>
-      </w:r>
-    </w:p>
-    <w:p>
-      <w:pPr>
-        <w:widowControl/>
-        <w:suppressAutoHyphens w:val="0"/>
-      </w:pPr>
-      <w:proofErr w:type="gramStart"/>
+      <w:r>
+        <w:t>https://instagram.com/olgavolyanska/</w:t>
+      </w:r>
+    </w:p>
+    <w:p>
+      <w:pPr>
+        <w:widowControl/>
+        <w:suppressAutoHyphens w:val="0"/>
+      </w:pPr>
       <w:r>
         <w:t>P -</w:t>
       </w:r>
       <w:r>
-        <w:t xml:space="preserve"> https://www.</w:t>
-      </w:r>
-      <w:proofErr w:type="gramEnd"/>
-      <w:r>
         <w:t xml:space="preserve"> </w:t>
       </w:r>
       <w:r>
-        <w:t>pinterest.com</w:t>
-      </w:r>
-      <w:r>
-        <w:t xml:space="preserve"> /xxx</w:t>
-      </w:r>
-    </w:p>
-    <w:p>
-      <w:pPr>
-        <w:widowControl/>
-        <w:suppressAutoHyphens w:val="0"/>
-      </w:pPr>
+        <w:t>https://www.pinterest.com/olgavolyanska/</w:t>
+      </w:r>
     </w:p>
     <w:p>
       <w:pPr>
@@ -618,7 +683,7 @@
     </w:p>
     <w:tbl>
       <w:tblPr>
-        <w:tblStyle w:val="a8"/>
+        <w:tblStyle w:val="TableGrid"/>
         <w:tblW w:w="0" w:type="auto"/>
         <w:tblLook w:val="04A0" w:firstRow="1" w:lastRow="0" w:firstColumn="1" w:lastColumn="0" w:noHBand="0" w:noVBand="1"/>
       </w:tblPr>
@@ -837,27 +902,25 @@
         <w:rPr>
           <w:lang w:val="uk-UA"/>
         </w:rPr>
-        <w:t xml:space="preserve">Нова зйомка додається через </w:t>
-      </w:r>
-      <w:proofErr w:type="spellStart"/>
-      <w:r>
-        <w:rPr>
-          <w:lang w:val="uk-UA"/>
-        </w:rPr>
-        <w:t>адмінку</w:t>
-      </w:r>
-      <w:proofErr w:type="spellEnd"/>
-    </w:p>
-    <w:p>
-      <w:pPr>
-        <w:widowControl/>
-        <w:suppressAutoHyphens w:val="0"/>
-      </w:pPr>
-    </w:p>
-    <w:p>
-      <w:pPr>
-        <w:widowControl/>
-        <w:suppressAutoHyphens w:val="0"/>
+        <w:t>Нова зйомка додається через адмінку</w:t>
+      </w:r>
+    </w:p>
+    <w:p>
+      <w:pPr>
+        <w:widowControl/>
+        <w:suppressAutoHyphens w:val="0"/>
+        <w:rPr>
+          <w:lang w:val="ru-RU"/>
+        </w:rPr>
+      </w:pPr>
+    </w:p>
+    <w:p>
+      <w:pPr>
+        <w:widowControl/>
+        <w:suppressAutoHyphens w:val="0"/>
+        <w:rPr>
+          <w:lang w:val="ru-RU"/>
+        </w:rPr>
       </w:pPr>
       <w:r>
         <w:t>Footer</w:t>
@@ -871,7 +934,7 @@
       <w:r>
         <w:rPr>
           <w:noProof/>
-          <w:lang w:eastAsia="en-US" w:bidi="ar-SA"/>
+          <w:lang w:val="ru-RU" w:eastAsia="ru-RU" w:bidi="ar-SA"/>
         </w:rPr>
         <w:drawing>
           <wp:inline distT="0" distB="0" distL="0" distR="0" wp14:anchorId="76AB2F1F" wp14:editId="2C77121E">
@@ -889,7 +952,7 @@
                     <pic:cNvPicPr/>
                   </pic:nvPicPr>
                   <pic:blipFill>
-                    <a:blip r:embed="rId11"/>
+                    <a:blip r:embed="rId10"/>
                     <a:stretch>
                       <a:fillRect/>
                     </a:stretch>
@@ -912,7 +975,7 @@
     </w:p>
     <w:tbl>
       <w:tblPr>
-        <w:tblStyle w:val="a8"/>
+        <w:tblStyle w:val="TableGrid"/>
         <w:tblW w:w="0" w:type="auto"/>
         <w:tblLook w:val="04A0" w:firstRow="1" w:lastRow="0" w:firstColumn="1" w:lastColumn="0" w:noHBand="0" w:noVBand="1"/>
       </w:tblPr>
@@ -944,14 +1007,12 @@
               <w:widowControl/>
               <w:suppressAutoHyphens w:val="0"/>
             </w:pPr>
-            <w:proofErr w:type="spellStart"/>
             <w:r>
               <w:rPr>
                 <w:lang w:val="uk-UA"/>
               </w:rPr>
               <w:t>Привет</w:t>
             </w:r>
-            <w:proofErr w:type="spellEnd"/>
             <w:r>
               <w:t>!</w:t>
             </w:r>
@@ -965,30 +1026,8 @@
               <w:rPr>
                 <w:lang w:val="uk-UA"/>
               </w:rPr>
-              <w:t xml:space="preserve">Я </w:t>
-            </w:r>
-            <w:proofErr w:type="spellStart"/>
-            <w:r>
-              <w:rPr>
-                <w:lang w:val="uk-UA"/>
-              </w:rPr>
-              <w:t>занимаюсь</w:t>
-            </w:r>
-            <w:proofErr w:type="spellEnd"/>
-            <w:r>
-              <w:rPr>
-                <w:lang w:val="uk-UA"/>
-              </w:rPr>
-              <w:t xml:space="preserve"> </w:t>
-            </w:r>
-            <w:proofErr w:type="spellStart"/>
-            <w:r>
-              <w:rPr>
-                <w:lang w:val="uk-UA"/>
-              </w:rPr>
-              <w:t>сьемкой</w:t>
-            </w:r>
-            <w:proofErr w:type="spellEnd"/>
+              <w:t>Я занимаюсь сьемкой</w:t>
+            </w:r>
             <w:r>
               <w:t>…</w:t>
             </w:r>
@@ -1072,7 +1111,7 @@
       <w:r>
         <w:rPr>
           <w:noProof/>
-          <w:lang w:eastAsia="en-US" w:bidi="ar-SA"/>
+          <w:lang w:val="ru-RU" w:eastAsia="ru-RU" w:bidi="ar-SA"/>
         </w:rPr>
         <w:drawing>
           <wp:anchor distT="0" distB="0" distL="114300" distR="114300" simplePos="0" relativeHeight="251658240" behindDoc="0" locked="0" layoutInCell="1" allowOverlap="1" wp14:anchorId="395B1D8D" wp14:editId="778969FC">
@@ -1098,7 +1137,7 @@
                     <pic:cNvPicPr/>
                   </pic:nvPicPr>
                   <pic:blipFill rotWithShape="1">
-                    <a:blip r:embed="rId12">
+                    <a:blip r:embed="rId11">
                       <a:extLst>
                         <a:ext uri="{28A0092B-C50C-407E-A947-70E740481C1C}">
                           <a14:useLocalDpi xmlns:a14="http://schemas.microsoft.com/office/drawing/2010/main" val="0"/>
@@ -1165,7 +1204,7 @@
     </w:p>
     <w:tbl>
       <w:tblPr>
-        <w:tblStyle w:val="a8"/>
+        <w:tblStyle w:val="TableGrid"/>
         <w:tblW w:w="0" w:type="auto"/>
         <w:tblLook w:val="04A0" w:firstRow="1" w:lastRow="0" w:firstColumn="1" w:lastColumn="0" w:noHBand="0" w:noVBand="1"/>
       </w:tblPr>
@@ -1255,7 +1294,7 @@
     </w:p>
     <w:tbl>
       <w:tblPr>
-        <w:tblStyle w:val="a8"/>
+        <w:tblStyle w:val="TableGrid"/>
         <w:tblW w:w="0" w:type="auto"/>
         <w:tblLook w:val="04A0" w:firstRow="1" w:lastRow="0" w:firstColumn="1" w:lastColumn="0" w:noHBand="0" w:noVBand="1"/>
       </w:tblPr>
@@ -1274,10 +1313,7 @@
               <w:suppressAutoHyphens w:val="0"/>
             </w:pPr>
             <w:r>
-              <w:t>Text</w:t>
-            </w:r>
-            <w:r>
-              <w:t>:</w:t>
+              <w:t>Text:</w:t>
             </w:r>
           </w:p>
         </w:tc>
@@ -1290,14 +1326,12 @@
               <w:widowControl/>
               <w:suppressAutoHyphens w:val="0"/>
             </w:pPr>
-            <w:proofErr w:type="spellStart"/>
             <w:r>
               <w:rPr>
                 <w:lang w:val="uk-UA"/>
               </w:rPr>
               <w:t>Привет</w:t>
             </w:r>
-            <w:proofErr w:type="spellEnd"/>
             <w:r>
               <w:t>!</w:t>
             </w:r>
@@ -1311,30 +1345,8 @@
               <w:rPr>
                 <w:lang w:val="uk-UA"/>
               </w:rPr>
-              <w:t xml:space="preserve">Я </w:t>
-            </w:r>
-            <w:proofErr w:type="spellStart"/>
-            <w:r>
-              <w:rPr>
-                <w:lang w:val="uk-UA"/>
-              </w:rPr>
-              <w:t>занимаюсь</w:t>
-            </w:r>
-            <w:proofErr w:type="spellEnd"/>
-            <w:r>
-              <w:rPr>
-                <w:lang w:val="uk-UA"/>
-              </w:rPr>
-              <w:t xml:space="preserve"> </w:t>
-            </w:r>
-            <w:proofErr w:type="spellStart"/>
-            <w:r>
-              <w:rPr>
-                <w:lang w:val="uk-UA"/>
-              </w:rPr>
-              <w:t>сьемкой</w:t>
-            </w:r>
-            <w:proofErr w:type="spellEnd"/>
+              <w:t>Я занимаюсь сьемкой</w:t>
+            </w:r>
             <w:r>
               <w:t>…</w:t>
             </w:r>
@@ -1414,7 +1426,7 @@
     </w:p>
     <w:tbl>
       <w:tblPr>
-        <w:tblStyle w:val="a8"/>
+        <w:tblStyle w:val="TableGrid"/>
         <w:tblW w:w="0" w:type="auto"/>
         <w:tblLook w:val="04A0" w:firstRow="1" w:lastRow="0" w:firstColumn="1" w:lastColumn="0" w:noHBand="0" w:noVBand="1"/>
       </w:tblPr>
@@ -1623,30 +1635,20 @@
         <w:rPr>
           <w:lang w:val="uk-UA"/>
         </w:rPr>
-        <w:t xml:space="preserve">Фото повинно братися з </w:t>
-      </w:r>
-      <w:proofErr w:type="spellStart"/>
-      <w:r>
-        <w:rPr>
-          <w:lang w:val="uk-UA"/>
-        </w:rPr>
-        <w:t>інстаграма</w:t>
-      </w:r>
-      <w:proofErr w:type="spellEnd"/>
-      <w:r>
-        <w:rPr>
-          <w:lang w:val="uk-UA"/>
-        </w:rPr>
-        <w:t xml:space="preserve"> чи з </w:t>
-      </w:r>
-      <w:proofErr w:type="spellStart"/>
-      <w:r>
-        <w:rPr>
-          <w:lang w:val="uk-UA"/>
-        </w:rPr>
-        <w:t>адмінки</w:t>
-      </w:r>
-      <w:proofErr w:type="spellEnd"/>
+        <w:t>Слайд шоу</w:t>
+      </w:r>
+      <w:r>
+        <w:rPr>
+          <w:lang w:val="uk-UA"/>
+        </w:rPr>
+        <w:t xml:space="preserve"> повинно братися з </w:t>
+      </w:r>
+      <w:r>
+        <w:rPr>
+          <w:lang w:val="uk-UA"/>
+        </w:rPr>
+        <w:t>інстаграма і змінюватися</w:t>
+      </w:r>
       <w:r>
         <w:rPr>
           <w:lang w:val="uk-UA"/>
@@ -1683,7 +1685,7 @@
     </w:p>
     <w:tbl>
       <w:tblPr>
-        <w:tblStyle w:val="a8"/>
+        <w:tblStyle w:val="TableGrid"/>
         <w:tblW w:w="0" w:type="auto"/>
         <w:tblLook w:val="04A0" w:firstRow="1" w:lastRow="0" w:firstColumn="1" w:lastColumn="0" w:noHBand="0" w:noVBand="1"/>
       </w:tblPr>
@@ -1741,19 +1743,7 @@
             </w:r>
             <w:proofErr w:type="spellEnd"/>
             <w:r>
-              <w:t xml:space="preserve"> (w=</w:t>
-            </w:r>
-            <w:r>
-              <w:t>120</w:t>
-            </w:r>
-            <w:r>
-              <w:t>px</w:t>
-            </w:r>
-            <w:r>
-              <w:t>, h=124</w:t>
-            </w:r>
-            <w:r>
-              <w:t>px)</w:t>
+              <w:t xml:space="preserve"> (w=120px, h=124px)</w:t>
             </w:r>
           </w:p>
           <w:p>
@@ -1862,6 +1852,7 @@
               <w:suppressAutoHyphens w:val="0"/>
             </w:pPr>
             <w:r>
+              <w:lastRenderedPageBreak/>
               <w:t>q-ty</w:t>
             </w:r>
           </w:p>
@@ -1921,13 +1912,13 @@
       <w:r>
         <w:rPr>
           <w:noProof/>
-          <w:lang w:eastAsia="en-US" w:bidi="ar-SA"/>
+          <w:lang w:val="ru-RU" w:eastAsia="ru-RU" w:bidi="ar-SA"/>
         </w:rPr>
         <w:drawing>
-          <wp:inline distT="0" distB="0" distL="0" distR="0" wp14:anchorId="50D2942C" wp14:editId="398B3467">
-            <wp:extent cx="5494020" cy="6332220"/>
+          <wp:inline distT="0" distB="0" distL="0" distR="0" wp14:anchorId="056FC19B" wp14:editId="2B9A2756">
+            <wp:extent cx="6120130" cy="7030980"/>
             <wp:effectExtent l="0" t="0" r="0" b="0"/>
-            <wp:docPr id="2" name="Рисунок 2"/>
+            <wp:docPr id="7" name="Picture 7"/>
             <wp:cNvGraphicFramePr>
               <a:graphicFrameLocks xmlns:a="http://schemas.openxmlformats.org/drawingml/2006/main" noChangeAspect="1"/>
             </wp:cNvGraphicFramePr>
@@ -1939,7 +1930,7 @@
                     <pic:cNvPicPr/>
                   </pic:nvPicPr>
                   <pic:blipFill>
-                    <a:blip r:embed="rId13"/>
+                    <a:blip r:embed="rId12"/>
                     <a:stretch>
                       <a:fillRect/>
                     </a:stretch>
@@ -1947,7 +1938,7 @@
                   <pic:spPr>
                     <a:xfrm>
                       <a:off x="0" y="0"/>
-                      <a:ext cx="5494020" cy="6332220"/>
+                      <a:ext cx="6120130" cy="7030980"/>
                     </a:xfrm>
                     <a:prstGeom prst="rect">
                       <a:avLst/>
@@ -2061,7 +2052,7 @@
       <w:r>
         <w:rPr>
           <w:noProof/>
-          <w:lang w:eastAsia="en-US" w:bidi="ar-SA"/>
+          <w:lang w:val="ru-RU" w:eastAsia="ru-RU" w:bidi="ar-SA"/>
         </w:rPr>
         <w:drawing>
           <wp:anchor distT="0" distB="0" distL="114300" distR="114300" simplePos="0" relativeHeight="251659264" behindDoc="0" locked="0" layoutInCell="1" allowOverlap="1" wp14:anchorId="57A200D5" wp14:editId="7D06DC71">
@@ -2087,7 +2078,7 @@
                     <pic:cNvPicPr/>
                   </pic:nvPicPr>
                   <pic:blipFill>
-                    <a:blip r:embed="rId14">
+                    <a:blip r:embed="rId13">
                       <a:extLst>
                         <a:ext uri="{28A0092B-C50C-407E-A947-70E740481C1C}">
                           <a14:useLocalDpi xmlns:a14="http://schemas.microsoft.com/office/drawing/2010/main" val="0"/>
@@ -2197,7 +2188,7 @@
     </w:p>
     <w:tbl>
       <w:tblPr>
-        <w:tblStyle w:val="a8"/>
+        <w:tblStyle w:val="TableGrid"/>
         <w:tblW w:w="0" w:type="auto"/>
         <w:tblLook w:val="04A0" w:firstRow="1" w:lastRow="0" w:firstColumn="1" w:lastColumn="0" w:noHBand="0" w:noVBand="1"/>
       </w:tblPr>
@@ -2216,7 +2207,6 @@
               <w:suppressAutoHyphens w:val="0"/>
             </w:pPr>
             <w:r>
-              <w:lastRenderedPageBreak/>
               <w:t>Text:</w:t>
             </w:r>
           </w:p>
@@ -2237,22 +2227,44 @@
               <w:rPr>
                 <w:lang w:val="uk-UA"/>
               </w:rPr>
-              <w:t xml:space="preserve">Підтягуються з бази(додаються </w:t>
-            </w:r>
-            <w:bookmarkStart w:id="0" w:name="_GoBack"/>
-            <w:bookmarkEnd w:id="0"/>
+              <w:t>Підтягуються з бази</w:t>
+            </w:r>
+            <w:r>
+              <w:rPr>
+                <w:lang w:val="ru-RU"/>
+              </w:rPr>
+              <w:t xml:space="preserve"> </w:t>
+            </w:r>
             <w:r>
               <w:rPr>
                 <w:lang w:val="uk-UA"/>
               </w:rPr>
+              <w:t>(</w:t>
+            </w:r>
+            <w:r>
+              <w:rPr>
+                <w:lang w:val="uk-UA"/>
+              </w:rPr>
+              <w:t>додає</w:t>
+            </w:r>
+            <w:r>
+              <w:rPr>
+                <w:lang w:val="uk-UA"/>
+              </w:rPr>
+              <w:t xml:space="preserve">ться </w:t>
+            </w:r>
+            <w:r>
+              <w:rPr>
+                <w:lang w:val="ru-RU"/>
+              </w:rPr>
+              <w:t>при заливці зйомки</w:t>
+            </w:r>
+            <w:r>
+              <w:rPr>
+                <w:lang w:val="uk-UA"/>
+              </w:rPr>
               <w:t>)</w:t>
             </w:r>
-          </w:p>
-          <w:p>
-            <w:pPr>
-              <w:widowControl/>
-              <w:suppressAutoHyphens w:val="0"/>
-            </w:pPr>
           </w:p>
         </w:tc>
       </w:tr>
@@ -2261,18 +2273,767 @@
       <w:pPr>
         <w:widowControl/>
         <w:suppressAutoHyphens w:val="0"/>
-      </w:pPr>
+        <w:rPr>
+          <w:lang w:val="ru-RU"/>
+        </w:rPr>
+      </w:pPr>
+    </w:p>
+    <w:p>
+      <w:pPr>
+        <w:widowControl/>
+        <w:suppressAutoHyphens w:val="0"/>
+      </w:pPr>
+      <w:r>
+        <w:t>Photos</w:t>
+      </w:r>
+    </w:p>
+    <w:tbl>
+      <w:tblPr>
+        <w:tblStyle w:val="TableGrid"/>
+        <w:tblW w:w="0" w:type="auto"/>
+        <w:tblLook w:val="04A0" w:firstRow="1" w:lastRow="0" w:firstColumn="1" w:lastColumn="0" w:noHBand="0" w:noVBand="1"/>
+      </w:tblPr>
+      <w:tblGrid>
+        <w:gridCol w:w="2093"/>
+        <w:gridCol w:w="4961"/>
+      </w:tblGrid>
+      <w:tr>
+        <w:tc>
+          <w:tcPr>
+            <w:tcW w:w="2093" w:type="dxa"/>
+          </w:tcPr>
+          <w:p>
+            <w:pPr>
+              <w:widowControl/>
+              <w:suppressAutoHyphens w:val="0"/>
+            </w:pPr>
+            <w:r>
+              <w:t>Size:</w:t>
+            </w:r>
+          </w:p>
+        </w:tc>
+        <w:tc>
+          <w:tcPr>
+            <w:tcW w:w="4961" w:type="dxa"/>
+          </w:tcPr>
+          <w:p>
+            <w:pPr>
+              <w:widowControl/>
+              <w:suppressAutoHyphens w:val="0"/>
+            </w:pPr>
+            <w:r>
+              <w:rPr>
+                <w:lang w:val="uk-UA"/>
+              </w:rPr>
+              <w:t>?</w:t>
+            </w:r>
+            <w:proofErr w:type="spellStart"/>
+            <w:r>
+              <w:t>em</w:t>
+            </w:r>
+            <w:proofErr w:type="spellEnd"/>
+            <w:r>
+              <w:rPr>
+                <w:lang w:val="uk-UA"/>
+              </w:rPr>
+              <w:t xml:space="preserve"> </w:t>
+            </w:r>
+            <w:r>
+              <w:t>or ?</w:t>
+            </w:r>
+            <w:proofErr w:type="spellStart"/>
+            <w:r>
+              <w:t>px</w:t>
+            </w:r>
+            <w:proofErr w:type="spellEnd"/>
+            <w:r>
+              <w:t xml:space="preserve"> (w=200px, h=250</w:t>
+            </w:r>
+            <w:r>
+              <w:t>px)</w:t>
+            </w:r>
+          </w:p>
+          <w:p>
+            <w:pPr>
+              <w:widowControl/>
+              <w:suppressAutoHyphens w:val="0"/>
+            </w:pPr>
+          </w:p>
+        </w:tc>
+      </w:tr>
+      <w:tr>
+        <w:tc>
+          <w:tcPr>
+            <w:tcW w:w="2093" w:type="dxa"/>
+          </w:tcPr>
+          <w:p>
+            <w:pPr>
+              <w:widowControl/>
+              <w:suppressAutoHyphens w:val="0"/>
+            </w:pPr>
+            <w:r>
+              <w:t>Click</w:t>
+            </w:r>
+            <w:r>
+              <w:t>:</w:t>
+            </w:r>
+          </w:p>
+        </w:tc>
+        <w:tc>
+          <w:tcPr>
+            <w:tcW w:w="4961" w:type="dxa"/>
+          </w:tcPr>
+          <w:p>
+            <w:pPr>
+              <w:widowControl/>
+              <w:suppressAutoHyphens w:val="0"/>
+            </w:pPr>
+            <w:r>
+              <w:rPr>
+                <w:lang w:val="ru-RU"/>
+              </w:rPr>
+              <w:t>Повнорозмірна</w:t>
+            </w:r>
+            <w:r>
+              <w:t xml:space="preserve"> </w:t>
+            </w:r>
+            <w:r>
+              <w:rPr>
+                <w:lang w:val="ru-RU"/>
+              </w:rPr>
+              <w:t>фотографія</w:t>
+            </w:r>
+            <w:r>
+              <w:t xml:space="preserve"> </w:t>
+            </w:r>
+            <w:r>
+              <w:rPr>
+                <w:lang w:val="ru-RU"/>
+              </w:rPr>
+              <w:t>з</w:t>
+            </w:r>
+            <w:r>
+              <w:t xml:space="preserve"> </w:t>
+            </w:r>
+            <w:r>
+              <w:rPr>
+                <w:lang w:val="ru-RU"/>
+              </w:rPr>
+              <w:t>опцією</w:t>
+            </w:r>
+            <w:r>
+              <w:t xml:space="preserve"> </w:t>
+            </w:r>
+            <w:r>
+              <w:t>Pinterest</w:t>
+            </w:r>
+          </w:p>
+        </w:tc>
+      </w:tr>
+      <w:tr>
+        <w:tc>
+          <w:tcPr>
+            <w:tcW w:w="2093" w:type="dxa"/>
+          </w:tcPr>
+          <w:p>
+            <w:pPr>
+              <w:widowControl/>
+              <w:suppressAutoHyphens w:val="0"/>
+            </w:pPr>
+            <w:r>
+              <w:t>q-ty</w:t>
+            </w:r>
+            <w:r>
+              <w:t xml:space="preserve"> in row</w:t>
+            </w:r>
+          </w:p>
+        </w:tc>
+        <w:tc>
+          <w:tcPr>
+            <w:tcW w:w="4961" w:type="dxa"/>
+          </w:tcPr>
+          <w:p>
+            <w:pPr>
+              <w:widowControl/>
+              <w:suppressAutoHyphens w:val="0"/>
+              <w:rPr>
+                <w:i/>
+              </w:rPr>
+            </w:pPr>
+            <w:r>
+              <w:rPr>
+                <w:i/>
+              </w:rPr>
+              <w:t>4</w:t>
+            </w:r>
+          </w:p>
+        </w:tc>
+      </w:tr>
+    </w:tbl>
+    <w:p>
+      <w:pPr>
+        <w:widowControl/>
+        <w:suppressAutoHyphens w:val="0"/>
+      </w:pPr>
+      <w:r>
+        <w:rPr>
+          <w:noProof/>
+          <w:lang w:val="ru-RU" w:eastAsia="ru-RU" w:bidi="ar-SA"/>
+        </w:rPr>
+        <w:drawing>
+          <wp:anchor distT="0" distB="0" distL="114300" distR="114300" simplePos="0" relativeHeight="251660288" behindDoc="0" locked="0" layoutInCell="1" allowOverlap="1" wp14:anchorId="00C7840B" wp14:editId="01215831">
+            <wp:simplePos x="0" y="0"/>
+            <wp:positionH relativeFrom="column">
+              <wp:posOffset>2308860</wp:posOffset>
+            </wp:positionH>
+            <wp:positionV relativeFrom="paragraph">
+              <wp:posOffset>62865</wp:posOffset>
+            </wp:positionV>
+            <wp:extent cx="3676650" cy="1581150"/>
+            <wp:effectExtent l="0" t="0" r="0" b="0"/>
+            <wp:wrapSquare wrapText="bothSides"/>
+            <wp:docPr id="9" name="Picture 9"/>
+            <wp:cNvGraphicFramePr>
+              <a:graphicFrameLocks xmlns:a="http://schemas.openxmlformats.org/drawingml/2006/main" noChangeAspect="1"/>
+            </wp:cNvGraphicFramePr>
+            <a:graphic xmlns:a="http://schemas.openxmlformats.org/drawingml/2006/main">
+              <a:graphicData uri="http://schemas.openxmlformats.org/drawingml/2006/picture">
+                <pic:pic xmlns:pic="http://schemas.openxmlformats.org/drawingml/2006/picture">
+                  <pic:nvPicPr>
+                    <pic:cNvPr id="0" name=""/>
+                    <pic:cNvPicPr/>
+                  </pic:nvPicPr>
+                  <pic:blipFill>
+                    <a:blip r:embed="rId14">
+                      <a:extLst>
+                        <a:ext uri="{28A0092B-C50C-407E-A947-70E740481C1C}">
+                          <a14:useLocalDpi xmlns:a14="http://schemas.microsoft.com/office/drawing/2010/main" val="0"/>
+                        </a:ext>
+                      </a:extLst>
+                    </a:blip>
+                    <a:stretch>
+                      <a:fillRect/>
+                    </a:stretch>
+                  </pic:blipFill>
+                  <pic:spPr>
+                    <a:xfrm>
+                      <a:off x="0" y="0"/>
+                      <a:ext cx="3676650" cy="1581150"/>
+                    </a:xfrm>
+                    <a:prstGeom prst="rect">
+                      <a:avLst/>
+                    </a:prstGeom>
+                  </pic:spPr>
+                </pic:pic>
+              </a:graphicData>
+            </a:graphic>
+            <wp14:sizeRelH relativeFrom="page">
+              <wp14:pctWidth>0</wp14:pctWidth>
+            </wp14:sizeRelH>
+            <wp14:sizeRelV relativeFrom="page">
+              <wp14:pctHeight>0</wp14:pctHeight>
+            </wp14:sizeRelV>
+          </wp:anchor>
+        </w:drawing>
+      </w:r>
+    </w:p>
+    <w:p>
+      <w:pPr>
+        <w:widowControl/>
+        <w:suppressAutoHyphens w:val="0"/>
+      </w:pPr>
+      <w:r>
+        <w:t>Like’s Bar</w:t>
+      </w:r>
+    </w:p>
+    <w:p>
+      <w:pPr>
+        <w:widowControl/>
+        <w:suppressAutoHyphens w:val="0"/>
+      </w:pPr>
+      <w:r>
+        <w:t>Facebook</w:t>
+      </w:r>
+    </w:p>
+    <w:p>
+      <w:pPr>
+        <w:widowControl/>
+        <w:suppressAutoHyphens w:val="0"/>
+      </w:pPr>
+      <w:proofErr w:type="spellStart"/>
+      <w:r>
+        <w:t>Vkontakte</w:t>
+      </w:r>
+      <w:proofErr w:type="spellEnd"/>
+    </w:p>
+    <w:p>
+      <w:pPr>
+        <w:widowControl/>
+        <w:suppressAutoHyphens w:val="0"/>
+      </w:pPr>
+    </w:p>
+    <w:p>
+      <w:pPr>
+        <w:widowControl/>
+        <w:suppressAutoHyphens w:val="0"/>
+      </w:pPr>
+      <w:proofErr w:type="gramStart"/>
+      <w:r>
+        <w:t>Comments</w:t>
+      </w:r>
+      <w:r>
+        <w:t>(</w:t>
+      </w:r>
+      <w:proofErr w:type="gramEnd"/>
+      <w:r>
+        <w:rPr>
+          <w:lang w:val="uk-UA"/>
+        </w:rPr>
+        <w:t>Віджет</w:t>
+      </w:r>
+      <w:r>
+        <w:t>)</w:t>
+      </w:r>
+    </w:p>
+    <w:p>
+      <w:pPr>
+        <w:widowControl/>
+        <w:suppressAutoHyphens w:val="0"/>
+        <w:rPr>
+          <w:lang w:val="uk-UA"/>
+        </w:rPr>
+      </w:pPr>
+      <w:r>
+        <w:rPr>
+          <w:lang w:val="ru-RU"/>
+        </w:rPr>
+        <w:t>Аватарка</w:t>
+      </w:r>
+      <w:r>
+        <w:rPr>
+          <w:lang w:val="ru-RU"/>
+        </w:rPr>
+        <w:t xml:space="preserve"> </w:t>
+      </w:r>
+      <w:r>
+        <w:rPr>
+          <w:lang w:val="ru-RU"/>
+        </w:rPr>
+        <w:t>в</w:t>
+      </w:r>
+      <w:r>
+        <w:rPr>
+          <w:lang w:val="uk-UA"/>
+        </w:rPr>
+        <w:t>ідвідувача</w:t>
+      </w:r>
+      <w:r>
+        <w:rPr>
+          <w:lang w:val="ru-RU"/>
+        </w:rPr>
+        <w:t xml:space="preserve"> з Вк </w:t>
+      </w:r>
+      <w:proofErr w:type="spellStart"/>
+      <w:r>
+        <w:t>i</w:t>
+      </w:r>
+      <w:proofErr w:type="spellEnd"/>
+      <w:r>
+        <w:rPr>
+          <w:lang w:val="ru-RU"/>
+        </w:rPr>
+        <w:t xml:space="preserve"> </w:t>
+      </w:r>
+      <w:r>
+        <w:t>Fb</w:t>
+      </w:r>
+    </w:p>
+    <w:p>
+      <w:pPr>
+        <w:widowControl/>
+        <w:suppressAutoHyphens w:val="0"/>
+        <w:rPr>
+          <w:lang w:val="uk-UA"/>
+        </w:rPr>
+      </w:pPr>
+    </w:p>
+    <w:p>
+      <w:pPr>
+        <w:widowControl/>
+        <w:suppressAutoHyphens w:val="0"/>
+        <w:rPr>
+          <w:lang w:val="uk-UA"/>
+        </w:rPr>
+      </w:pPr>
+    </w:p>
+    <w:p>
+      <w:pPr>
+        <w:widowControl/>
+        <w:suppressAutoHyphens w:val="0"/>
+        <w:rPr>
+          <w:lang w:val="uk-UA"/>
+        </w:rPr>
+      </w:pPr>
+    </w:p>
+    <w:p>
+      <w:pPr>
+        <w:widowControl/>
+        <w:suppressAutoHyphens w:val="0"/>
+        <w:rPr>
+          <w:lang w:val="uk-UA"/>
+        </w:rPr>
+      </w:pPr>
+      <w:r>
+        <w:t xml:space="preserve">Footer </w:t>
+      </w:r>
+    </w:p>
+    <w:p>
+      <w:pPr>
+        <w:widowControl/>
+        <w:suppressAutoHyphens w:val="0"/>
+        <w:rPr>
+          <w:lang w:val="uk-UA"/>
+        </w:rPr>
+      </w:pPr>
+      <w:r>
+        <w:rPr>
+          <w:lang w:val="uk-UA"/>
+        </w:rPr>
+        <w:t>Тут</w:t>
+      </w:r>
+    </w:p>
+    <w:p>
+      <w:pPr>
+        <w:widowControl/>
+        <w:suppressAutoHyphens w:val="0"/>
+        <w:rPr>
+          <w:lang w:val="uk-UA"/>
+        </w:rPr>
+      </w:pPr>
+    </w:p>
+    <w:p>
+      <w:pPr>
+        <w:widowControl/>
+        <w:suppressAutoHyphens w:val="0"/>
+      </w:pPr>
+      <w:r>
+        <w:t>About</w:t>
+      </w:r>
+    </w:p>
+    <w:p>
+      <w:pPr>
+        <w:widowControl/>
+        <w:suppressAutoHyphens w:val="0"/>
+      </w:pPr>
+    </w:p>
+    <w:p>
+      <w:r>
+        <w:t>Header</w:t>
+      </w:r>
+    </w:p>
+    <w:p>
+      <w:pPr>
+        <w:widowControl/>
+        <w:suppressAutoHyphens w:val="0"/>
+      </w:pPr>
+      <w:r>
+        <w:rPr>
+          <w:lang w:val="uk-UA"/>
+        </w:rPr>
+        <w:t>Тут</w:t>
+      </w:r>
+    </w:p>
+    <w:p>
+      <w:pPr>
+        <w:widowControl/>
+        <w:suppressAutoHyphens w:val="0"/>
+      </w:pPr>
+    </w:p>
+    <w:p>
+      <w:pPr>
+        <w:widowControl/>
+        <w:suppressAutoHyphens w:val="0"/>
+      </w:pPr>
+      <w:r>
+        <w:t>Body</w:t>
+      </w:r>
+    </w:p>
+    <w:p>
+      <w:pPr>
+        <w:widowControl/>
+        <w:suppressAutoHyphens w:val="0"/>
+      </w:pPr>
+      <w:r>
+        <w:rPr>
+          <w:lang w:val="ru-RU"/>
+        </w:rPr>
+        <w:t>Буде</w:t>
+      </w:r>
+      <w:r>
+        <w:t xml:space="preserve"> </w:t>
+      </w:r>
+      <w:r>
+        <w:rPr>
+          <w:lang w:val="ru-RU"/>
+        </w:rPr>
+        <w:t>доданий</w:t>
+      </w:r>
+      <w:r>
+        <w:t xml:space="preserve"> </w:t>
+      </w:r>
+      <w:r>
+        <w:rPr>
+          <w:lang w:val="ru-RU"/>
+        </w:rPr>
+        <w:t>через</w:t>
+      </w:r>
+      <w:r>
+        <w:t xml:space="preserve"> </w:t>
+      </w:r>
+      <w:r>
+        <w:t>WordPress admin panel</w:t>
+      </w:r>
+    </w:p>
+    <w:p>
+      <w:pPr>
+        <w:widowControl/>
+        <w:suppressAutoHyphens w:val="0"/>
+      </w:pPr>
+    </w:p>
+    <w:p>
+      <w:pPr>
+        <w:widowControl/>
+        <w:suppressAutoHyphens w:val="0"/>
+        <w:rPr>
+          <w:lang w:val="uk-UA"/>
+        </w:rPr>
+      </w:pPr>
+      <w:r>
+        <w:t xml:space="preserve">Footer </w:t>
+      </w:r>
+    </w:p>
+    <w:p>
+      <w:pPr>
+        <w:widowControl/>
+        <w:suppressAutoHyphens w:val="0"/>
+        <w:rPr>
+          <w:lang w:val="uk-UA"/>
+        </w:rPr>
+      </w:pPr>
+      <w:r>
+        <w:rPr>
+          <w:lang w:val="uk-UA"/>
+        </w:rPr>
+        <w:t>Тут</w:t>
+      </w:r>
+    </w:p>
+    <w:p>
+      <w:pPr>
+        <w:widowControl/>
+        <w:suppressAutoHyphens w:val="0"/>
+      </w:pPr>
+    </w:p>
+    <w:p>
+      <w:pPr>
+        <w:widowControl/>
+        <w:suppressAutoHyphens w:val="0"/>
+      </w:pPr>
+      <w:r>
+        <w:t>Advices</w:t>
+      </w:r>
+    </w:p>
+    <w:p>
+      <w:pPr>
+        <w:widowControl/>
+        <w:suppressAutoHyphens w:val="0"/>
+      </w:pPr>
+    </w:p>
+    <w:p>
+      <w:r>
+        <w:t>Header</w:t>
+      </w:r>
+    </w:p>
+    <w:p>
+      <w:pPr>
+        <w:widowControl/>
+        <w:suppressAutoHyphens w:val="0"/>
+      </w:pPr>
+      <w:r>
+        <w:rPr>
+          <w:lang w:val="uk-UA"/>
+        </w:rPr>
+        <w:t>Тут</w:t>
+      </w:r>
+    </w:p>
+    <w:p>
+      <w:pPr>
+        <w:widowControl/>
+        <w:suppressAutoHyphens w:val="0"/>
+      </w:pPr>
+    </w:p>
+    <w:p>
+      <w:pPr>
+        <w:widowControl/>
+        <w:suppressAutoHyphens w:val="0"/>
+      </w:pPr>
+      <w:r>
+        <w:t>Body</w:t>
+      </w:r>
+    </w:p>
+    <w:p>
+      <w:pPr>
+        <w:widowControl/>
+        <w:suppressAutoHyphens w:val="0"/>
+      </w:pPr>
+      <w:r>
+        <w:rPr>
+          <w:lang w:val="ru-RU"/>
+        </w:rPr>
+        <w:t>Буде</w:t>
+      </w:r>
+      <w:r>
+        <w:t xml:space="preserve"> </w:t>
+      </w:r>
+      <w:r>
+        <w:rPr>
+          <w:lang w:val="ru-RU"/>
+        </w:rPr>
+        <w:t>доданий</w:t>
+      </w:r>
+      <w:r>
+        <w:t xml:space="preserve"> </w:t>
+      </w:r>
+      <w:r>
+        <w:rPr>
+          <w:lang w:val="ru-RU"/>
+        </w:rPr>
+        <w:t>через</w:t>
+      </w:r>
+      <w:r>
+        <w:t xml:space="preserve"> </w:t>
+      </w:r>
+      <w:r>
+        <w:t>WordPress admin panel</w:t>
+      </w:r>
+    </w:p>
+    <w:p>
+      <w:pPr>
+        <w:widowControl/>
+        <w:suppressAutoHyphens w:val="0"/>
+      </w:pPr>
+    </w:p>
+    <w:p>
+      <w:pPr>
+        <w:widowControl/>
+        <w:suppressAutoHyphens w:val="0"/>
+        <w:rPr>
+          <w:lang w:val="uk-UA"/>
+        </w:rPr>
+      </w:pPr>
+      <w:r>
+        <w:t xml:space="preserve">Footer </w:t>
+      </w:r>
+    </w:p>
+    <w:p>
+      <w:pPr>
+        <w:widowControl/>
+        <w:suppressAutoHyphens w:val="0"/>
+        <w:rPr>
+          <w:lang w:val="uk-UA"/>
+        </w:rPr>
+      </w:pPr>
+      <w:r>
+        <w:rPr>
+          <w:lang w:val="uk-UA"/>
+        </w:rPr>
+        <w:t>Тут</w:t>
+      </w:r>
+    </w:p>
+    <w:p>
+      <w:pPr>
+        <w:widowControl/>
+        <w:suppressAutoHyphens w:val="0"/>
+      </w:pPr>
+    </w:p>
+    <w:p>
+      <w:pPr>
+        <w:widowControl/>
+        <w:suppressAutoHyphens w:val="0"/>
+      </w:pPr>
+      <w:proofErr w:type="gramStart"/>
+      <w:r>
+        <w:t>Contact(</w:t>
+      </w:r>
+      <w:proofErr w:type="gramEnd"/>
+      <w:r>
+        <w:t>Drop-down menu)</w:t>
+      </w:r>
+    </w:p>
+    <w:p>
+      <w:pPr>
+        <w:widowControl/>
+        <w:suppressAutoHyphens w:val="0"/>
+      </w:pPr>
+    </w:p>
+    <w:p>
+      <w:pPr>
+        <w:widowControl/>
+        <w:suppressAutoHyphens w:val="0"/>
+      </w:pPr>
+      <w:r>
+        <w:t>Mail</w:t>
+      </w:r>
+    </w:p>
+    <w:p>
+      <w:pPr>
+        <w:widowControl/>
+        <w:suppressAutoHyphens w:val="0"/>
+      </w:pPr>
+      <w:proofErr w:type="spellStart"/>
+      <w:r>
+        <w:t>Vkontakte</w:t>
+      </w:r>
+      <w:proofErr w:type="spellEnd"/>
+    </w:p>
+    <w:p>
+      <w:pPr>
+        <w:widowControl/>
+        <w:suppressAutoHyphens w:val="0"/>
+      </w:pPr>
+      <w:r>
+        <w:t>Facebook</w:t>
+      </w:r>
+    </w:p>
+    <w:p>
+      <w:pPr>
+        <w:widowControl/>
+        <w:suppressAutoHyphens w:val="0"/>
+      </w:pPr>
+      <w:r>
+        <w:lastRenderedPageBreak/>
+        <w:t>Twitter</w:t>
+      </w:r>
+    </w:p>
+    <w:p>
+      <w:pPr>
+        <w:widowControl/>
+        <w:suppressAutoHyphens w:val="0"/>
+      </w:pPr>
+      <w:r>
+        <w:t>?</w:t>
+      </w:r>
     </w:p>
     <w:p>
       <w:pPr>
         <w:pageBreakBefore/>
       </w:pPr>
-      <w:proofErr w:type="spellStart"/>
-      <w:r>
+      <w:r>
+        <w:rPr>
+          <w:lang w:val="ru-RU"/>
+        </w:rPr>
         <w:lastRenderedPageBreak/>
         <w:t>Приклад</w:t>
       </w:r>
-      <w:proofErr w:type="spellEnd"/>
       <w:r>
         <w:t>:</w:t>
       </w:r>
@@ -2459,19 +3220,20 @@
     <w:lsdException w:name="Bibliography" w:uiPriority="37"/>
     <w:lsdException w:name="TOC Heading" w:uiPriority="39" w:qFormat="1"/>
   </w:latentStyles>
-  <w:style w:type="paragraph" w:default="1" w:styleId="a">
+  <w:style w:type="paragraph" w:default="1" w:styleId="Normal">
     <w:name w:val="Normal"/>
     <w:pPr>
       <w:widowControl w:val="0"/>
       <w:suppressAutoHyphens/>
     </w:pPr>
   </w:style>
-  <w:style w:type="character" w:default="1" w:styleId="a0">
+  <w:style w:type="character" w:default="1" w:styleId="DefaultParagraphFont">
     <w:name w:val="Default Paragraph Font"/>
     <w:uiPriority w:val="1"/>
+    <w:semiHidden/>
     <w:unhideWhenUsed/>
   </w:style>
-  <w:style w:type="table" w:default="1" w:styleId="a1">
+  <w:style w:type="table" w:default="1" w:styleId="TableNormal">
     <w:name w:val="Normal Table"/>
     <w:uiPriority w:val="99"/>
     <w:semiHidden/>
@@ -2486,7 +3248,7 @@
       </w:tblCellMar>
     </w:tblPr>
   </w:style>
-  <w:style w:type="numbering" w:default="1" w:styleId="a2">
+  <w:style w:type="numbering" w:default="1" w:styleId="NoList">
     <w:name w:val="No List"/>
     <w:uiPriority w:val="99"/>
     <w:semiHidden/>
@@ -2494,7 +3256,7 @@
   </w:style>
   <w:style w:type="paragraph" w:customStyle="1" w:styleId="Heading">
     <w:name w:val="Heading"/>
-    <w:basedOn w:val="a"/>
+    <w:basedOn w:val="Normal"/>
     <w:next w:val="TextBody"/>
     <w:pPr>
       <w:keepNext/>
@@ -2508,18 +3270,18 @@
   </w:style>
   <w:style w:type="paragraph" w:customStyle="1" w:styleId="TextBody">
     <w:name w:val="Text Body"/>
-    <w:basedOn w:val="a"/>
+    <w:basedOn w:val="Normal"/>
     <w:pPr>
       <w:spacing w:after="140" w:line="288" w:lineRule="auto"/>
     </w:pPr>
   </w:style>
-  <w:style w:type="paragraph" w:styleId="a3">
+  <w:style w:type="paragraph" w:styleId="List">
     <w:name w:val="List"/>
     <w:basedOn w:val="TextBody"/>
   </w:style>
-  <w:style w:type="paragraph" w:styleId="a4">
+  <w:style w:type="paragraph" w:styleId="Caption">
     <w:name w:val="caption"/>
-    <w:basedOn w:val="a"/>
+    <w:basedOn w:val="Normal"/>
     <w:pPr>
       <w:suppressLineNumbers/>
       <w:spacing w:before="120" w:after="120"/>
@@ -2531,15 +3293,15 @@
   </w:style>
   <w:style w:type="paragraph" w:customStyle="1" w:styleId="Index">
     <w:name w:val="Index"/>
-    <w:basedOn w:val="a"/>
+    <w:basedOn w:val="Normal"/>
     <w:pPr>
       <w:suppressLineNumbers/>
     </w:pPr>
   </w:style>
-  <w:style w:type="paragraph" w:styleId="a5">
+  <w:style w:type="paragraph" w:styleId="BalloonText">
     <w:name w:val="Balloon Text"/>
-    <w:basedOn w:val="a"/>
-    <w:link w:val="a6"/>
+    <w:basedOn w:val="Normal"/>
+    <w:link w:val="BalloonTextChar"/>
     <w:uiPriority w:val="99"/>
     <w:semiHidden/>
     <w:unhideWhenUsed/>
@@ -2550,10 +3312,10 @@
       <w:szCs w:val="14"/>
     </w:rPr>
   </w:style>
-  <w:style w:type="character" w:customStyle="1" w:styleId="a6">
-    <w:name w:val="Текст выноски Знак"/>
-    <w:basedOn w:val="a0"/>
-    <w:link w:val="a5"/>
+  <w:style w:type="character" w:customStyle="1" w:styleId="BalloonTextChar">
+    <w:name w:val="Balloon Text Char"/>
+    <w:basedOn w:val="DefaultParagraphFont"/>
+    <w:link w:val="BalloonText"/>
     <w:uiPriority w:val="99"/>
     <w:semiHidden/>
     <w:rsid w:val="00741E4B"/>
@@ -2563,9 +3325,9 @@
       <w:szCs w:val="14"/>
     </w:rPr>
   </w:style>
-  <w:style w:type="character" w:styleId="a7">
+  <w:style w:type="character" w:styleId="Hyperlink">
     <w:name w:val="Hyperlink"/>
-    <w:basedOn w:val="a0"/>
+    <w:basedOn w:val="DefaultParagraphFont"/>
     <w:uiPriority w:val="99"/>
     <w:unhideWhenUsed/>
     <w:rsid w:val="0019743B"/>
@@ -2574,9 +3336,9 @@
       <w:u w:val="single"/>
     </w:rPr>
   </w:style>
-  <w:style w:type="table" w:styleId="a8">
+  <w:style w:type="table" w:styleId="TableGrid">
     <w:name w:val="Table Grid"/>
-    <w:basedOn w:val="a1"/>
+    <w:basedOn w:val="TableNormal"/>
     <w:uiPriority w:val="59"/>
     <w:rsid w:val="006950CF"/>
     <w:tblPr>
@@ -2589,6 +3351,18 @@
         <w:insideV w:val="single" w:sz="4" w:space="0" w:color="auto"/>
       </w:tblBorders>
     </w:tblPr>
+  </w:style>
+  <w:style w:type="character" w:styleId="FollowedHyperlink">
+    <w:name w:val="FollowedHyperlink"/>
+    <w:basedOn w:val="DefaultParagraphFont"/>
+    <w:uiPriority w:val="99"/>
+    <w:semiHidden/>
+    <w:unhideWhenUsed/>
+    <w:rsid w:val="00504E4C"/>
+    <w:rPr>
+      <w:color w:val="800080" w:themeColor="followedHyperlink"/>
+      <w:u w:val="single"/>
+    </w:rPr>
   </w:style>
 </w:styles>
 </file>
@@ -2749,17 +3523,17 @@
     <w:lsdException w:name="Bibliography" w:uiPriority="37"/>
     <w:lsdException w:name="TOC Heading" w:uiPriority="39" w:qFormat="1"/>
   </w:latentStyles>
-  <w:style w:type="paragraph" w:default="1" w:styleId="a">
+  <w:style w:type="paragraph" w:default="1" w:styleId="Normal">
     <w:name w:val="Normal"/>
     <w:qFormat/>
   </w:style>
-  <w:style w:type="character" w:default="1" w:styleId="a0">
+  <w:style w:type="character" w:default="1" w:styleId="DefaultParagraphFont">
     <w:name w:val="Default Paragraph Font"/>
     <w:uiPriority w:val="1"/>
     <w:semiHidden/>
     <w:unhideWhenUsed/>
   </w:style>
-  <w:style w:type="table" w:default="1" w:styleId="a1">
+  <w:style w:type="table" w:default="1" w:styleId="TableNormal">
     <w:name w:val="Normal Table"/>
     <w:uiPriority w:val="99"/>
     <w:semiHidden/>
@@ -2774,7 +3548,7 @@
       </w:tblCellMar>
     </w:tblPr>
   </w:style>
-  <w:style w:type="numbering" w:default="1" w:styleId="a2">
+  <w:style w:type="numbering" w:default="1" w:styleId="NoList">
     <w:name w:val="No List"/>
     <w:uiPriority w:val="99"/>
     <w:semiHidden/>
@@ -3073,7 +3847,7 @@
 </file>
 
 <file path=customXml/itemProps1.xml><?xml version="1.0" encoding="utf-8"?>
-<ds:datastoreItem xmlns:ds="http://schemas.openxmlformats.org/officeDocument/2006/customXml" ds:itemID="{8C5CC747-0448-4281-A959-C7721CB6809C}">
+<ds:datastoreItem xmlns:ds="http://schemas.openxmlformats.org/officeDocument/2006/customXml" ds:itemID="{E10A433D-7CA9-4AD4-8615-96BFAE271AEE}">
   <ds:schemaRefs>
     <ds:schemaRef ds:uri="http://schemas.openxmlformats.org/officeDocument/2006/bibliography"/>
   </ds:schemaRefs>

</xml_diff>

<commit_message>
changed TD after conversation with Olya and Egor
</commit_message>
<xml_diff>
--- a/Technical Design.docx
+++ b/Technical Design.docx
@@ -18,7 +18,19 @@
         <w:rPr>
           <w:lang w:val="ru-RU"/>
         </w:rPr>
-        <w:t>Скетч сайта</w:t>
+        <w:t>Ск</w:t>
+      </w:r>
+      <w:r>
+        <w:rPr>
+          <w:lang w:val="ru-RU"/>
+        </w:rPr>
+        <w:t>р</w:t>
+      </w:r>
+      <w:r>
+        <w:rPr>
+          <w:lang w:val="ru-RU"/>
+        </w:rPr>
+        <w:t>етч сайта</w:t>
       </w:r>
       <w:r>
         <w:rPr>
@@ -243,39 +255,55 @@
       <w:r>
         <w:t>Contact</w:t>
       </w:r>
-    </w:p>
-    <w:p>
-      <w:r>
+      <w:bookmarkStart w:id="0" w:name="_GoBack"/>
+      <w:bookmarkEnd w:id="0"/>
+    </w:p>
+    <w:p>
+      <w:pPr>
+        <w:rPr>
+          <w:color w:val="FF0000"/>
+        </w:rPr>
+      </w:pPr>
+      <w:r>
+        <w:rPr>
+          <w:color w:val="FF0000"/>
+        </w:rPr>
         <w:t xml:space="preserve">7. </w:t>
       </w:r>
       <w:r>
         <w:rPr>
+          <w:color w:val="FF0000"/>
           <w:lang w:val="ru-RU"/>
         </w:rPr>
         <w:t>Дизайн</w:t>
       </w:r>
       <w:r>
+        <w:rPr>
+          <w:color w:val="FF0000"/>
+        </w:rPr>
         <w:t xml:space="preserve"> </w:t>
       </w:r>
       <w:r>
         <w:rPr>
+          <w:color w:val="FF0000"/>
           <w:lang w:val="ru-RU"/>
         </w:rPr>
         <w:t>сторінки</w:t>
       </w:r>
       <w:r>
+        <w:rPr>
+          <w:color w:val="FF0000"/>
+        </w:rPr>
         <w:t xml:space="preserve"> </w:t>
       </w:r>
       <w:r>
+        <w:rPr>
+          <w:color w:val="FF0000"/>
+        </w:rPr>
         <w:t>Follow</w:t>
       </w:r>
     </w:p>
     <w:p>
-      <w:pPr>
-        <w:rPr>
-          <w:lang w:val="ru-RU"/>
-        </w:rPr>
-      </w:pPr>
       <w:r>
         <w:t xml:space="preserve">8. </w:t>
       </w:r>
@@ -297,6 +325,166 @@
         </w:rPr>
         <w:t>сторінка</w:t>
       </w:r>
+    </w:p>
+    <w:p>
+      <w:pPr>
+        <w:rPr>
+          <w:color w:val="FF0000"/>
+        </w:rPr>
+      </w:pPr>
+      <w:r>
+        <w:rPr>
+          <w:color w:val="FF0000"/>
+        </w:rPr>
+        <w:t xml:space="preserve">9. </w:t>
+      </w:r>
+      <w:r>
+        <w:rPr>
+          <w:color w:val="FF0000"/>
+          <w:lang w:val="ru-RU"/>
+        </w:rPr>
+        <w:t>Панель</w:t>
+      </w:r>
+      <w:r>
+        <w:rPr>
+          <w:color w:val="FF0000"/>
+        </w:rPr>
+        <w:t xml:space="preserve"> </w:t>
+      </w:r>
+      <w:proofErr w:type="gramStart"/>
+      <w:r>
+        <w:rPr>
+          <w:color w:val="FF0000"/>
+          <w:lang w:val="ru-RU"/>
+        </w:rPr>
+        <w:t>Адміністратора</w:t>
+      </w:r>
+      <w:r>
+        <w:rPr>
+          <w:color w:val="FF0000"/>
+        </w:rPr>
+        <w:t>(</w:t>
+      </w:r>
+      <w:proofErr w:type="gramEnd"/>
+      <w:r>
+        <w:rPr>
+          <w:color w:val="FF0000"/>
+          <w:lang w:val="ru-RU"/>
+        </w:rPr>
+        <w:t>що</w:t>
+      </w:r>
+      <w:r>
+        <w:rPr>
+          <w:color w:val="FF0000"/>
+        </w:rPr>
+        <w:t xml:space="preserve"> </w:t>
+      </w:r>
+      <w:r>
+        <w:rPr>
+          <w:color w:val="FF0000"/>
+          <w:lang w:val="ru-RU"/>
+        </w:rPr>
+        <w:t>має</w:t>
+      </w:r>
+      <w:r>
+        <w:rPr>
+          <w:color w:val="FF0000"/>
+        </w:rPr>
+        <w:t xml:space="preserve"> </w:t>
+      </w:r>
+      <w:r>
+        <w:rPr>
+          <w:color w:val="FF0000"/>
+          <w:lang w:val="ru-RU"/>
+        </w:rPr>
+        <w:t>змінюватись</w:t>
+      </w:r>
+      <w:r>
+        <w:rPr>
+          <w:color w:val="FF0000"/>
+        </w:rPr>
+        <w:t>)</w:t>
+      </w:r>
+    </w:p>
+    <w:p>
+      <w:pPr>
+        <w:rPr>
+          <w:lang w:val="ru-RU"/>
+        </w:rPr>
+      </w:pPr>
+      <w:r>
+        <w:rPr>
+          <w:lang w:val="ru-RU"/>
+        </w:rPr>
+        <w:t>10. Додаткові елементи</w:t>
+      </w:r>
+    </w:p>
+    <w:p>
+      <w:pPr>
+        <w:rPr>
+          <w:lang w:val="ru-RU"/>
+        </w:rPr>
+      </w:pPr>
+      <w:r>
+        <w:rPr>
+          <w:lang w:val="ru-RU"/>
+        </w:rPr>
+        <w:tab/>
+      </w:r>
+      <w:r>
+        <w:rPr>
+          <w:lang w:val="ru-RU"/>
+        </w:rPr>
+        <w:t>а) Календар</w:t>
+      </w:r>
+    </w:p>
+    <w:p>
+      <w:pPr>
+        <w:rPr>
+          <w:color w:val="FF0000"/>
+          <w:lang w:val="ru-RU"/>
+        </w:rPr>
+      </w:pPr>
+      <w:r>
+        <w:rPr>
+          <w:lang w:val="ru-RU"/>
+        </w:rPr>
+        <w:tab/>
+      </w:r>
+      <w:r>
+        <w:rPr>
+          <w:color w:val="FF0000"/>
+          <w:lang w:val="ru-RU"/>
+        </w:rPr>
+        <w:t xml:space="preserve">б) </w:t>
+      </w:r>
+      <w:r>
+        <w:rPr>
+          <w:color w:val="FF0000"/>
+          <w:lang w:val="ru-RU"/>
+        </w:rPr>
+        <w:t>Аналитика</w:t>
+      </w:r>
+    </w:p>
+    <w:p>
+      <w:pPr>
+        <w:rPr>
+          <w:lang w:val="ru-RU"/>
+        </w:rPr>
+      </w:pPr>
+      <w:r>
+        <w:rPr>
+          <w:lang w:val="ru-RU"/>
+        </w:rPr>
+        <w:tab/>
+      </w:r>
+    </w:p>
+    <w:p>
+      <w:pPr>
+        <w:rPr>
+          <w:lang w:val="ru-RU"/>
+        </w:rPr>
+      </w:pPr>
     </w:p>
     <w:p>
       <w:pPr>
@@ -356,10 +544,10 @@
           <w:lang w:val="ru-RU" w:eastAsia="ru-RU" w:bidi="ar-SA"/>
         </w:rPr>
         <w:drawing>
-          <wp:inline distT="0" distB="0" distL="0" distR="0" wp14:anchorId="6F036177" wp14:editId="42AED458">
-            <wp:extent cx="5943600" cy="4492625"/>
-            <wp:effectExtent l="0" t="0" r="0" b="3175"/>
-            <wp:docPr id="1" name="Рисунок 1"/>
+          <wp:inline distT="0" distB="0" distL="0" distR="0" wp14:anchorId="58822211" wp14:editId="20EDBD05">
+            <wp:extent cx="6120130" cy="4194206"/>
+            <wp:effectExtent l="0" t="0" r="0" b="0"/>
+            <wp:docPr id="1" name="Picture 1"/>
             <wp:cNvGraphicFramePr>
               <a:graphicFrameLocks xmlns:a="http://schemas.openxmlformats.org/drawingml/2006/main" noChangeAspect="1"/>
             </wp:cNvGraphicFramePr>
@@ -379,7 +567,7 @@
                   <pic:spPr>
                     <a:xfrm>
                       <a:off x="0" y="0"/>
-                      <a:ext cx="5943600" cy="4492625"/>
+                      <a:ext cx="6120130" cy="4194206"/>
                     </a:xfrm>
                     <a:prstGeom prst="rect">
                       <a:avLst/>
@@ -524,6 +712,12 @@
           <w:lang w:val="ru-RU"/>
         </w:rPr>
       </w:pPr>
+      <w:r>
+        <w:rPr>
+          <w:lang w:val="ru-RU"/>
+        </w:rPr>
+        <w:t>Активне меню має бути іншого кольору</w:t>
+      </w:r>
     </w:p>
     <w:p>
       <w:pPr>
@@ -550,10 +744,8 @@
       <w:pPr>
         <w:widowControl/>
         <w:suppressAutoHyphens w:val="0"/>
-        <w:rPr>
-          <w:lang w:val="ru-RU"/>
-        </w:rPr>
-      </w:pPr>
+      </w:pPr>
+      <w:proofErr w:type="spellStart"/>
       <w:r>
         <w:rPr>
           <w:i/>
@@ -563,7 +755,6 @@
       <w:r>
         <w:rPr>
           <w:i/>
-          <w:lang w:val="ru-RU"/>
         </w:rPr>
         <w:t>_</w:t>
       </w:r>
@@ -573,10 +764,8 @@
         </w:rPr>
         <w:t>name</w:t>
       </w:r>
-      <w:r>
-        <w:rPr>
-          <w:lang w:val="ru-RU"/>
-        </w:rPr>
+      <w:proofErr w:type="spellEnd"/>
+      <w:r>
         <w:t>/</w:t>
       </w:r>
       <w:r>
@@ -587,10 +776,8 @@
       <w:pPr>
         <w:widowControl/>
         <w:suppressAutoHyphens w:val="0"/>
-        <w:rPr>
-          <w:lang w:val="ru-RU"/>
-        </w:rPr>
-      </w:pPr>
+      </w:pPr>
+      <w:proofErr w:type="spellStart"/>
       <w:r>
         <w:rPr>
           <w:i/>
@@ -600,7 +787,6 @@
       <w:r>
         <w:rPr>
           <w:i/>
-          <w:lang w:val="ru-RU"/>
         </w:rPr>
         <w:t>_</w:t>
       </w:r>
@@ -610,10 +796,8 @@
         </w:rPr>
         <w:t>name</w:t>
       </w:r>
-      <w:r>
-        <w:rPr>
-          <w:lang w:val="ru-RU"/>
-        </w:rPr>
+      <w:proofErr w:type="spellEnd"/>
+      <w:r>
         <w:t>/</w:t>
       </w:r>
       <w:r>
@@ -887,26 +1071,37 @@
             </w:pPr>
             <w:r>
               <w:rPr>
+                <w:color w:val="FF0000"/>
                 <w:lang w:val="uk-UA"/>
               </w:rPr>
               <w:t>?</w:t>
             </w:r>
             <w:proofErr w:type="spellStart"/>
             <w:r>
+              <w:rPr>
+                <w:color w:val="FF0000"/>
+              </w:rPr>
               <w:t>em</w:t>
             </w:r>
             <w:proofErr w:type="spellEnd"/>
             <w:r>
               <w:rPr>
+                <w:color w:val="FF0000"/>
                 <w:lang w:val="uk-UA"/>
               </w:rPr>
               <w:t xml:space="preserve"> </w:t>
             </w:r>
             <w:r>
+              <w:rPr>
+                <w:color w:val="FF0000"/>
+              </w:rPr>
               <w:t>or ?</w:t>
             </w:r>
             <w:proofErr w:type="spellStart"/>
             <w:r>
+              <w:rPr>
+                <w:color w:val="FF0000"/>
+              </w:rPr>
               <w:t>px</w:t>
             </w:r>
             <w:proofErr w:type="spellEnd"/>
@@ -933,7 +1128,6 @@
               <w:suppressAutoHyphens w:val="0"/>
             </w:pPr>
             <w:r>
-              <w:lastRenderedPageBreak/>
               <w:t>Link</w:t>
             </w:r>
             <w:r>
@@ -983,10 +1177,20 @@
               <w:suppressAutoHyphens w:val="0"/>
             </w:pPr>
             <w:r>
+              <w:lastRenderedPageBreak/>
               <w:t>Hover</w:t>
             </w:r>
             <w:r>
               <w:t>:</w:t>
+            </w:r>
+            <w:r>
+              <w:rPr>
+                <w:lang w:val="uk-UA"/>
+              </w:rPr>
+              <w:t xml:space="preserve">или </w:t>
+            </w:r>
+            <w:r>
+              <w:t>JS</w:t>
             </w:r>
           </w:p>
         </w:tc>
@@ -1080,26 +1284,83 @@
       <w:pPr>
         <w:widowControl/>
         <w:suppressAutoHyphens w:val="0"/>
-        <w:rPr>
-          <w:lang w:val="ru-RU"/>
-        </w:rPr>
-      </w:pPr>
-    </w:p>
-    <w:p>
-      <w:pPr>
-        <w:widowControl/>
-        <w:suppressAutoHyphens w:val="0"/>
-        <w:rPr>
-          <w:b/>
-          <w:lang w:val="ru-RU"/>
-        </w:rPr>
+      </w:pPr>
+      <w:r>
+        <w:rPr>
+          <w:lang w:val="ru-RU"/>
+        </w:rPr>
+        <w:t>Автоперегрупування при великому моніторі</w:t>
+      </w:r>
+      <w:r>
+        <w:t>.</w:t>
+      </w:r>
+    </w:p>
+    <w:p>
+      <w:pPr>
+        <w:widowControl/>
+        <w:suppressAutoHyphens w:val="0"/>
       </w:pPr>
       <w:proofErr w:type="gramStart"/>
       <w:r>
-        <w:rPr>
-          <w:b/>
-        </w:rPr>
-        <w:t>c)</w:t>
+        <w:t>Inline</w:t>
+      </w:r>
+      <w:r>
+        <w:rPr>
+          <w:lang w:val="ru-RU"/>
+        </w:rPr>
+        <w:t xml:space="preserve"> </w:t>
+      </w:r>
+      <w:r>
+        <w:rPr>
+          <w:lang w:val="ru-RU"/>
+        </w:rPr>
+        <w:t>розміщення або бутстрап.</w:t>
+      </w:r>
+      <w:proofErr w:type="gramEnd"/>
+    </w:p>
+    <w:p>
+      <w:pPr>
+        <w:widowControl/>
+        <w:suppressAutoHyphens w:val="0"/>
+        <w:rPr>
+          <w:lang w:val="uk-UA"/>
+        </w:rPr>
+      </w:pPr>
+      <w:r>
+        <w:rPr>
+          <w:lang w:val="ru-RU"/>
+        </w:rPr>
+        <w:t>Ширина і позиц</w:t>
+      </w:r>
+      <w:r>
+        <w:rPr>
+          <w:lang w:val="uk-UA"/>
+        </w:rPr>
+        <w:t>ія = ширині меню хеадера.</w:t>
+      </w:r>
+    </w:p>
+    <w:p>
+      <w:pPr>
+        <w:widowControl/>
+        <w:suppressAutoHyphens w:val="0"/>
+        <w:rPr>
+          <w:b/>
+          <w:lang w:val="ru-RU"/>
+        </w:rPr>
+      </w:pPr>
+      <w:proofErr w:type="gramStart"/>
+      <w:r>
+        <w:rPr>
+          <w:b/>
+        </w:rPr>
+        <w:t>c</w:t>
+      </w:r>
+      <w:r>
+        <w:rPr>
+          <w:b/>
+          <w:lang w:val="ru-RU"/>
+        </w:rPr>
+        <w:t>)</w:t>
       </w:r>
       <w:r>
         <w:rPr>
@@ -1445,26 +1706,37 @@
             </w:pPr>
             <w:r>
               <w:rPr>
+                <w:color w:val="FF0000"/>
                 <w:lang w:val="uk-UA"/>
               </w:rPr>
               <w:t>?</w:t>
             </w:r>
             <w:proofErr w:type="spellStart"/>
             <w:r>
+              <w:rPr>
+                <w:color w:val="FF0000"/>
+              </w:rPr>
               <w:t>em</w:t>
             </w:r>
             <w:proofErr w:type="spellEnd"/>
             <w:r>
               <w:rPr>
+                <w:color w:val="FF0000"/>
                 <w:lang w:val="uk-UA"/>
               </w:rPr>
               <w:t xml:space="preserve"> </w:t>
             </w:r>
             <w:r>
+              <w:rPr>
+                <w:color w:val="FF0000"/>
+              </w:rPr>
               <w:t>or ?</w:t>
             </w:r>
             <w:proofErr w:type="spellStart"/>
             <w:r>
+              <w:rPr>
+                <w:color w:val="FF0000"/>
+              </w:rPr>
               <w:t>px</w:t>
             </w:r>
             <w:proofErr w:type="spellEnd"/>
@@ -1604,6 +1876,76 @@
           </w:p>
         </w:tc>
       </w:tr>
+      <w:tr>
+        <w:tc>
+          <w:tcPr>
+            <w:tcW w:w="2093" w:type="dxa"/>
+          </w:tcPr>
+          <w:p>
+            <w:r>
+              <w:rPr>
+                <w:lang w:val="ru-RU"/>
+              </w:rPr>
+              <w:t>Шрифт</w:t>
+            </w:r>
+            <w:r>
+              <w:t xml:space="preserve"> </w:t>
+            </w:r>
+          </w:p>
+          <w:p>
+            <w:pPr>
+              <w:widowControl/>
+              <w:suppressAutoHyphens w:val="0"/>
+            </w:pPr>
+          </w:p>
+        </w:tc>
+        <w:tc>
+          <w:tcPr>
+            <w:tcW w:w="4961" w:type="dxa"/>
+          </w:tcPr>
+          <w:p>
+            <w:pPr>
+              <w:widowControl/>
+              <w:suppressAutoHyphens w:val="0"/>
+              <w:rPr>
+                <w:i/>
+              </w:rPr>
+            </w:pPr>
+            <w:proofErr w:type="spellStart"/>
+            <w:r>
+              <w:t>Helius</w:t>
+            </w:r>
+            <w:proofErr w:type="spellEnd"/>
+            <w:r>
+              <w:t xml:space="preserve">  - </w:t>
+            </w:r>
+            <w:r>
+              <w:t>http</w:t>
+            </w:r>
+            <w:r>
+              <w:t>://</w:t>
+            </w:r>
+            <w:r>
+              <w:t>www</w:t>
+            </w:r>
+            <w:r>
+              <w:t>.</w:t>
+            </w:r>
+            <w:r>
+              <w:t>gophotoweb</w:t>
+            </w:r>
+            <w:r>
+              <w:t>.</w:t>
+            </w:r>
+            <w:r>
+              <w:t>ru</w:t>
+            </w:r>
+            <w:r>
+              <w:t>/</w:t>
+            </w:r>
+          </w:p>
+        </w:tc>
+      </w:tr>
     </w:tbl>
     <w:p>
       <w:pPr>
@@ -1686,13 +2028,14 @@
             </w:r>
             <w:proofErr w:type="spellEnd"/>
             <w:r>
-              <w:t xml:space="preserve">/tag/ </w:t>
-            </w:r>
-            <w:proofErr w:type="spellStart"/>
-            <w:r>
-              <w:t>Weding</w:t>
-            </w:r>
-            <w:proofErr w:type="spellEnd"/>
+              <w:t>/tag/ Wed</w:t>
+            </w:r>
+            <w:r>
+              <w:t>d</w:t>
+            </w:r>
+            <w:r>
+              <w:t>ing</w:t>
+            </w:r>
           </w:p>
         </w:tc>
       </w:tr>
@@ -1821,6 +2164,47 @@
           </w:p>
         </w:tc>
       </w:tr>
+      <w:tr>
+        <w:tc>
+          <w:tcPr>
+            <w:tcW w:w="2093" w:type="dxa"/>
+          </w:tcPr>
+          <w:p>
+            <w:pPr>
+              <w:widowControl/>
+              <w:suppressAutoHyphens w:val="0"/>
+            </w:pPr>
+            <w:r>
+              <w:t>Portrait</w:t>
+            </w:r>
+          </w:p>
+        </w:tc>
+        <w:tc>
+          <w:tcPr>
+            <w:tcW w:w="4961" w:type="dxa"/>
+          </w:tcPr>
+          <w:p>
+            <w:pPr>
+              <w:widowControl/>
+              <w:suppressAutoHyphens w:val="0"/>
+              <w:rPr>
+                <w:i/>
+              </w:rPr>
+            </w:pPr>
+            <w:proofErr w:type="spellStart"/>
+            <w:r>
+              <w:rPr>
+                <w:i/>
+              </w:rPr>
+              <w:t>Site_name</w:t>
+            </w:r>
+            <w:proofErr w:type="spellEnd"/>
+            <w:r>
+              <w:t xml:space="preserve">/tag/ Portrait </w:t>
+            </w:r>
+          </w:p>
+        </w:tc>
+      </w:tr>
     </w:tbl>
     <w:p>
       <w:pPr>
@@ -1882,23 +2266,94 @@
         <w:widowControl/>
         <w:suppressAutoHyphens w:val="0"/>
         <w:rPr>
-          <w:lang w:val="uk-UA"/>
-        </w:rPr>
-      </w:pPr>
-    </w:p>
-    <w:p>
-      <w:pPr>
-        <w:widowControl/>
-        <w:suppressAutoHyphens w:val="0"/>
-        <w:rPr>
-          <w:i/>
-        </w:rPr>
-      </w:pPr>
-      <w:r>
-        <w:rPr>
-          <w:i/>
-        </w:rPr>
-        <w:t>Popular stories</w:t>
+          <w:lang w:val="ru-RU"/>
+        </w:rPr>
+      </w:pPr>
+      <w:r>
+        <w:rPr>
+          <w:lang w:val="uk-UA"/>
+        </w:rPr>
+        <w:t>Ссилка на інстаграм(головну інстаграму)</w:t>
+      </w:r>
+      <w:r>
+        <w:rPr>
+          <w:lang w:val="ru-RU"/>
+        </w:rPr>
+        <w:t xml:space="preserve"> </w:t>
+      </w:r>
+      <w:r>
+        <w:rPr>
+          <w:lang w:val="ru-RU"/>
+        </w:rPr>
+        <w:t>а</w:t>
+      </w:r>
+      <w:r>
+        <w:rPr>
+          <w:lang w:val="ru-RU"/>
+        </w:rPr>
+        <w:t>бо ссилки на фотки з інсту</w:t>
+      </w:r>
+    </w:p>
+    <w:p>
+      <w:pPr>
+        <w:widowControl/>
+        <w:suppressAutoHyphens w:val="0"/>
+        <w:rPr>
+          <w:lang w:val="ru-RU"/>
+        </w:rPr>
+      </w:pPr>
+    </w:p>
+    <w:p>
+      <w:pPr>
+        <w:widowControl/>
+        <w:suppressAutoHyphens w:val="0"/>
+        <w:rPr>
+          <w:lang w:val="ru-RU"/>
+        </w:rPr>
+      </w:pPr>
+    </w:p>
+    <w:p>
+      <w:pPr>
+        <w:widowControl/>
+        <w:suppressAutoHyphens w:val="0"/>
+        <w:rPr>
+          <w:i/>
+          <w:lang w:val="uk-UA"/>
+        </w:rPr>
+      </w:pPr>
+      <w:r>
+        <w:rPr>
+          <w:i/>
+        </w:rPr>
+        <w:t xml:space="preserve">Popular </w:t>
+      </w:r>
+      <w:proofErr w:type="gramStart"/>
+      <w:r>
+        <w:rPr>
+          <w:i/>
+        </w:rPr>
+        <w:t>stories</w:t>
+      </w:r>
+      <w:r>
+        <w:rPr>
+          <w:i/>
+          <w:lang w:val="uk-UA"/>
+        </w:rPr>
+        <w:t>(</w:t>
+      </w:r>
+      <w:proofErr w:type="gramEnd"/>
+      <w:r>
+        <w:rPr>
+          <w:i/>
+        </w:rPr>
+        <w:t>Count by visits</w:t>
+      </w:r>
+      <w:r>
+        <w:rPr>
+          <w:i/>
+          <w:lang w:val="uk-UA"/>
+        </w:rPr>
+        <w:t>)</w:t>
       </w:r>
     </w:p>
     <w:p>
@@ -2025,6 +2480,9 @@
         </w:tc>
       </w:tr>
       <w:tr>
+        <w:trPr>
+          <w:trHeight w:val="338"/>
+        </w:trPr>
         <w:tc>
           <w:tcPr>
             <w:tcW w:w="2093" w:type="dxa"/>
@@ -2099,7 +2557,7 @@
               <w:rPr>
                 <w:i/>
               </w:rPr>
-              <w:t>6</w:t>
+              <w:t>4(2x2)</w:t>
             </w:r>
           </w:p>
         </w:tc>
@@ -2160,10 +2618,10 @@
           <w:lang w:val="ru-RU" w:eastAsia="ru-RU" w:bidi="ar-SA"/>
         </w:rPr>
         <w:drawing>
-          <wp:inline distT="0" distB="0" distL="0" distR="0" wp14:anchorId="056FC19B" wp14:editId="2B9A2756">
-            <wp:extent cx="6120130" cy="7030980"/>
-            <wp:effectExtent l="0" t="0" r="0" b="0"/>
-            <wp:docPr id="7" name="Picture 7"/>
+          <wp:inline distT="0" distB="0" distL="0" distR="0" wp14:anchorId="468492CF" wp14:editId="2BE7348D">
+            <wp:extent cx="4657725" cy="5324475"/>
+            <wp:effectExtent l="0" t="0" r="9525" b="9525"/>
+            <wp:docPr id="10" name="Picture 10"/>
             <wp:cNvGraphicFramePr>
               <a:graphicFrameLocks xmlns:a="http://schemas.openxmlformats.org/drawingml/2006/main" noChangeAspect="1"/>
             </wp:cNvGraphicFramePr>
@@ -2183,7 +2641,7 @@
                   <pic:spPr>
                     <a:xfrm>
                       <a:off x="0" y="0"/>
-                      <a:ext cx="6120130" cy="7030980"/>
+                      <a:ext cx="4657725" cy="5324475"/>
                     </a:xfrm>
                     <a:prstGeom prst="rect">
                       <a:avLst/>
@@ -2368,9 +2826,14 @@
               <w:widowControl/>
               <w:suppressAutoHyphens w:val="0"/>
             </w:pPr>
+            <w:r>
+              <w:rPr>
+                <w:lang w:val="uk-UA"/>
+              </w:rPr>
+              <w:t xml:space="preserve">         </w:t>
+            </w:r>
             <w:proofErr w:type="spellStart"/>
             <w:r>
-              <w:lastRenderedPageBreak/>
               <w:t>Id_name</w:t>
             </w:r>
             <w:proofErr w:type="spellEnd"/>
@@ -2407,6 +2870,9 @@
               <w:t>Text</w:t>
             </w:r>
             <w:r>
+              <w:rPr>
+                <w:lang w:val="ru-RU"/>
+              </w:rPr>
               <w:t>(</w:t>
             </w:r>
             <w:r>
@@ -2532,6 +2998,7 @@
       <w:tblGrid>
         <w:gridCol w:w="2093"/>
         <w:gridCol w:w="4961"/>
+        <w:gridCol w:w="1045"/>
       </w:tblGrid>
       <w:tr>
         <w:tc>
@@ -2551,6 +3018,7 @@
         <w:tc>
           <w:tcPr>
             <w:tcW w:w="4961" w:type="dxa"/>
+            <w:gridSpan w:val="2"/>
           </w:tcPr>
           <w:p>
             <w:pPr>
@@ -2583,10 +3051,13 @@
             </w:r>
             <w:proofErr w:type="spellEnd"/>
             <w:r>
-              <w:t xml:space="preserve"> (w=200px, h=250</w:t>
-            </w:r>
-            <w:r>
-              <w:t>px)</w:t>
+              <w:t xml:space="preserve"> (</w:t>
+            </w:r>
+            <w:r>
+              <w:t>full</w:t>
+            </w:r>
+            <w:r>
+              <w:t>)</w:t>
             </w:r>
           </w:p>
           <w:p>
@@ -2608,10 +3079,46 @@
               <w:suppressAutoHyphens w:val="0"/>
             </w:pPr>
             <w:r>
-              <w:t>Click</w:t>
+              <w:t>Hover</w:t>
             </w:r>
             <w:r>
               <w:t>:</w:t>
+            </w:r>
+          </w:p>
+        </w:tc>
+        <w:tc>
+          <w:tcPr>
+            <w:tcW w:w="4961" w:type="dxa"/>
+            <w:gridSpan w:val="2"/>
+          </w:tcPr>
+          <w:p>
+            <w:pPr>
+              <w:widowControl/>
+              <w:suppressAutoHyphens w:val="0"/>
+            </w:pPr>
+            <w:r>
+              <w:t>Pinterest</w:t>
+            </w:r>
+          </w:p>
+        </w:tc>
+      </w:tr>
+      <w:tr>
+        <w:trPr>
+          <w:gridAfter w:val="1"/>
+          <w:wAfter w:w="1045" w:type="dxa"/>
+        </w:trPr>
+        <w:tc>
+          <w:tcPr>
+            <w:tcW w:w="2093" w:type="dxa"/>
+          </w:tcPr>
+          <w:p>
+            <w:pPr>
+              <w:widowControl/>
+              <w:suppressAutoHyphens w:val="0"/>
+            </w:pPr>
+            <w:r>
+              <w:lastRenderedPageBreak/>
+              <w:t>q-ty in row</w:t>
             </w:r>
           </w:p>
         </w:tc>
@@ -2623,72 +3130,6 @@
             <w:pPr>
               <w:widowControl/>
               <w:suppressAutoHyphens w:val="0"/>
-            </w:pPr>
-            <w:r>
-              <w:rPr>
-                <w:lang w:val="ru-RU"/>
-              </w:rPr>
-              <w:t>Повнорозмірна</w:t>
-            </w:r>
-            <w:r>
-              <w:t xml:space="preserve"> </w:t>
-            </w:r>
-            <w:r>
-              <w:rPr>
-                <w:lang w:val="ru-RU"/>
-              </w:rPr>
-              <w:t>фотографія</w:t>
-            </w:r>
-            <w:r>
-              <w:t xml:space="preserve"> </w:t>
-            </w:r>
-            <w:r>
-              <w:rPr>
-                <w:lang w:val="ru-RU"/>
-              </w:rPr>
-              <w:t>з</w:t>
-            </w:r>
-            <w:r>
-              <w:t xml:space="preserve"> </w:t>
-            </w:r>
-            <w:r>
-              <w:rPr>
-                <w:lang w:val="ru-RU"/>
-              </w:rPr>
-              <w:t>опцією</w:t>
-            </w:r>
-            <w:r>
-              <w:t xml:space="preserve"> </w:t>
-            </w:r>
-            <w:r>
-              <w:t>Pinterest</w:t>
-            </w:r>
-          </w:p>
-        </w:tc>
-      </w:tr>
-      <w:tr>
-        <w:tc>
-          <w:tcPr>
-            <w:tcW w:w="2093" w:type="dxa"/>
-          </w:tcPr>
-          <w:p>
-            <w:pPr>
-              <w:widowControl/>
-              <w:suppressAutoHyphens w:val="0"/>
-            </w:pPr>
-            <w:r>
-              <w:t>q-ty in row</w:t>
-            </w:r>
-          </w:p>
-        </w:tc>
-        <w:tc>
-          <w:tcPr>
-            <w:tcW w:w="4961" w:type="dxa"/>
-          </w:tcPr>
-          <w:p>
-            <w:pPr>
-              <w:widowControl/>
-              <w:suppressAutoHyphens w:val="0"/>
               <w:rPr>
                 <w:i/>
               </w:rPr>
@@ -2714,13 +3155,13 @@
           <w:lang w:val="ru-RU" w:eastAsia="ru-RU" w:bidi="ar-SA"/>
         </w:rPr>
         <w:drawing>
-          <wp:anchor distT="0" distB="0" distL="114300" distR="114300" simplePos="0" relativeHeight="251660288" behindDoc="0" locked="0" layoutInCell="1" allowOverlap="1" wp14:anchorId="00C7840B" wp14:editId="01215831">
+          <wp:anchor distT="0" distB="0" distL="114300" distR="114300" simplePos="0" relativeHeight="251660288" behindDoc="0" locked="0" layoutInCell="1" allowOverlap="1" wp14:anchorId="7CA2130B" wp14:editId="70C174D8">
             <wp:simplePos x="0" y="0"/>
             <wp:positionH relativeFrom="column">
-              <wp:posOffset>2308860</wp:posOffset>
+              <wp:posOffset>2423160</wp:posOffset>
             </wp:positionH>
             <wp:positionV relativeFrom="paragraph">
-              <wp:posOffset>62865</wp:posOffset>
+              <wp:posOffset>15240</wp:posOffset>
             </wp:positionV>
             <wp:extent cx="3676650" cy="1581150"/>
             <wp:effectExtent l="0" t="0" r="0" b="0"/>
@@ -2784,6 +3225,12 @@
         </w:rPr>
         <w:t>Like’s Bar</w:t>
       </w:r>
+      <w:r>
+        <w:rPr>
+          <w:i/>
+        </w:rPr>
+        <w:t xml:space="preserve"> + share</w:t>
+      </w:r>
     </w:p>
     <w:p>
       <w:pPr>
@@ -2844,6 +3291,19 @@
         <w:rPr>
           <w:i/>
         </w:rPr>
+        <w:t xml:space="preserve"> </w:t>
+      </w:r>
+      <w:r>
+        <w:rPr>
+          <w:i/>
+          <w:lang w:val="ru-RU"/>
+        </w:rPr>
+        <w:t>повністю</w:t>
+      </w:r>
+      <w:r>
+        <w:rPr>
+          <w:i/>
+        </w:rPr>
         <w:t>)</w:t>
       </w:r>
     </w:p>
@@ -2852,97 +3312,165 @@
         <w:widowControl/>
         <w:suppressAutoHyphens w:val="0"/>
         <w:rPr>
-          <w:lang w:val="uk-UA"/>
-        </w:rPr>
-      </w:pPr>
-      <w:r>
-        <w:rPr>
+          <w:color w:val="FF0000"/>
+          <w:lang w:val="uk-UA"/>
+        </w:rPr>
+      </w:pPr>
+      <w:r>
+        <w:rPr>
+          <w:color w:val="FF0000"/>
           <w:lang w:val="ru-RU"/>
         </w:rPr>
         <w:t>Аватарка</w:t>
       </w:r>
       <w:r>
+        <w:rPr>
+          <w:color w:val="FF0000"/>
+        </w:rPr>
         <w:t xml:space="preserve"> </w:t>
       </w:r>
       <w:r>
         <w:rPr>
+          <w:color w:val="FF0000"/>
           <w:lang w:val="ru-RU"/>
         </w:rPr>
         <w:t>в</w:t>
       </w:r>
       <w:r>
         <w:rPr>
+          <w:color w:val="FF0000"/>
           <w:lang w:val="uk-UA"/>
         </w:rPr>
         <w:t>ідвідувача</w:t>
       </w:r>
       <w:r>
+        <w:rPr>
+          <w:color w:val="FF0000"/>
+        </w:rPr>
         <w:t xml:space="preserve"> </w:t>
       </w:r>
       <w:r>
         <w:rPr>
+          <w:color w:val="FF0000"/>
           <w:lang w:val="ru-RU"/>
         </w:rPr>
         <w:t>з</w:t>
       </w:r>
       <w:r>
+        <w:rPr>
+          <w:color w:val="FF0000"/>
+        </w:rPr>
         <w:t xml:space="preserve"> </w:t>
       </w:r>
       <w:r>
         <w:rPr>
+          <w:color w:val="FF0000"/>
           <w:lang w:val="ru-RU"/>
         </w:rPr>
         <w:t>Вк</w:t>
       </w:r>
       <w:r>
+        <w:rPr>
+          <w:color w:val="FF0000"/>
+        </w:rPr>
         <w:t xml:space="preserve"> </w:t>
       </w:r>
       <w:proofErr w:type="spellStart"/>
       <w:r>
+        <w:rPr>
+          <w:color w:val="FF0000"/>
+        </w:rPr>
         <w:t>i</w:t>
       </w:r>
       <w:proofErr w:type="spellEnd"/>
       <w:r>
+        <w:rPr>
+          <w:color w:val="FF0000"/>
+        </w:rPr>
+        <w:t xml:space="preserve"> Fb</w:t>
+      </w:r>
+    </w:p>
+    <w:p>
+      <w:pPr>
+        <w:widowControl/>
+        <w:suppressAutoHyphens w:val="0"/>
+        <w:rPr>
+          <w:lang w:val="uk-UA"/>
+        </w:rPr>
+      </w:pPr>
+    </w:p>
+    <w:p>
+      <w:pPr>
+        <w:widowControl/>
+        <w:suppressAutoHyphens w:val="0"/>
+        <w:rPr>
+          <w:lang w:val="uk-UA"/>
+        </w:rPr>
+      </w:pPr>
+    </w:p>
+    <w:p>
+      <w:pPr>
+        <w:widowControl/>
+        <w:suppressAutoHyphens w:val="0"/>
+        <w:rPr>
+          <w:lang w:val="uk-UA"/>
+        </w:rPr>
+      </w:pPr>
+    </w:p>
+    <w:p>
+      <w:pPr>
+        <w:widowControl/>
+        <w:suppressAutoHyphens w:val="0"/>
+        <w:rPr>
+          <w:b/>
+          <w:lang w:val="uk-UA"/>
+        </w:rPr>
+      </w:pPr>
+      <w:proofErr w:type="gramStart"/>
+      <w:r>
+        <w:rPr>
+          <w:b/>
+        </w:rPr>
+        <w:t>c)</w:t>
+      </w:r>
+      <w:r>
+        <w:rPr>
+          <w:b/>
+        </w:rPr>
+        <w:t>Footer</w:t>
+      </w:r>
+      <w:proofErr w:type="gramEnd"/>
+      <w:r>
+        <w:rPr>
+          <w:b/>
+        </w:rPr>
         <w:t xml:space="preserve"> </w:t>
       </w:r>
-      <w:r>
-        <w:t>Fb</w:t>
-      </w:r>
-    </w:p>
-    <w:p>
-      <w:pPr>
-        <w:widowControl/>
-        <w:suppressAutoHyphens w:val="0"/>
-        <w:rPr>
-          <w:lang w:val="uk-UA"/>
-        </w:rPr>
-      </w:pPr>
-    </w:p>
-    <w:p>
-      <w:pPr>
-        <w:widowControl/>
-        <w:suppressAutoHyphens w:val="0"/>
-        <w:rPr>
-          <w:lang w:val="uk-UA"/>
-        </w:rPr>
-      </w:pPr>
-    </w:p>
-    <w:p>
-      <w:pPr>
-        <w:widowControl/>
-        <w:suppressAutoHyphens w:val="0"/>
-        <w:rPr>
-          <w:lang w:val="uk-UA"/>
-        </w:rPr>
-      </w:pPr>
-    </w:p>
-    <w:p>
-      <w:pPr>
-        <w:widowControl/>
-        <w:suppressAutoHyphens w:val="0"/>
-        <w:rPr>
-          <w:b/>
-          <w:lang w:val="uk-UA"/>
+    </w:p>
+    <w:p>
+      <w:pPr>
+        <w:widowControl/>
+        <w:suppressAutoHyphens w:val="0"/>
+      </w:pPr>
+      <w:r>
+        <w:rPr>
+          <w:lang w:val="uk-UA"/>
+        </w:rPr>
+        <w:t>Тут</w:t>
+      </w:r>
+    </w:p>
+    <w:p>
+      <w:pPr>
+        <w:widowControl/>
+        <w:suppressAutoHyphens w:val="0"/>
+      </w:pPr>
+    </w:p>
+    <w:p>
+      <w:pPr>
+        <w:widowControl/>
+        <w:suppressAutoHyphens w:val="0"/>
+        <w:rPr>
+          <w:b/>
         </w:rPr>
       </w:pPr>
       <w:proofErr w:type="gramStart"/>
@@ -2950,18 +3478,340 @@
         <w:rPr>
           <w:b/>
         </w:rPr>
-        <w:t>c)</w:t>
-      </w:r>
+        <w:t>e)</w:t>
+      </w:r>
+      <w:proofErr w:type="gramEnd"/>
+      <w:r>
+        <w:rPr>
+          <w:b/>
+        </w:rPr>
+        <w:t>Side Bar</w:t>
+      </w:r>
+    </w:p>
+    <w:p>
+      <w:pPr>
+        <w:widowControl/>
+        <w:suppressAutoHyphens w:val="0"/>
+        <w:rPr>
+          <w:lang w:val="uk-UA"/>
+        </w:rPr>
+      </w:pPr>
+      <w:r>
+        <w:rPr>
+          <w:lang w:val="uk-UA"/>
+        </w:rPr>
+        <w:t>Тут</w:t>
+      </w:r>
+    </w:p>
+    <w:p>
+      <w:pPr>
+        <w:widowControl/>
+        <w:suppressAutoHyphens w:val="0"/>
+        <w:rPr>
+          <w:lang w:val="uk-UA"/>
+        </w:rPr>
+      </w:pPr>
+    </w:p>
+    <w:p>
+      <w:pPr>
+        <w:rPr>
+          <w:b/>
+          <w:i/>
+          <w:color w:val="FF0000"/>
+          <w:sz w:val="30"/>
+        </w:rPr>
+      </w:pPr>
+      <w:r>
+        <w:rPr>
+          <w:b/>
+          <w:i/>
+          <w:color w:val="FF0000"/>
+          <w:sz w:val="30"/>
+        </w:rPr>
+        <w:t xml:space="preserve">4. </w:t>
+      </w:r>
+      <w:r>
+        <w:rPr>
+          <w:b/>
+          <w:i/>
+          <w:color w:val="FF0000"/>
+          <w:sz w:val="30"/>
+        </w:rPr>
+        <w:t>About</w:t>
+      </w:r>
+    </w:p>
+    <w:p>
+      <w:pPr>
+        <w:widowControl/>
+        <w:suppressAutoHyphens w:val="0"/>
+      </w:pPr>
+    </w:p>
+    <w:p>
+      <w:pPr>
+        <w:rPr>
+          <w:b/>
+        </w:rPr>
+      </w:pPr>
+      <w:r>
+        <w:rPr>
+          <w:b/>
+        </w:rPr>
+        <w:t>Header</w:t>
+      </w:r>
+    </w:p>
+    <w:p>
+      <w:pPr>
+        <w:widowControl/>
+        <w:suppressAutoHyphens w:val="0"/>
+      </w:pPr>
+      <w:r>
+        <w:rPr>
+          <w:lang w:val="uk-UA"/>
+        </w:rPr>
+        <w:t>Тут</w:t>
+      </w:r>
+    </w:p>
+    <w:p>
+      <w:pPr>
+        <w:widowControl/>
+        <w:suppressAutoHyphens w:val="0"/>
+      </w:pPr>
+    </w:p>
+    <w:p>
+      <w:pPr>
+        <w:widowControl/>
+        <w:suppressAutoHyphens w:val="0"/>
+        <w:rPr>
+          <w:b/>
+        </w:rPr>
+      </w:pPr>
+      <w:r>
+        <w:rPr>
+          <w:b/>
+        </w:rPr>
+        <w:t>Body</w:t>
+      </w:r>
+    </w:p>
+    <w:p>
+      <w:pPr>
+        <w:widowControl/>
+        <w:suppressAutoHyphens w:val="0"/>
+      </w:pPr>
+      <w:r>
+        <w:rPr>
+          <w:lang w:val="ru-RU"/>
+        </w:rPr>
+        <w:t>Буде</w:t>
+      </w:r>
+      <w:r>
+        <w:t xml:space="preserve"> </w:t>
+      </w:r>
+      <w:r>
+        <w:rPr>
+          <w:lang w:val="ru-RU"/>
+        </w:rPr>
+        <w:t>доданий</w:t>
+      </w:r>
+      <w:r>
+        <w:t xml:space="preserve"> </w:t>
+      </w:r>
+      <w:r>
+        <w:rPr>
+          <w:lang w:val="ru-RU"/>
+        </w:rPr>
+        <w:t>через</w:t>
+      </w:r>
+      <w:r>
+        <w:t xml:space="preserve"> </w:t>
+      </w:r>
+      <w:r>
+        <w:t>WordPress admin panel</w:t>
+      </w:r>
+    </w:p>
+    <w:p>
+      <w:pPr>
+        <w:widowControl/>
+        <w:suppressAutoHyphens w:val="0"/>
+      </w:pPr>
+    </w:p>
+    <w:p>
+      <w:pPr>
+        <w:widowControl/>
+        <w:suppressAutoHyphens w:val="0"/>
+        <w:rPr>
+          <w:b/>
+          <w:lang w:val="uk-UA"/>
+        </w:rPr>
+      </w:pPr>
+      <w:r>
+        <w:rPr>
+          <w:b/>
+        </w:rPr>
+        <w:t xml:space="preserve">Footer </w:t>
+      </w:r>
+    </w:p>
+    <w:p>
+      <w:pPr>
+        <w:widowControl/>
+        <w:suppressAutoHyphens w:val="0"/>
+        <w:rPr>
+          <w:lang w:val="uk-UA"/>
+        </w:rPr>
+      </w:pPr>
+      <w:r>
+        <w:rPr>
+          <w:lang w:val="uk-UA"/>
+        </w:rPr>
+        <w:t>Тут</w:t>
+      </w:r>
+    </w:p>
+    <w:p>
+      <w:pPr>
+        <w:widowControl/>
+        <w:suppressAutoHyphens w:val="0"/>
+      </w:pPr>
+    </w:p>
+    <w:p>
+      <w:pPr>
+        <w:rPr>
+          <w:b/>
+          <w:i/>
+          <w:color w:val="FF0000"/>
+          <w:sz w:val="30"/>
+        </w:rPr>
+      </w:pPr>
+      <w:r>
+        <w:rPr>
+          <w:b/>
+          <w:i/>
+          <w:color w:val="FF0000"/>
+          <w:sz w:val="30"/>
+        </w:rPr>
+        <w:t xml:space="preserve">5. </w:t>
+      </w:r>
+      <w:r>
+        <w:rPr>
+          <w:b/>
+          <w:i/>
+          <w:color w:val="FF0000"/>
+          <w:sz w:val="30"/>
+        </w:rPr>
+        <w:t>Advices</w:t>
+      </w:r>
+    </w:p>
+    <w:p>
+      <w:pPr>
+        <w:widowControl/>
+        <w:suppressAutoHyphens w:val="0"/>
+      </w:pPr>
+    </w:p>
+    <w:p>
+      <w:pPr>
+        <w:rPr>
+          <w:b/>
+        </w:rPr>
+      </w:pPr>
+      <w:r>
+        <w:rPr>
+          <w:b/>
+        </w:rPr>
+        <w:t>Header</w:t>
+      </w:r>
+    </w:p>
+    <w:p>
+      <w:pPr>
+        <w:widowControl/>
+        <w:suppressAutoHyphens w:val="0"/>
+      </w:pPr>
+      <w:r>
+        <w:rPr>
+          <w:lang w:val="uk-UA"/>
+        </w:rPr>
+        <w:t>Тут</w:t>
+      </w:r>
+    </w:p>
+    <w:p>
+      <w:pPr>
+        <w:widowControl/>
+        <w:suppressAutoHyphens w:val="0"/>
+      </w:pPr>
+    </w:p>
+    <w:p>
+      <w:pPr>
+        <w:widowControl/>
+        <w:suppressAutoHyphens w:val="0"/>
+        <w:rPr>
+          <w:b/>
+        </w:rPr>
+      </w:pPr>
+      <w:r>
+        <w:rPr>
+          <w:b/>
+        </w:rPr>
+        <w:t>Body</w:t>
+      </w:r>
+    </w:p>
+    <w:p>
+      <w:pPr>
+        <w:widowControl/>
+        <w:suppressAutoHyphens w:val="0"/>
+      </w:pPr>
+      <w:r>
+        <w:rPr>
+          <w:lang w:val="ru-RU"/>
+        </w:rPr>
+        <w:t>Буде</w:t>
+      </w:r>
+      <w:r>
+        <w:t xml:space="preserve"> </w:t>
+      </w:r>
+      <w:r>
+        <w:rPr>
+          <w:lang w:val="ru-RU"/>
+        </w:rPr>
+        <w:t>доданий</w:t>
+      </w:r>
+      <w:r>
+        <w:t xml:space="preserve"> </w:t>
+      </w:r>
+      <w:r>
+        <w:rPr>
+          <w:lang w:val="ru-RU"/>
+        </w:rPr>
+        <w:t>через</w:t>
+      </w:r>
+      <w:r>
+        <w:t xml:space="preserve"> </w:t>
+      </w:r>
+      <w:r>
+        <w:t>WordPress admin panel</w:t>
+      </w:r>
+    </w:p>
+    <w:p>
+      <w:pPr>
+        <w:widowControl/>
+        <w:suppressAutoHyphens w:val="0"/>
+      </w:pPr>
+    </w:p>
+    <w:p>
+      <w:pPr>
+        <w:widowControl/>
+        <w:suppressAutoHyphens w:val="0"/>
+        <w:rPr>
+          <w:b/>
+          <w:lang w:val="uk-UA"/>
+        </w:rPr>
+      </w:pPr>
       <w:r>
         <w:rPr>
           <w:b/>
         </w:rPr>
         <w:t>Footer</w:t>
       </w:r>
-      <w:proofErr w:type="gramEnd"/>
-      <w:r>
-        <w:rPr>
-          <w:b/>
+      <w:r>
+        <w:rPr>
+          <w:b/>
+          <w:lang w:val="ru-RU"/>
         </w:rPr>
         <w:t xml:space="preserve"> </w:t>
       </w:r>
@@ -2970,6 +3820,9 @@
       <w:pPr>
         <w:widowControl/>
         <w:suppressAutoHyphens w:val="0"/>
+        <w:rPr>
+          <w:lang w:val="uk-UA"/>
+        </w:rPr>
       </w:pPr>
       <w:r>
         <w:rPr>
@@ -2982,38 +3835,432 @@
       <w:pPr>
         <w:widowControl/>
         <w:suppressAutoHyphens w:val="0"/>
-      </w:pPr>
-    </w:p>
-    <w:p>
-      <w:pPr>
-        <w:widowControl/>
-        <w:suppressAutoHyphens w:val="0"/>
-        <w:rPr>
-          <w:b/>
-        </w:rPr>
-      </w:pPr>
-      <w:proofErr w:type="gramStart"/>
-      <w:r>
-        <w:rPr>
-          <w:b/>
-        </w:rPr>
-        <w:t>e)</w:t>
-      </w:r>
-      <w:proofErr w:type="gramEnd"/>
-      <w:r>
-        <w:rPr>
-          <w:b/>
-        </w:rPr>
-        <w:t>Side Bar</w:t>
-      </w:r>
-    </w:p>
-    <w:p>
-      <w:pPr>
-        <w:widowControl/>
-        <w:suppressAutoHyphens w:val="0"/>
-        <w:rPr>
-          <w:lang w:val="uk-UA"/>
-        </w:rPr>
+        <w:rPr>
+          <w:lang w:val="ru-RU"/>
+        </w:rPr>
+      </w:pPr>
+    </w:p>
+    <w:p>
+      <w:pPr>
+        <w:widowControl/>
+        <w:suppressAutoHyphens w:val="0"/>
+        <w:rPr>
+          <w:lang w:val="ru-RU"/>
+        </w:rPr>
+      </w:pPr>
+      <w:r>
+        <w:rPr>
+          <w:b/>
+          <w:i/>
+          <w:color w:val="FF0000"/>
+          <w:sz w:val="30"/>
+          <w:lang w:val="ru-RU"/>
+        </w:rPr>
+        <w:t xml:space="preserve">6. </w:t>
+      </w:r>
+      <w:r>
+        <w:rPr>
+          <w:b/>
+          <w:i/>
+          <w:color w:val="FF0000"/>
+          <w:sz w:val="30"/>
+        </w:rPr>
+        <w:t>Contact</w:t>
+      </w:r>
+      <w:r>
+        <w:rPr>
+          <w:b/>
+          <w:i/>
+          <w:color w:val="FF0000"/>
+          <w:sz w:val="30"/>
+        </w:rPr>
+        <w:t>s</w:t>
+      </w:r>
+    </w:p>
+    <w:p>
+      <w:pPr>
+        <w:widowControl/>
+        <w:suppressAutoHyphens w:val="0"/>
+        <w:rPr>
+          <w:lang w:val="ru-RU"/>
+        </w:rPr>
+      </w:pPr>
+      <w:hyperlink r:id="rId16" w:history="1">
+        <w:r>
+          <w:rPr>
+            <w:rStyle w:val="Hyperlink"/>
+          </w:rPr>
+          <w:t>http</w:t>
+        </w:r>
+        <w:r>
+          <w:rPr>
+            <w:rStyle w:val="Hyperlink"/>
+            <w:lang w:val="ru-RU"/>
+          </w:rPr>
+          <w:t>://</w:t>
+        </w:r>
+        <w:proofErr w:type="spellStart"/>
+        <w:r>
+          <w:rPr>
+            <w:rStyle w:val="Hyperlink"/>
+          </w:rPr>
+          <w:t>botvinovskaya</w:t>
+        </w:r>
+        <w:proofErr w:type="spellEnd"/>
+        <w:r>
+          <w:rPr>
+            <w:rStyle w:val="Hyperlink"/>
+            <w:lang w:val="ru-RU"/>
+          </w:rPr>
+          <w:t>.</w:t>
+        </w:r>
+        <w:r>
+          <w:rPr>
+            <w:rStyle w:val="Hyperlink"/>
+          </w:rPr>
+          <w:t>com</w:t>
+        </w:r>
+        <w:r>
+          <w:rPr>
+            <w:rStyle w:val="Hyperlink"/>
+            <w:lang w:val="ru-RU"/>
+          </w:rPr>
+          <w:t>/</w:t>
+        </w:r>
+      </w:hyperlink>
+      <w:r>
+        <w:rPr>
+          <w:lang w:val="ru-RU"/>
+        </w:rPr>
+        <w:t xml:space="preserve"> - </w:t>
+      </w:r>
+      <w:r>
+        <w:rPr>
+          <w:lang w:val="ru-RU"/>
+        </w:rPr>
+        <w:t>пример</w:t>
+      </w:r>
+    </w:p>
+    <w:p>
+      <w:pPr>
+        <w:widowControl/>
+        <w:suppressAutoHyphens w:val="0"/>
+        <w:rPr>
+          <w:lang w:val="ru-RU"/>
+        </w:rPr>
+      </w:pPr>
+    </w:p>
+    <w:p>
+      <w:pPr>
+        <w:widowControl/>
+        <w:suppressAutoHyphens w:val="0"/>
+        <w:rPr>
+          <w:lang w:val="ru-RU"/>
+        </w:rPr>
+      </w:pPr>
+      <w:r>
+        <w:rPr>
+          <w:noProof/>
+          <w:lang w:val="ru-RU" w:eastAsia="ru-RU" w:bidi="ar-SA"/>
+        </w:rPr>
+        <w:lastRenderedPageBreak/>
+        <w:drawing>
+          <wp:inline distT="0" distB="0" distL="0" distR="0" wp14:anchorId="0E1FE070" wp14:editId="77F1E933">
+            <wp:extent cx="5819775" cy="3086100"/>
+            <wp:effectExtent l="0" t="0" r="9525" b="0"/>
+            <wp:docPr id="12" name="Picture 12"/>
+            <wp:cNvGraphicFramePr>
+              <a:graphicFrameLocks xmlns:a="http://schemas.openxmlformats.org/drawingml/2006/main" noChangeAspect="1"/>
+            </wp:cNvGraphicFramePr>
+            <a:graphic xmlns:a="http://schemas.openxmlformats.org/drawingml/2006/main">
+              <a:graphicData uri="http://schemas.openxmlformats.org/drawingml/2006/picture">
+                <pic:pic xmlns:pic="http://schemas.openxmlformats.org/drawingml/2006/picture">
+                  <pic:nvPicPr>
+                    <pic:cNvPr id="0" name=""/>
+                    <pic:cNvPicPr/>
+                  </pic:nvPicPr>
+                  <pic:blipFill>
+                    <a:blip r:embed="rId17"/>
+                    <a:stretch>
+                      <a:fillRect/>
+                    </a:stretch>
+                  </pic:blipFill>
+                  <pic:spPr>
+                    <a:xfrm>
+                      <a:off x="0" y="0"/>
+                      <a:ext cx="5819775" cy="3086100"/>
+                    </a:xfrm>
+                    <a:prstGeom prst="rect">
+                      <a:avLst/>
+                    </a:prstGeom>
+                  </pic:spPr>
+                </pic:pic>
+              </a:graphicData>
+            </a:graphic>
+          </wp:inline>
+        </w:drawing>
+      </w:r>
+    </w:p>
+    <w:p>
+      <w:pPr>
+        <w:widowControl/>
+        <w:suppressAutoHyphens w:val="0"/>
+        <w:rPr>
+          <w:lang w:val="ru-RU"/>
+        </w:rPr>
+      </w:pPr>
+      <w:r>
+        <w:rPr>
+          <w:lang w:val="ru-RU"/>
+        </w:rPr>
+        <w:t>Календарь состоит из занятых(выделяются фоном) и свободных дат. Текстовое поле выводит коментарий по сегодняшней дате- Свободна, сьемка до с 2 –до 3х</w:t>
+      </w:r>
+    </w:p>
+    <w:p>
+      <w:pPr>
+        <w:widowControl/>
+        <w:suppressAutoHyphens w:val="0"/>
+        <w:rPr>
+          <w:lang w:val="ru-RU"/>
+        </w:rPr>
+      </w:pPr>
+      <w:r>
+        <w:rPr>
+          <w:noProof/>
+          <w:lang w:val="ru-RU" w:eastAsia="ru-RU" w:bidi="ar-SA"/>
+        </w:rPr>
+        <w:drawing>
+          <wp:inline distT="0" distB="0" distL="0" distR="0" wp14:anchorId="168C3DEE" wp14:editId="1D30A104">
+            <wp:extent cx="6120130" cy="4227684"/>
+            <wp:effectExtent l="0" t="0" r="0" b="0"/>
+            <wp:docPr id="2" name="Picture 2"/>
+            <wp:cNvGraphicFramePr>
+              <a:graphicFrameLocks xmlns:a="http://schemas.openxmlformats.org/drawingml/2006/main" noChangeAspect="1"/>
+            </wp:cNvGraphicFramePr>
+            <a:graphic xmlns:a="http://schemas.openxmlformats.org/drawingml/2006/main">
+              <a:graphicData uri="http://schemas.openxmlformats.org/drawingml/2006/picture">
+                <pic:pic xmlns:pic="http://schemas.openxmlformats.org/drawingml/2006/picture">
+                  <pic:nvPicPr>
+                    <pic:cNvPr id="0" name=""/>
+                    <pic:cNvPicPr/>
+                  </pic:nvPicPr>
+                  <pic:blipFill>
+                    <a:blip r:embed="rId18"/>
+                    <a:stretch>
+                      <a:fillRect/>
+                    </a:stretch>
+                  </pic:blipFill>
+                  <pic:spPr>
+                    <a:xfrm>
+                      <a:off x="0" y="0"/>
+                      <a:ext cx="6120130" cy="4227684"/>
+                    </a:xfrm>
+                    <a:prstGeom prst="rect">
+                      <a:avLst/>
+                    </a:prstGeom>
+                  </pic:spPr>
+                </pic:pic>
+              </a:graphicData>
+            </a:graphic>
+          </wp:inline>
+        </w:drawing>
+      </w:r>
+    </w:p>
+    <w:p>
+      <w:pPr>
+        <w:widowControl/>
+        <w:suppressAutoHyphens w:val="0"/>
+      </w:pPr>
+      <w:r>
+        <w:t>Mail</w:t>
+      </w:r>
+    </w:p>
+    <w:p>
+      <w:pPr>
+        <w:widowControl/>
+        <w:suppressAutoHyphens w:val="0"/>
+      </w:pPr>
+      <w:proofErr w:type="spellStart"/>
+      <w:r>
+        <w:t>Vkontakte</w:t>
+      </w:r>
+      <w:proofErr w:type="spellEnd"/>
+    </w:p>
+    <w:p>
+      <w:pPr>
+        <w:widowControl/>
+        <w:suppressAutoHyphens w:val="0"/>
+      </w:pPr>
+      <w:r>
+        <w:t>Facebook</w:t>
+      </w:r>
+    </w:p>
+    <w:p>
+      <w:pPr>
+        <w:widowControl/>
+        <w:suppressAutoHyphens w:val="0"/>
+      </w:pPr>
+      <w:r>
+        <w:t>Twitter</w:t>
+      </w:r>
+    </w:p>
+    <w:p>
+      <w:pPr>
+        <w:widowControl/>
+        <w:suppressAutoHyphens w:val="0"/>
+      </w:pPr>
+      <w:r>
+        <w:t>?</w:t>
+      </w:r>
+    </w:p>
+    <w:p>
+      <w:pPr>
+        <w:widowControl/>
+        <w:suppressAutoHyphens w:val="0"/>
+        <w:rPr>
+          <w:lang w:val="ru-RU"/>
+        </w:rPr>
+      </w:pPr>
+    </w:p>
+    <w:p>
+      <w:pPr>
+        <w:widowControl/>
+        <w:suppressAutoHyphens w:val="0"/>
+        <w:rPr>
+          <w:lang w:val="ru-RU"/>
+        </w:rPr>
+      </w:pPr>
+    </w:p>
+    <w:p>
+      <w:pPr>
+        <w:rPr>
+          <w:b/>
+          <w:i/>
+          <w:color w:val="FF0000"/>
+          <w:sz w:val="30"/>
+          <w:lang w:val="ru-RU"/>
+        </w:rPr>
+      </w:pPr>
+      <w:r>
+        <w:rPr>
+          <w:b/>
+          <w:i/>
+          <w:color w:val="FF0000"/>
+          <w:sz w:val="30"/>
+          <w:lang w:val="ru-RU"/>
+        </w:rPr>
+        <w:t>7</w:t>
+      </w:r>
+      <w:r>
+        <w:rPr>
+          <w:b/>
+          <w:i/>
+          <w:color w:val="FF0000"/>
+          <w:sz w:val="30"/>
+          <w:lang w:val="ru-RU"/>
+        </w:rPr>
+        <w:t xml:space="preserve">. </w:t>
+      </w:r>
+      <w:r>
+        <w:rPr>
+          <w:b/>
+          <w:i/>
+          <w:color w:val="FF0000"/>
+          <w:sz w:val="30"/>
+        </w:rPr>
+        <w:t>Advices</w:t>
+      </w:r>
+    </w:p>
+    <w:p>
+      <w:pPr>
+        <w:widowControl/>
+        <w:suppressAutoHyphens w:val="0"/>
+        <w:rPr>
+          <w:lang w:val="ru-RU"/>
+        </w:rPr>
+      </w:pPr>
+      <w:r>
+        <w:rPr>
+          <w:lang w:val="ru-RU"/>
+        </w:rPr>
+        <w:lastRenderedPageBreak/>
+        <w:t>(Дизайн не розроблений)</w:t>
+      </w:r>
+    </w:p>
+    <w:p>
+      <w:pPr>
+        <w:widowControl/>
+        <w:suppressAutoHyphens w:val="0"/>
+        <w:rPr>
+          <w:lang w:val="ru-RU"/>
+        </w:rPr>
+      </w:pPr>
+    </w:p>
+    <w:p>
+      <w:pPr>
+        <w:rPr>
+          <w:b/>
+          <w:i/>
+          <w:color w:val="FF0000"/>
+          <w:sz w:val="30"/>
+        </w:rPr>
+      </w:pPr>
+      <w:r>
+        <w:rPr>
+          <w:b/>
+          <w:i/>
+          <w:color w:val="FF0000"/>
+          <w:sz w:val="30"/>
+          <w:lang w:val="ru-RU"/>
+        </w:rPr>
+        <w:t>8</w:t>
+      </w:r>
+      <w:r>
+        <w:rPr>
+          <w:b/>
+          <w:i/>
+          <w:color w:val="FF0000"/>
+          <w:sz w:val="30"/>
+          <w:lang w:val="ru-RU"/>
+        </w:rPr>
+        <w:t xml:space="preserve">. </w:t>
+      </w:r>
+      <w:r>
+        <w:rPr>
+          <w:b/>
+          <w:i/>
+          <w:color w:val="FF0000"/>
+          <w:sz w:val="30"/>
+        </w:rPr>
+        <w:t>Tags</w:t>
+      </w:r>
+    </w:p>
+    <w:p>
+      <w:pPr>
+        <w:widowControl/>
+        <w:suppressAutoHyphens w:val="0"/>
+        <w:rPr>
+          <w:lang w:val="ru-RU"/>
+        </w:rPr>
+      </w:pPr>
+    </w:p>
+    <w:p>
+      <w:pPr>
+        <w:rPr>
+          <w:b/>
+        </w:rPr>
+      </w:pPr>
+      <w:r>
+        <w:rPr>
+          <w:b/>
+        </w:rPr>
+        <w:t>Header</w:t>
+      </w:r>
+    </w:p>
+    <w:p>
+      <w:pPr>
+        <w:widowControl/>
+        <w:suppressAutoHyphens w:val="0"/>
       </w:pPr>
       <w:r>
         <w:rPr>
@@ -3026,62 +4273,92 @@
       <w:pPr>
         <w:widowControl/>
         <w:suppressAutoHyphens w:val="0"/>
-        <w:rPr>
-          <w:lang w:val="uk-UA"/>
-        </w:rPr>
-      </w:pPr>
-    </w:p>
-    <w:p>
-      <w:pPr>
-        <w:rPr>
-          <w:b/>
-          <w:i/>
-          <w:color w:val="FF0000"/>
-          <w:sz w:val="30"/>
-        </w:rPr>
-      </w:pPr>
-      <w:r>
-        <w:rPr>
-          <w:b/>
-          <w:i/>
-          <w:color w:val="FF0000"/>
-          <w:sz w:val="30"/>
-        </w:rPr>
-        <w:t xml:space="preserve">4. </w:t>
-      </w:r>
-      <w:r>
-        <w:rPr>
-          <w:b/>
-          <w:i/>
-          <w:color w:val="FF0000"/>
-          <w:sz w:val="30"/>
-        </w:rPr>
-        <w:t>About</w:t>
-      </w:r>
-    </w:p>
-    <w:p>
-      <w:pPr>
-        <w:widowControl/>
-        <w:suppressAutoHyphens w:val="0"/>
-      </w:pPr>
-    </w:p>
-    <w:p>
-      <w:pPr>
-        <w:rPr>
-          <w:b/>
-        </w:rPr>
-      </w:pPr>
-      <w:r>
-        <w:rPr>
-          <w:b/>
-        </w:rPr>
-        <w:t>Header</w:t>
-      </w:r>
-    </w:p>
-    <w:p>
-      <w:pPr>
-        <w:widowControl/>
-        <w:suppressAutoHyphens w:val="0"/>
+      </w:pPr>
+    </w:p>
+    <w:p>
+      <w:pPr>
+        <w:widowControl/>
+        <w:suppressAutoHyphens w:val="0"/>
+        <w:rPr>
+          <w:b/>
+        </w:rPr>
+      </w:pPr>
+      <w:r>
+        <w:rPr>
+          <w:b/>
+        </w:rPr>
+        <w:t>Body</w:t>
+      </w:r>
+    </w:p>
+    <w:p>
+      <w:pPr>
+        <w:widowControl/>
+        <w:suppressAutoHyphens w:val="0"/>
+        <w:rPr>
+          <w:lang w:val="ru-RU"/>
+        </w:rPr>
+      </w:pPr>
+      <w:r>
+        <w:rPr>
+          <w:lang w:val="ru-RU"/>
+        </w:rPr>
+        <w:t xml:space="preserve">Перехід на сторінку </w:t>
+      </w:r>
+      <w:r>
+        <w:t>Blog</w:t>
+      </w:r>
+      <w:r>
+        <w:rPr>
+          <w:lang w:val="ru-RU"/>
+        </w:rPr>
+        <w:t xml:space="preserve"> </w:t>
+      </w:r>
+      <w:r>
+        <w:rPr>
+          <w:lang w:val="ru-RU"/>
+        </w:rPr>
+        <w:t>з ф</w:t>
+      </w:r>
+      <w:r>
+        <w:rPr>
+          <w:lang w:val="uk-UA"/>
+        </w:rPr>
+        <w:t xml:space="preserve">ільтром </w:t>
+      </w:r>
+      <w:r>
+        <w:t>Tag</w:t>
+      </w:r>
+    </w:p>
+    <w:p>
+      <w:pPr>
+        <w:widowControl/>
+        <w:suppressAutoHyphens w:val="0"/>
+        <w:rPr>
+          <w:b/>
+          <w:lang w:val="uk-UA"/>
+        </w:rPr>
+      </w:pPr>
+      <w:r>
+        <w:rPr>
+          <w:b/>
+        </w:rPr>
+        <w:t>Footer</w:t>
+      </w:r>
+      <w:r>
+        <w:rPr>
+          <w:b/>
+          <w:lang w:val="ru-RU"/>
+        </w:rPr>
+        <w:t xml:space="preserve"> </w:t>
+      </w:r>
+    </w:p>
+    <w:p>
+      <w:pPr>
+        <w:widowControl/>
+        <w:suppressAutoHyphens w:val="0"/>
+        <w:rPr>
+          <w:lang w:val="uk-UA"/>
+        </w:rPr>
       </w:pPr>
       <w:r>
         <w:rPr>
@@ -3089,376 +4366,6 @@
         </w:rPr>
         <w:t>Тут</w:t>
       </w:r>
-    </w:p>
-    <w:p>
-      <w:pPr>
-        <w:widowControl/>
-        <w:suppressAutoHyphens w:val="0"/>
-      </w:pPr>
-    </w:p>
-    <w:p>
-      <w:pPr>
-        <w:widowControl/>
-        <w:suppressAutoHyphens w:val="0"/>
-        <w:rPr>
-          <w:b/>
-        </w:rPr>
-      </w:pPr>
-      <w:r>
-        <w:rPr>
-          <w:b/>
-        </w:rPr>
-        <w:t>Body</w:t>
-      </w:r>
-    </w:p>
-    <w:p>
-      <w:pPr>
-        <w:widowControl/>
-        <w:suppressAutoHyphens w:val="0"/>
-      </w:pPr>
-      <w:r>
-        <w:rPr>
-          <w:lang w:val="ru-RU"/>
-        </w:rPr>
-        <w:t>Буде</w:t>
-      </w:r>
-      <w:r>
-        <w:t xml:space="preserve"> </w:t>
-      </w:r>
-      <w:r>
-        <w:rPr>
-          <w:lang w:val="ru-RU"/>
-        </w:rPr>
-        <w:t>доданий</w:t>
-      </w:r>
-      <w:r>
-        <w:t xml:space="preserve"> </w:t>
-      </w:r>
-      <w:r>
-        <w:rPr>
-          <w:lang w:val="ru-RU"/>
-        </w:rPr>
-        <w:t>через</w:t>
-      </w:r>
-      <w:r>
-        <w:t xml:space="preserve"> </w:t>
-      </w:r>
-      <w:r>
-        <w:t>WordPress admin panel</w:t>
-      </w:r>
-    </w:p>
-    <w:p>
-      <w:pPr>
-        <w:widowControl/>
-        <w:suppressAutoHyphens w:val="0"/>
-      </w:pPr>
-    </w:p>
-    <w:p>
-      <w:pPr>
-        <w:widowControl/>
-        <w:suppressAutoHyphens w:val="0"/>
-        <w:rPr>
-          <w:b/>
-          <w:lang w:val="uk-UA"/>
-        </w:rPr>
-      </w:pPr>
-      <w:r>
-        <w:rPr>
-          <w:b/>
-        </w:rPr>
-        <w:t xml:space="preserve">Footer </w:t>
-      </w:r>
-    </w:p>
-    <w:p>
-      <w:pPr>
-        <w:widowControl/>
-        <w:suppressAutoHyphens w:val="0"/>
-        <w:rPr>
-          <w:lang w:val="uk-UA"/>
-        </w:rPr>
-      </w:pPr>
-      <w:r>
-        <w:rPr>
-          <w:lang w:val="uk-UA"/>
-        </w:rPr>
-        <w:t>Тут</w:t>
-      </w:r>
-    </w:p>
-    <w:p>
-      <w:pPr>
-        <w:widowControl/>
-        <w:suppressAutoHyphens w:val="0"/>
-      </w:pPr>
-    </w:p>
-    <w:p>
-      <w:pPr>
-        <w:rPr>
-          <w:b/>
-          <w:i/>
-          <w:color w:val="FF0000"/>
-          <w:sz w:val="30"/>
-        </w:rPr>
-      </w:pPr>
-      <w:proofErr w:type="gramStart"/>
-      <w:r>
-        <w:rPr>
-          <w:b/>
-          <w:i/>
-          <w:color w:val="FF0000"/>
-          <w:sz w:val="30"/>
-        </w:rPr>
-        <w:t>5 .</w:t>
-      </w:r>
-      <w:proofErr w:type="gramEnd"/>
-      <w:r>
-        <w:rPr>
-          <w:b/>
-          <w:i/>
-          <w:color w:val="FF0000"/>
-          <w:sz w:val="30"/>
-        </w:rPr>
-        <w:t xml:space="preserve"> </w:t>
-      </w:r>
-      <w:r>
-        <w:rPr>
-          <w:b/>
-          <w:i/>
-          <w:color w:val="FF0000"/>
-          <w:sz w:val="30"/>
-        </w:rPr>
-        <w:t>Advices</w:t>
-      </w:r>
-    </w:p>
-    <w:p>
-      <w:pPr>
-        <w:widowControl/>
-        <w:suppressAutoHyphens w:val="0"/>
-      </w:pPr>
-    </w:p>
-    <w:p>
-      <w:pPr>
-        <w:rPr>
-          <w:b/>
-        </w:rPr>
-      </w:pPr>
-      <w:r>
-        <w:rPr>
-          <w:b/>
-        </w:rPr>
-        <w:t>Header</w:t>
-      </w:r>
-    </w:p>
-    <w:p>
-      <w:pPr>
-        <w:widowControl/>
-        <w:suppressAutoHyphens w:val="0"/>
-      </w:pPr>
-      <w:r>
-        <w:rPr>
-          <w:lang w:val="uk-UA"/>
-        </w:rPr>
-        <w:t>Тут</w:t>
-      </w:r>
-    </w:p>
-    <w:p>
-      <w:pPr>
-        <w:widowControl/>
-        <w:suppressAutoHyphens w:val="0"/>
-      </w:pPr>
-    </w:p>
-    <w:p>
-      <w:pPr>
-        <w:widowControl/>
-        <w:suppressAutoHyphens w:val="0"/>
-        <w:rPr>
-          <w:b/>
-        </w:rPr>
-      </w:pPr>
-      <w:r>
-        <w:rPr>
-          <w:b/>
-        </w:rPr>
-        <w:t>Body</w:t>
-      </w:r>
-    </w:p>
-    <w:p>
-      <w:pPr>
-        <w:widowControl/>
-        <w:suppressAutoHyphens w:val="0"/>
-      </w:pPr>
-      <w:r>
-        <w:rPr>
-          <w:lang w:val="ru-RU"/>
-        </w:rPr>
-        <w:t>Буде</w:t>
-      </w:r>
-      <w:r>
-        <w:t xml:space="preserve"> </w:t>
-      </w:r>
-      <w:r>
-        <w:rPr>
-          <w:lang w:val="ru-RU"/>
-        </w:rPr>
-        <w:t>доданий</w:t>
-      </w:r>
-      <w:r>
-        <w:t xml:space="preserve"> </w:t>
-      </w:r>
-      <w:r>
-        <w:rPr>
-          <w:lang w:val="ru-RU"/>
-        </w:rPr>
-        <w:t>через</w:t>
-      </w:r>
-      <w:r>
-        <w:t xml:space="preserve"> </w:t>
-      </w:r>
-      <w:r>
-        <w:t>WordPress admin panel</w:t>
-      </w:r>
-    </w:p>
-    <w:p>
-      <w:pPr>
-        <w:widowControl/>
-        <w:suppressAutoHyphens w:val="0"/>
-      </w:pPr>
-    </w:p>
-    <w:p>
-      <w:pPr>
-        <w:widowControl/>
-        <w:suppressAutoHyphens w:val="0"/>
-        <w:rPr>
-          <w:b/>
-          <w:lang w:val="uk-UA"/>
-        </w:rPr>
-      </w:pPr>
-      <w:r>
-        <w:rPr>
-          <w:b/>
-        </w:rPr>
-        <w:t xml:space="preserve">Footer </w:t>
-      </w:r>
-    </w:p>
-    <w:p>
-      <w:pPr>
-        <w:widowControl/>
-        <w:suppressAutoHyphens w:val="0"/>
-        <w:rPr>
-          <w:lang w:val="uk-UA"/>
-        </w:rPr>
-      </w:pPr>
-      <w:r>
-        <w:rPr>
-          <w:lang w:val="uk-UA"/>
-        </w:rPr>
-        <w:t>Тут</w:t>
-      </w:r>
-    </w:p>
-    <w:p>
-      <w:pPr>
-        <w:widowControl/>
-        <w:suppressAutoHyphens w:val="0"/>
-      </w:pPr>
-    </w:p>
-    <w:p>
-      <w:pPr>
-        <w:widowControl/>
-        <w:suppressAutoHyphens w:val="0"/>
-      </w:pPr>
-      <w:r>
-        <w:rPr>
-          <w:b/>
-          <w:i/>
-          <w:color w:val="FF0000"/>
-          <w:sz w:val="30"/>
-        </w:rPr>
-        <w:lastRenderedPageBreak/>
-        <w:t xml:space="preserve">6. </w:t>
-      </w:r>
-      <w:proofErr w:type="gramStart"/>
-      <w:r>
-        <w:rPr>
-          <w:b/>
-          <w:i/>
-          <w:color w:val="FF0000"/>
-          <w:sz w:val="30"/>
-        </w:rPr>
-        <w:t>Contact</w:t>
-      </w:r>
-      <w:r>
-        <w:t>(</w:t>
-      </w:r>
-      <w:proofErr w:type="gramEnd"/>
-      <w:r>
-        <w:t>Drop-down menu</w:t>
-      </w:r>
-      <w:r>
-        <w:t xml:space="preserve"> or not?</w:t>
-      </w:r>
-      <w:r>
-        <w:t>)</w:t>
-      </w:r>
-    </w:p>
-    <w:p>
-      <w:pPr>
-        <w:widowControl/>
-        <w:suppressAutoHyphens w:val="0"/>
-      </w:pPr>
-    </w:p>
-    <w:p>
-      <w:pPr>
-        <w:widowControl/>
-        <w:suppressAutoHyphens w:val="0"/>
-      </w:pPr>
-      <w:r>
-        <w:t>Mail</w:t>
-      </w:r>
-    </w:p>
-    <w:p>
-      <w:pPr>
-        <w:widowControl/>
-        <w:suppressAutoHyphens w:val="0"/>
-      </w:pPr>
-      <w:proofErr w:type="spellStart"/>
-      <w:r>
-        <w:t>Vkontakte</w:t>
-      </w:r>
-      <w:proofErr w:type="spellEnd"/>
-    </w:p>
-    <w:p>
-      <w:pPr>
-        <w:widowControl/>
-        <w:suppressAutoHyphens w:val="0"/>
-      </w:pPr>
-      <w:r>
-        <w:t>Facebook</w:t>
-      </w:r>
-    </w:p>
-    <w:p>
-      <w:pPr>
-        <w:widowControl/>
-        <w:suppressAutoHyphens w:val="0"/>
-      </w:pPr>
-      <w:r>
-        <w:t>Twitter</w:t>
-      </w:r>
-    </w:p>
-    <w:p>
-      <w:pPr>
-        <w:widowControl/>
-        <w:suppressAutoHyphens w:val="0"/>
-      </w:pPr>
-      <w:r>
-        <w:t>?</w:t>
-      </w:r>
-    </w:p>
-    <w:p>
-      <w:pPr>
-        <w:widowControl/>
-        <w:suppressAutoHyphens w:val="0"/>
-      </w:pPr>
-      <w:bookmarkStart w:id="0" w:name="_GoBack"/>
-      <w:bookmarkEnd w:id="0"/>
     </w:p>
     <w:p>
       <w:pPr>
@@ -4269,7 +5176,7 @@
 </file>
 
 <file path=customXml/itemProps1.xml><?xml version="1.0" encoding="utf-8"?>
-<ds:datastoreItem xmlns:ds="http://schemas.openxmlformats.org/officeDocument/2006/customXml" ds:itemID="{8D628B89-7D94-4B61-8094-66B23AA16B60}">
+<ds:datastoreItem xmlns:ds="http://schemas.openxmlformats.org/officeDocument/2006/customXml" ds:itemID="{AD83F2D1-3AA9-4EC2-BCAD-F88EBEB1C88B}">
   <ds:schemaRefs>
     <ds:schemaRef ds:uri="http://schemas.openxmlformats.org/officeDocument/2006/bibliography"/>
   </ds:schemaRefs>

</xml_diff>

<commit_message>
Working with navigation menu in Header
</commit_message>
<xml_diff>
--- a/Technical Design.docx
+++ b/Technical Design.docx
@@ -255,8 +255,6 @@
       <w:r>
         <w:t>Contact</w:t>
       </w:r>
-      <w:bookmarkStart w:id="0" w:name="_GoBack"/>
-      <w:bookmarkEnd w:id="0"/>
     </w:p>
     <w:p>
       <w:pPr>
@@ -745,26 +743,14 @@
         <w:widowControl/>
         <w:suppressAutoHyphens w:val="0"/>
       </w:pPr>
-      <w:proofErr w:type="spellStart"/>
-      <w:r>
-        <w:rPr>
-          <w:i/>
-        </w:rPr>
-        <w:t>Site</w:t>
-      </w:r>
-      <w:r>
-        <w:rPr>
-          <w:i/>
-        </w:rPr>
-        <w:t>_</w:t>
-      </w:r>
-      <w:r>
-        <w:rPr>
-          <w:i/>
-        </w:rPr>
-        <w:t>name</w:t>
-      </w:r>
-      <w:proofErr w:type="spellEnd"/>
+      <w:bookmarkStart w:id="0" w:name="_GoBack"/>
+      <w:r>
+        <w:rPr>
+          <w:i/>
+        </w:rPr>
+        <w:t>Olgavolyanska.com</w:t>
+      </w:r>
+      <w:bookmarkEnd w:id="0"/>
       <w:r>
         <w:t>/</w:t>
       </w:r>
@@ -777,26 +763,12 @@
         <w:widowControl/>
         <w:suppressAutoHyphens w:val="0"/>
       </w:pPr>
-      <w:proofErr w:type="spellStart"/>
-      <w:r>
-        <w:rPr>
-          <w:i/>
-        </w:rPr>
-        <w:t>Site</w:t>
-      </w:r>
-      <w:r>
-        <w:rPr>
-          <w:i/>
-        </w:rPr>
-        <w:t>_</w:t>
-      </w:r>
-      <w:r>
-        <w:rPr>
-          <w:i/>
-        </w:rPr>
-        <w:t>name</w:t>
-      </w:r>
-      <w:proofErr w:type="spellEnd"/>
+      <w:r>
+        <w:rPr>
+          <w:i/>
+        </w:rPr>
+        <w:t>Olgavolyanska.com</w:t>
+      </w:r>
       <w:r>
         <w:t>/</w:t>
       </w:r>
@@ -809,14 +781,12 @@
         <w:widowControl/>
         <w:suppressAutoHyphens w:val="0"/>
       </w:pPr>
-      <w:proofErr w:type="spellStart"/>
-      <w:r>
-        <w:rPr>
-          <w:i/>
-        </w:rPr>
-        <w:t>Site_name</w:t>
-      </w:r>
-      <w:proofErr w:type="spellEnd"/>
+      <w:r>
+        <w:rPr>
+          <w:i/>
+        </w:rPr>
+        <w:t>Olgavolyanska.com</w:t>
+      </w:r>
       <w:r>
         <w:t>/Advices</w:t>
       </w:r>
@@ -826,14 +796,12 @@
         <w:widowControl/>
         <w:suppressAutoHyphens w:val="0"/>
       </w:pPr>
-      <w:proofErr w:type="spellStart"/>
-      <w:r>
-        <w:rPr>
-          <w:i/>
-        </w:rPr>
-        <w:t>Site_name</w:t>
-      </w:r>
-      <w:proofErr w:type="spellEnd"/>
+      <w:r>
+        <w:rPr>
+          <w:i/>
+        </w:rPr>
+        <w:t>Olgavolyanska.com</w:t>
+      </w:r>
       <w:r>
         <w:t>/Follow</w:t>
       </w:r>
@@ -843,14 +811,12 @@
         <w:widowControl/>
         <w:suppressAutoHyphens w:val="0"/>
       </w:pPr>
-      <w:proofErr w:type="spellStart"/>
-      <w:r>
-        <w:rPr>
-          <w:i/>
-        </w:rPr>
-        <w:t>Site_name</w:t>
-      </w:r>
-      <w:proofErr w:type="spellEnd"/>
+      <w:r>
+        <w:rPr>
+          <w:i/>
+        </w:rPr>
+        <w:t>Olgavolyanska.com</w:t>
+      </w:r>
       <w:r>
         <w:t>/Contact</w:t>
       </w:r>
@@ -999,14 +965,12 @@
       <w:r>
         <w:t xml:space="preserve">link to </w:t>
       </w:r>
-      <w:proofErr w:type="spellStart"/>
-      <w:r>
-        <w:rPr>
-          <w:i/>
-        </w:rPr>
-        <w:t>Site_name</w:t>
-      </w:r>
-      <w:proofErr w:type="spellEnd"/>
+      <w:r>
+        <w:rPr>
+          <w:i/>
+        </w:rPr>
+        <w:t>Olgavolyanska.com</w:t>
+      </w:r>
     </w:p>
     <w:p>
       <w:pPr>
@@ -1144,14 +1108,12 @@
               <w:widowControl/>
               <w:suppressAutoHyphens w:val="0"/>
             </w:pPr>
-            <w:proofErr w:type="spellStart"/>
             <w:r>
               <w:rPr>
                 <w:i/>
               </w:rPr>
-              <w:t>Site_name</w:t>
-            </w:r>
-            <w:proofErr w:type="spellEnd"/>
+              <w:t>Olgavolyanska.com</w:t>
+            </w:r>
             <w:r>
               <w:t>/</w:t>
             </w:r>
@@ -1284,6 +1246,9 @@
       <w:pPr>
         <w:widowControl/>
         <w:suppressAutoHyphens w:val="0"/>
+        <w:rPr>
+          <w:lang w:val="ru-RU"/>
+        </w:rPr>
       </w:pPr>
       <w:r>
         <w:rPr>
@@ -1292,6 +1257,9 @@
         <w:t>Автоперегрупування при великому моніторі</w:t>
       </w:r>
       <w:r>
+        <w:rPr>
+          <w:lang w:val="ru-RU"/>
+        </w:rPr>
         <w:t>.</w:t>
       </w:r>
     </w:p>
@@ -1299,6 +1267,9 @@
       <w:pPr>
         <w:widowControl/>
         <w:suppressAutoHyphens w:val="0"/>
+        <w:rPr>
+          <w:lang w:val="ru-RU"/>
+        </w:rPr>
       </w:pPr>
       <w:proofErr w:type="gramStart"/>
       <w:r>
@@ -1381,7 +1352,7 @@
           <w:lang w:val="ru-RU" w:eastAsia="ru-RU" w:bidi="ar-SA"/>
         </w:rPr>
         <w:drawing>
-          <wp:inline distT="0" distB="0" distL="0" distR="0" wp14:anchorId="76AB2F1F" wp14:editId="2C77121E">
+          <wp:inline distT="0" distB="0" distL="0" distR="0" wp14:anchorId="6C5F4E05" wp14:editId="1F410949">
             <wp:extent cx="2895600" cy="472440"/>
             <wp:effectExtent l="0" t="0" r="0" b="3810"/>
             <wp:docPr id="4" name="Рисунок 4"/>
@@ -1508,14 +1479,12 @@
               <w:widowControl/>
               <w:suppressAutoHyphens w:val="0"/>
             </w:pPr>
-            <w:proofErr w:type="spellStart"/>
             <w:r>
               <w:rPr>
                 <w:i/>
               </w:rPr>
-              <w:t>Site_name</w:t>
-            </w:r>
-            <w:proofErr w:type="spellEnd"/>
+              <w:t>Olgavolyanska.com</w:t>
+            </w:r>
             <w:r>
               <w:t>/About</w:t>
             </w:r>
@@ -1572,7 +1541,7 @@
           <w:lang w:val="ru-RU" w:eastAsia="ru-RU" w:bidi="ar-SA"/>
         </w:rPr>
         <w:drawing>
-          <wp:anchor distT="0" distB="0" distL="114300" distR="114300" simplePos="0" relativeHeight="251658240" behindDoc="0" locked="0" layoutInCell="1" allowOverlap="1" wp14:anchorId="395B1D8D" wp14:editId="778969FC">
+          <wp:anchor distT="0" distB="0" distL="114300" distR="114300" simplePos="0" relativeHeight="251658240" behindDoc="0" locked="0" layoutInCell="1" allowOverlap="1" wp14:anchorId="3E95AF6D" wp14:editId="0F77CDFB">
             <wp:simplePos x="0" y="0"/>
             <wp:positionH relativeFrom="column">
               <wp:posOffset>4545330</wp:posOffset>
@@ -1862,14 +1831,12 @@
               <w:widowControl/>
               <w:suppressAutoHyphens w:val="0"/>
             </w:pPr>
-            <w:proofErr w:type="spellStart"/>
             <w:r>
               <w:rPr>
                 <w:i/>
               </w:rPr>
-              <w:t>Site_name</w:t>
-            </w:r>
-            <w:proofErr w:type="spellEnd"/>
+              <w:t>Olgavolyanska.com</w:t>
+            </w:r>
             <w:r>
               <w:t>/About</w:t>
             </w:r>
@@ -2019,14 +1986,12 @@
               <w:widowControl/>
               <w:suppressAutoHyphens w:val="0"/>
             </w:pPr>
-            <w:proofErr w:type="spellStart"/>
             <w:r>
               <w:rPr>
                 <w:i/>
               </w:rPr>
-              <w:t>Site_name</w:t>
-            </w:r>
-            <w:proofErr w:type="spellEnd"/>
+              <w:t>Olgavolyanska.com</w:t>
+            </w:r>
             <w:r>
               <w:t>/tag/ Wed</w:t>
             </w:r>
@@ -2063,14 +2028,12 @@
               <w:widowControl/>
               <w:suppressAutoHyphens w:val="0"/>
             </w:pPr>
-            <w:proofErr w:type="spellStart"/>
             <w:r>
               <w:rPr>
                 <w:i/>
               </w:rPr>
-              <w:t>Site_name</w:t>
-            </w:r>
-            <w:proofErr w:type="spellEnd"/>
+              <w:t>Olgavolyanska.com</w:t>
+            </w:r>
             <w:r>
               <w:t xml:space="preserve">/tag/ </w:t>
             </w:r>
@@ -2109,14 +2072,12 @@
                 <w:i/>
               </w:rPr>
             </w:pPr>
-            <w:proofErr w:type="spellStart"/>
             <w:r>
               <w:rPr>
                 <w:i/>
               </w:rPr>
-              <w:t>Site_name</w:t>
-            </w:r>
-            <w:proofErr w:type="spellEnd"/>
+              <w:t>Olgavolyanska.com</w:t>
+            </w:r>
             <w:r>
               <w:t>/tag/ Family</w:t>
             </w:r>
@@ -2150,14 +2111,12 @@
                 <w:i/>
               </w:rPr>
             </w:pPr>
-            <w:proofErr w:type="spellStart"/>
             <w:r>
               <w:rPr>
                 <w:i/>
               </w:rPr>
-              <w:t>Site_name</w:t>
-            </w:r>
-            <w:proofErr w:type="spellEnd"/>
+              <w:t>Olgavolyanska.com</w:t>
+            </w:r>
             <w:r>
               <w:t>/tag/ Inspiration</w:t>
             </w:r>
@@ -2191,14 +2150,12 @@
                 <w:i/>
               </w:rPr>
             </w:pPr>
-            <w:proofErr w:type="spellStart"/>
             <w:r>
               <w:rPr>
                 <w:i/>
               </w:rPr>
-              <w:t>Site_name</w:t>
-            </w:r>
-            <w:proofErr w:type="spellEnd"/>
+              <w:t>Olgavolyanska.com</w:t>
+            </w:r>
             <w:r>
               <w:t xml:space="preserve">/tag/ Portrait </w:t>
             </w:r>
@@ -2285,13 +2242,7 @@
         <w:rPr>
           <w:lang w:val="ru-RU"/>
         </w:rPr>
-        <w:t>а</w:t>
-      </w:r>
-      <w:r>
-        <w:rPr>
-          <w:lang w:val="ru-RU"/>
-        </w:rPr>
-        <w:t>бо ссилки на фотки з інсту</w:t>
+        <w:t>або ссилки на фотки з інсту</w:t>
       </w:r>
     </w:p>
     <w:p>
@@ -2460,14 +2411,12 @@
               <w:widowControl/>
               <w:suppressAutoHyphens w:val="0"/>
             </w:pPr>
-            <w:proofErr w:type="spellStart"/>
             <w:r>
               <w:rPr>
                 <w:i/>
               </w:rPr>
-              <w:t>Site_name</w:t>
-            </w:r>
-            <w:proofErr w:type="spellEnd"/>
+              <w:t>Olgavolyanska.com</w:t>
+            </w:r>
             <w:r>
               <w:t>/</w:t>
             </w:r>
@@ -2618,7 +2567,7 @@
           <w:lang w:val="ru-RU" w:eastAsia="ru-RU" w:bidi="ar-SA"/>
         </w:rPr>
         <w:drawing>
-          <wp:inline distT="0" distB="0" distL="0" distR="0" wp14:anchorId="468492CF" wp14:editId="2BE7348D">
+          <wp:inline distT="0" distB="0" distL="0" distR="0" wp14:anchorId="26768810" wp14:editId="2C4E8C28">
             <wp:extent cx="4657725" cy="5324475"/>
             <wp:effectExtent l="0" t="0" r="9525" b="9525"/>
             <wp:docPr id="10" name="Picture 10"/>
@@ -2759,14 +2708,12 @@
       <w:r>
         <w:t xml:space="preserve">link to </w:t>
       </w:r>
-      <w:proofErr w:type="spellStart"/>
-      <w:r>
-        <w:rPr>
-          <w:i/>
-        </w:rPr>
-        <w:t>Site_name</w:t>
-      </w:r>
-      <w:proofErr w:type="spellEnd"/>
+      <w:r>
+        <w:rPr>
+          <w:i/>
+        </w:rPr>
+        <w:t>Olgavolyanska.com</w:t>
+      </w:r>
     </w:p>
     <w:p>
       <w:pPr>
@@ -4013,7 +3960,31 @@
         <w:rPr>
           <w:lang w:val="ru-RU"/>
         </w:rPr>
-        <w:t>Календарь состоит из занятых(выделяются фоном) и свободных дат. Текстовое поле выводит коментарий по сегодняшней дате- Свободна, сьемка до с 2 –до 3х</w:t>
+        <w:t>Календарь</w:t>
+      </w:r>
+      <w:r>
+        <w:rPr>
+          <w:lang w:val="ru-RU"/>
+        </w:rPr>
+        <w:t>(</w:t>
+      </w:r>
+      <w:r>
+        <w:rPr>
+          <w:lang w:val="ru-RU"/>
+        </w:rPr>
+        <w:t>http://photo-stella.com/contact</w:t>
+      </w:r>
+      <w:r>
+        <w:rPr>
+          <w:lang w:val="ru-RU"/>
+        </w:rPr>
+        <w:t>)</w:t>
+      </w:r>
+      <w:r>
+        <w:rPr>
+          <w:lang w:val="ru-RU"/>
+        </w:rPr>
+        <w:t xml:space="preserve"> состоит из занятых(выделяются фоном) и свободных дат. Текстовое поле выводит коментарий по сегодняшней дате- Свободна, сьемка до с 2 –до 3х</w:t>
       </w:r>
     </w:p>
     <w:p>
@@ -4117,18 +4088,12 @@
       <w:pPr>
         <w:widowControl/>
         <w:suppressAutoHyphens w:val="0"/>
-        <w:rPr>
-          <w:lang w:val="ru-RU"/>
-        </w:rPr>
-      </w:pPr>
-    </w:p>
-    <w:p>
-      <w:pPr>
-        <w:widowControl/>
-        <w:suppressAutoHyphens w:val="0"/>
-        <w:rPr>
-          <w:lang w:val="ru-RU"/>
-        </w:rPr>
+      </w:pPr>
+    </w:p>
+    <w:p>
+      <w:pPr>
+        <w:widowControl/>
+        <w:suppressAutoHyphens w:val="0"/>
       </w:pPr>
     </w:p>
     <w:p>
@@ -4138,7 +4103,6 @@
           <w:i/>
           <w:color w:val="FF0000"/>
           <w:sz w:val="30"/>
-          <w:lang w:val="ru-RU"/>
         </w:rPr>
       </w:pPr>
       <w:r>
@@ -4147,9 +4111,9 @@
           <w:i/>
           <w:color w:val="FF0000"/>
           <w:sz w:val="30"/>
-          <w:lang w:val="ru-RU"/>
-        </w:rPr>
-        <w:t>7</w:t>
+        </w:rPr>
+        <w:lastRenderedPageBreak/>
+        <w:t xml:space="preserve">7. </w:t>
       </w:r>
       <w:r>
         <w:rPr>
@@ -4157,80 +4121,76 @@
           <w:i/>
           <w:color w:val="FF0000"/>
           <w:sz w:val="30"/>
-          <w:lang w:val="ru-RU"/>
-        </w:rPr>
-        <w:t xml:space="preserve">. </w:t>
-      </w:r>
-      <w:r>
+        </w:rPr>
+        <w:t>Advices</w:t>
+      </w:r>
+    </w:p>
+    <w:p>
+      <w:pPr>
+        <w:widowControl/>
+        <w:suppressAutoHyphens w:val="0"/>
+      </w:pPr>
+      <w:r>
+        <w:t>(</w:t>
+      </w:r>
+      <w:r>
+        <w:rPr>
+          <w:lang w:val="ru-RU"/>
+        </w:rPr>
+        <w:t>Дизайн</w:t>
+      </w:r>
+      <w:r>
+        <w:t xml:space="preserve"> </w:t>
+      </w:r>
+      <w:r>
+        <w:rPr>
+          <w:lang w:val="ru-RU"/>
+        </w:rPr>
+        <w:t>не</w:t>
+      </w:r>
+      <w:r>
+        <w:t xml:space="preserve"> </w:t>
+      </w:r>
+      <w:r>
+        <w:rPr>
+          <w:lang w:val="ru-RU"/>
+        </w:rPr>
+        <w:t>розроблений</w:t>
+      </w:r>
+      <w:r>
+        <w:t>)</w:t>
+      </w:r>
+    </w:p>
+    <w:p>
+      <w:pPr>
+        <w:widowControl/>
+        <w:suppressAutoHyphens w:val="0"/>
+      </w:pPr>
+    </w:p>
+    <w:p>
+      <w:pPr>
         <w:rPr>
           <w:b/>
           <w:i/>
           <w:color w:val="FF0000"/>
           <w:sz w:val="30"/>
         </w:rPr>
-        <w:t>Advices</w:t>
-      </w:r>
-    </w:p>
-    <w:p>
-      <w:pPr>
-        <w:widowControl/>
-        <w:suppressAutoHyphens w:val="0"/>
-        <w:rPr>
-          <w:lang w:val="ru-RU"/>
-        </w:rPr>
-      </w:pPr>
-      <w:r>
-        <w:rPr>
-          <w:lang w:val="ru-RU"/>
-        </w:rPr>
-        <w:lastRenderedPageBreak/>
-        <w:t>(Дизайн не розроблений)</w:t>
-      </w:r>
-    </w:p>
-    <w:p>
-      <w:pPr>
-        <w:widowControl/>
-        <w:suppressAutoHyphens w:val="0"/>
-        <w:rPr>
-          <w:lang w:val="ru-RU"/>
-        </w:rPr>
-      </w:pPr>
-    </w:p>
-    <w:p>
-      <w:pPr>
+      </w:pPr>
+      <w:r>
         <w:rPr>
           <w:b/>
           <w:i/>
           <w:color w:val="FF0000"/>
           <w:sz w:val="30"/>
         </w:rPr>
-      </w:pPr>
+        <w:t xml:space="preserve">8. </w:t>
+      </w:r>
       <w:r>
         <w:rPr>
           <w:b/>
           <w:i/>
           <w:color w:val="FF0000"/>
           <w:sz w:val="30"/>
-          <w:lang w:val="ru-RU"/>
-        </w:rPr>
-        <w:t>8</w:t>
-      </w:r>
-      <w:r>
-        <w:rPr>
-          <w:b/>
-          <w:i/>
-          <w:color w:val="FF0000"/>
-          <w:sz w:val="30"/>
-          <w:lang w:val="ru-RU"/>
-        </w:rPr>
-        <w:t xml:space="preserve">. </w:t>
-      </w:r>
-      <w:r>
-        <w:rPr>
-          <w:b/>
-          <w:i/>
-          <w:color w:val="FF0000"/>
-          <w:sz w:val="30"/>
         </w:rPr>
         <w:t>Tags</w:t>
       </w:r>
@@ -4239,9 +4199,6 @@
       <w:pPr>
         <w:widowControl/>
         <w:suppressAutoHyphens w:val="0"/>
-        <w:rPr>
-          <w:lang w:val="ru-RU"/>
-        </w:rPr>
       </w:pPr>
     </w:p>
     <w:p>
@@ -4294,30 +4251,54 @@
       <w:pPr>
         <w:widowControl/>
         <w:suppressAutoHyphens w:val="0"/>
-        <w:rPr>
-          <w:lang w:val="ru-RU"/>
-        </w:rPr>
-      </w:pPr>
-      <w:r>
-        <w:rPr>
-          <w:lang w:val="ru-RU"/>
-        </w:rPr>
-        <w:t xml:space="preserve">Перехід на сторінку </w:t>
+      </w:pPr>
+      <w:r>
+        <w:rPr>
+          <w:lang w:val="ru-RU"/>
+        </w:rPr>
+        <w:t>Перехід</w:t>
+      </w:r>
+      <w:r>
+        <w:t xml:space="preserve"> </w:t>
+      </w:r>
+      <w:r>
+        <w:rPr>
+          <w:lang w:val="ru-RU"/>
+        </w:rPr>
+        <w:t>на</w:t>
+      </w:r>
+      <w:r>
+        <w:t xml:space="preserve"> </w:t>
+      </w:r>
+      <w:r>
+        <w:rPr>
+          <w:lang w:val="ru-RU"/>
+        </w:rPr>
+        <w:t>сторінку</w:t>
+      </w:r>
+      <w:r>
+        <w:t xml:space="preserve"> </w:t>
       </w:r>
       <w:r>
         <w:t>Blog</w:t>
       </w:r>
       <w:r>
-        <w:rPr>
-          <w:lang w:val="ru-RU"/>
-        </w:rPr>
         <w:t xml:space="preserve"> </w:t>
       </w:r>
       <w:r>
         <w:rPr>
           <w:lang w:val="ru-RU"/>
         </w:rPr>
-        <w:t>з ф</w:t>
+        <w:t>з</w:t>
+      </w:r>
+      <w:r>
+        <w:t xml:space="preserve"> </w:t>
+      </w:r>
+      <w:r>
+        <w:rPr>
+          <w:lang w:val="ru-RU"/>
+        </w:rPr>
+        <w:t>ф</w:t>
       </w:r>
       <w:r>
         <w:rPr>
@@ -4347,7 +4328,6 @@
       <w:r>
         <w:rPr>
           <w:b/>
-          <w:lang w:val="ru-RU"/>
         </w:rPr>
         <w:t xml:space="preserve"> </w:t>
       </w:r>
@@ -5176,7 +5156,7 @@
 </file>
 
 <file path=customXml/itemProps1.xml><?xml version="1.0" encoding="utf-8"?>
-<ds:datastoreItem xmlns:ds="http://schemas.openxmlformats.org/officeDocument/2006/customXml" ds:itemID="{AD83F2D1-3AA9-4EC2-BCAD-F88EBEB1C88B}">
+<ds:datastoreItem xmlns:ds="http://schemas.openxmlformats.org/officeDocument/2006/customXml" ds:itemID="{0A8D5A89-3193-4606-8C40-851C2CA80308}">
   <ds:schemaRefs>
     <ds:schemaRef ds:uri="http://schemas.openxmlformats.org/officeDocument/2006/bibliography"/>
   </ds:schemaRefs>

</xml_diff>

<commit_message>
Add main content, sidebar, footer in HTML
REDO all CSS. Make raw format for Header, Body
</commit_message>
<xml_diff>
--- a/Technical Design.docx
+++ b/Technical Design.docx
@@ -328,11 +328,13 @@
       <w:pPr>
         <w:rPr>
           <w:color w:val="FF0000"/>
-        </w:rPr>
-      </w:pPr>
-      <w:r>
-        <w:rPr>
-          <w:color w:val="FF0000"/>
+          <w:lang w:val="ru-RU"/>
+        </w:rPr>
+      </w:pPr>
+      <w:r>
+        <w:rPr>
+          <w:color w:val="FF0000"/>
+          <w:lang w:val="ru-RU"/>
         </w:rPr>
         <w:t xml:space="preserve">9. </w:t>
       </w:r>
@@ -346,10 +348,10 @@
       <w:r>
         <w:rPr>
           <w:color w:val="FF0000"/>
+          <w:lang w:val="ru-RU"/>
         </w:rPr>
         <w:t xml:space="preserve"> </w:t>
       </w:r>
-      <w:proofErr w:type="gramStart"/>
       <w:r>
         <w:rPr>
           <w:color w:val="FF0000"/>
@@ -360,10 +362,10 @@
       <w:r>
         <w:rPr>
           <w:color w:val="FF0000"/>
+          <w:lang w:val="ru-RU"/>
         </w:rPr>
         <w:t>(</w:t>
       </w:r>
-      <w:proofErr w:type="gramEnd"/>
       <w:r>
         <w:rPr>
           <w:color w:val="FF0000"/>
@@ -374,6 +376,7 @@
       <w:r>
         <w:rPr>
           <w:color w:val="FF0000"/>
+          <w:lang w:val="ru-RU"/>
         </w:rPr>
         <w:t xml:space="preserve"> </w:t>
       </w:r>
@@ -387,6 +390,7 @@
       <w:r>
         <w:rPr>
           <w:color w:val="FF0000"/>
+          <w:lang w:val="ru-RU"/>
         </w:rPr>
         <w:t xml:space="preserve"> </w:t>
       </w:r>
@@ -400,6 +404,7 @@
       <w:r>
         <w:rPr>
           <w:color w:val="FF0000"/>
+          <w:lang w:val="ru-RU"/>
         </w:rPr>
         <w:t>)</w:t>
       </w:r>
@@ -742,16 +747,35 @@
       <w:pPr>
         <w:widowControl/>
         <w:suppressAutoHyphens w:val="0"/>
-      </w:pPr>
-      <w:bookmarkStart w:id="0" w:name="_GoBack"/>
-      <w:r>
-        <w:rPr>
-          <w:i/>
-        </w:rPr>
-        <w:t>Olgavolyanska.com</w:t>
-      </w:r>
-      <w:bookmarkEnd w:id="0"/>
-      <w:r>
+        <w:rPr>
+          <w:lang w:val="ru-RU"/>
+        </w:rPr>
+      </w:pPr>
+      <w:proofErr w:type="spellStart"/>
+      <w:r>
+        <w:rPr>
+          <w:i/>
+        </w:rPr>
+        <w:t>Olgavolyanska</w:t>
+      </w:r>
+      <w:proofErr w:type="spellEnd"/>
+      <w:r>
+        <w:rPr>
+          <w:i/>
+          <w:lang w:val="ru-RU"/>
+        </w:rPr>
+        <w:t>.</w:t>
+      </w:r>
+      <w:r>
+        <w:rPr>
+          <w:i/>
+        </w:rPr>
+        <w:t>com</w:t>
+      </w:r>
+      <w:r>
+        <w:rPr>
+          <w:lang w:val="ru-RU"/>
+        </w:rPr>
         <w:t>/</w:t>
       </w:r>
       <w:r>
@@ -2039,7 +2063,10 @@
             </w:r>
             <w:proofErr w:type="spellStart"/>
             <w:r>
-              <w:t>love_story</w:t>
+              <w:t>L</w:t>
+            </w:r>
+            <w:r>
+              <w:t>ove_story</w:t>
             </w:r>
             <w:proofErr w:type="spellEnd"/>
           </w:p>
@@ -3276,6 +3303,7 @@
         </w:rPr>
         <w:t xml:space="preserve"> </w:t>
       </w:r>
+      <w:bookmarkStart w:id="0" w:name="_GoBack"/>
       <w:r>
         <w:rPr>
           <w:color w:val="FF0000"/>
@@ -3334,7 +3362,14 @@
         <w:rPr>
           <w:color w:val="FF0000"/>
         </w:rPr>
-        <w:t xml:space="preserve"> Fb</w:t>
+        <w:t xml:space="preserve"> </w:t>
+      </w:r>
+      <w:bookmarkEnd w:id="0"/>
+      <w:r>
+        <w:rPr>
+          <w:color w:val="FF0000"/>
+        </w:rPr>
+        <w:t>Fb</w:t>
       </w:r>
     </w:p>
     <w:p>
@@ -5156,7 +5191,7 @@
 </file>
 
 <file path=customXml/itemProps1.xml><?xml version="1.0" encoding="utf-8"?>
-<ds:datastoreItem xmlns:ds="http://schemas.openxmlformats.org/officeDocument/2006/customXml" ds:itemID="{0A8D5A89-3193-4606-8C40-851C2CA80308}">
+<ds:datastoreItem xmlns:ds="http://schemas.openxmlformats.org/officeDocument/2006/customXml" ds:itemID="{65386A37-7C9C-4907-9776-BB4FF48DEEB9}">
   <ds:schemaRefs>
     <ds:schemaRef ds:uri="http://schemas.openxmlformats.org/officeDocument/2006/bibliography"/>
   </ds:schemaRefs>

</xml_diff>

<commit_message>
Create HTML file for single blog post. modified TD
</commit_message>
<xml_diff>
--- a/Technical Design.docx
+++ b/Technical Design.docx
@@ -421,6 +421,14 @@
         </w:rPr>
         <w:t>10. Додаткові елементи</w:t>
       </w:r>
+      <w:ins w:id="0" w:author="Zvorskyi Ivan" w:date="2015-08-10T17:06:00Z">
+        <w:r>
+          <w:rPr>
+            <w:lang w:val="ru-RU"/>
+          </w:rPr>
+          <w:t xml:space="preserve"> і моменти для обговорення</w:t>
+        </w:r>
+      </w:ins>
     </w:p>
     <w:p>
       <w:pPr>
@@ -786,6 +794,13 @@
       <w:pPr>
         <w:widowControl/>
         <w:suppressAutoHyphens w:val="0"/>
+        <w:rPr>
+          <w:rPrChange w:id="1" w:author="Zvorskyi Ivan" w:date="2015-08-10T17:02:00Z">
+            <w:rPr>
+              <w:lang w:val="ru-RU"/>
+            </w:rPr>
+          </w:rPrChange>
+        </w:rPr>
       </w:pPr>
       <w:r>
         <w:rPr>
@@ -2277,7 +2292,12 @@
         <w:widowControl/>
         <w:suppressAutoHyphens w:val="0"/>
         <w:rPr>
-          <w:lang w:val="ru-RU"/>
+          <w:lang w:val="uk-UA"/>
+          <w:rPrChange w:id="2" w:author="Zvorskyi Ivan" w:date="2015-08-10T17:29:00Z">
+            <w:rPr>
+              <w:lang w:val="ru-RU"/>
+            </w:rPr>
+          </w:rPrChange>
         </w:rPr>
       </w:pPr>
     </w:p>
@@ -3286,97 +3306,6 @@
         <w:widowControl/>
         <w:suppressAutoHyphens w:val="0"/>
         <w:rPr>
-          <w:color w:val="FF0000"/>
-          <w:lang w:val="uk-UA"/>
-        </w:rPr>
-      </w:pPr>
-      <w:r>
-        <w:rPr>
-          <w:color w:val="FF0000"/>
-          <w:lang w:val="ru-RU"/>
-        </w:rPr>
-        <w:t>Аватарка</w:t>
-      </w:r>
-      <w:r>
-        <w:rPr>
-          <w:color w:val="FF0000"/>
-        </w:rPr>
-        <w:t xml:space="preserve"> </w:t>
-      </w:r>
-      <w:bookmarkStart w:id="0" w:name="_GoBack"/>
-      <w:r>
-        <w:rPr>
-          <w:color w:val="FF0000"/>
-          <w:lang w:val="ru-RU"/>
-        </w:rPr>
-        <w:t>в</w:t>
-      </w:r>
-      <w:r>
-        <w:rPr>
-          <w:color w:val="FF0000"/>
-          <w:lang w:val="uk-UA"/>
-        </w:rPr>
-        <w:t>ідвідувача</w:t>
-      </w:r>
-      <w:r>
-        <w:rPr>
-          <w:color w:val="FF0000"/>
-        </w:rPr>
-        <w:t xml:space="preserve"> </w:t>
-      </w:r>
-      <w:r>
-        <w:rPr>
-          <w:color w:val="FF0000"/>
-          <w:lang w:val="ru-RU"/>
-        </w:rPr>
-        <w:t>з</w:t>
-      </w:r>
-      <w:r>
-        <w:rPr>
-          <w:color w:val="FF0000"/>
-        </w:rPr>
-        <w:t xml:space="preserve"> </w:t>
-      </w:r>
-      <w:r>
-        <w:rPr>
-          <w:color w:val="FF0000"/>
-          <w:lang w:val="ru-RU"/>
-        </w:rPr>
-        <w:t>Вк</w:t>
-      </w:r>
-      <w:r>
-        <w:rPr>
-          <w:color w:val="FF0000"/>
-        </w:rPr>
-        <w:t xml:space="preserve"> </w:t>
-      </w:r>
-      <w:proofErr w:type="spellStart"/>
-      <w:r>
-        <w:rPr>
-          <w:color w:val="FF0000"/>
-        </w:rPr>
-        <w:t>i</w:t>
-      </w:r>
-      <w:proofErr w:type="spellEnd"/>
-      <w:r>
-        <w:rPr>
-          <w:color w:val="FF0000"/>
-        </w:rPr>
-        <w:t xml:space="preserve"> </w:t>
-      </w:r>
-      <w:bookmarkEnd w:id="0"/>
-      <w:r>
-        <w:rPr>
-          <w:color w:val="FF0000"/>
-        </w:rPr>
-        <w:t>Fb</w:t>
-      </w:r>
-    </w:p>
-    <w:p>
-      <w:pPr>
-        <w:widowControl/>
-        <w:suppressAutoHyphens w:val="0"/>
-        <w:rPr>
           <w:lang w:val="uk-UA"/>
         </w:rPr>
       </w:pPr>
@@ -3578,36 +3507,53 @@
       <w:pPr>
         <w:widowControl/>
         <w:suppressAutoHyphens w:val="0"/>
-      </w:pPr>
-      <w:r>
-        <w:rPr>
-          <w:lang w:val="ru-RU"/>
-        </w:rPr>
-        <w:t>Буде</w:t>
-      </w:r>
-      <w:r>
-        <w:t xml:space="preserve"> </w:t>
-      </w:r>
-      <w:r>
-        <w:rPr>
-          <w:lang w:val="ru-RU"/>
-        </w:rPr>
-        <w:t>доданий</w:t>
-      </w:r>
-      <w:r>
-        <w:t xml:space="preserve"> </w:t>
-      </w:r>
-      <w:r>
-        <w:rPr>
-          <w:lang w:val="ru-RU"/>
-        </w:rPr>
-        <w:t>через</w:t>
-      </w:r>
-      <w:r>
-        <w:t xml:space="preserve"> </w:t>
-      </w:r>
-      <w:r>
-        <w:t>WordPress admin panel</w:t>
+        <w:rPr>
+          <w:del w:id="3" w:author="Zvorskyi Ivan" w:date="2015-08-10T17:04:00Z"/>
+        </w:rPr>
+      </w:pPr>
+      <w:del w:id="4" w:author="Zvorskyi Ivan" w:date="2015-08-10T17:04:00Z">
+        <w:r>
+          <w:rPr>
+            <w:lang w:val="ru-RU"/>
+          </w:rPr>
+          <w:delText>Буде</w:delText>
+        </w:r>
+        <w:r>
+          <w:delText xml:space="preserve"> </w:delText>
+        </w:r>
+        <w:r>
+          <w:rPr>
+            <w:lang w:val="ru-RU"/>
+          </w:rPr>
+          <w:delText>доданий</w:delText>
+        </w:r>
+        <w:r>
+          <w:delText xml:space="preserve"> </w:delText>
+        </w:r>
+        <w:r>
+          <w:rPr>
+            <w:lang w:val="ru-RU"/>
+          </w:rPr>
+          <w:delText>через</w:delText>
+        </w:r>
+        <w:r>
+          <w:delText xml:space="preserve"> </w:delText>
+        </w:r>
+        <w:r>
+          <w:delText xml:space="preserve">WordPress admin </w:delText>
+        </w:r>
+        <w:commentRangeStart w:id="5"/>
+        <w:r>
+          <w:delText>panel</w:delText>
+        </w:r>
+      </w:del>
+      <w:commentRangeEnd w:id="5"/>
+      <w:r>
+        <w:rPr>
+          <w:rStyle w:val="CommentReference"/>
+          <w:rFonts w:cs="Mangal"/>
+        </w:rPr>
+        <w:commentReference w:id="5"/>
       </w:r>
     </w:p>
     <w:p>
@@ -3723,7 +3669,9 @@
         <w:widowControl/>
         <w:suppressAutoHyphens w:val="0"/>
         <w:rPr>
-          <w:b/>
+          <w:ins w:id="6" w:author="Zvorskyi Ivan" w:date="2015-08-10T17:06:00Z"/>
+          <w:b/>
+          <w:lang w:val="uk-UA"/>
         </w:rPr>
       </w:pPr>
       <w:r>
@@ -3738,36 +3686,145 @@
         <w:widowControl/>
         <w:suppressAutoHyphens w:val="0"/>
       </w:pPr>
-      <w:r>
-        <w:rPr>
-          <w:lang w:val="ru-RU"/>
-        </w:rPr>
-        <w:t>Буде</w:t>
-      </w:r>
-      <w:r>
-        <w:t xml:space="preserve"> </w:t>
-      </w:r>
-      <w:r>
-        <w:rPr>
-          <w:lang w:val="ru-RU"/>
-        </w:rPr>
-        <w:t>доданий</w:t>
-      </w:r>
-      <w:r>
-        <w:t xml:space="preserve"> </w:t>
-      </w:r>
-      <w:r>
-        <w:rPr>
-          <w:lang w:val="ru-RU"/>
-        </w:rPr>
-        <w:t>через</w:t>
-      </w:r>
-      <w:r>
-        <w:t xml:space="preserve"> </w:t>
-      </w:r>
-      <w:r>
-        <w:t>WordPress admin panel</w:t>
-      </w:r>
+      <w:moveToRangeStart w:id="7" w:author="Zvorskyi Ivan" w:date="2015-08-10T17:06:00Z" w:name="move426989703"/>
+      <w:moveTo w:id="8" w:author="Zvorskyi Ivan" w:date="2015-08-10T17:06:00Z">
+        <w:r>
+          <w:t>(</w:t>
+        </w:r>
+        <w:r>
+          <w:rPr>
+            <w:lang w:val="ru-RU"/>
+          </w:rPr>
+          <w:t>Дизайн</w:t>
+        </w:r>
+        <w:r>
+          <w:t xml:space="preserve"> </w:t>
+        </w:r>
+        <w:r>
+          <w:rPr>
+            <w:lang w:val="ru-RU"/>
+          </w:rPr>
+          <w:t>не</w:t>
+        </w:r>
+        <w:r>
+          <w:t xml:space="preserve"> </w:t>
+        </w:r>
+        <w:r>
+          <w:rPr>
+            <w:lang w:val="ru-RU"/>
+          </w:rPr>
+          <w:t>розроблений</w:t>
+        </w:r>
+        <w:r>
+          <w:t>)</w:t>
+        </w:r>
+      </w:moveTo>
+    </w:p>
+    <w:moveToRangeEnd w:id="7"/>
+    <w:p>
+      <w:pPr>
+        <w:widowControl/>
+        <w:suppressAutoHyphens w:val="0"/>
+        <w:rPr>
+          <w:b/>
+          <w:lang w:val="uk-UA"/>
+          <w:rPrChange w:id="9" w:author="Zvorskyi Ivan" w:date="2015-08-10T17:06:00Z">
+            <w:rPr>
+              <w:b/>
+            </w:rPr>
+          </w:rPrChange>
+        </w:rPr>
+      </w:pPr>
+    </w:p>
+    <w:p>
+      <w:pPr>
+        <w:widowControl/>
+        <w:suppressAutoHyphens w:val="0"/>
+        <w:rPr>
+          <w:ins w:id="10" w:author="Zvorskyi Ivan" w:date="2015-08-10T17:02:00Z"/>
+          <w:lang w:val="uk-UA"/>
+          <w:rPrChange w:id="11" w:author="Zvorskyi Ivan" w:date="2015-08-10T17:03:00Z">
+            <w:rPr>
+              <w:ins w:id="12" w:author="Zvorskyi Ivan" w:date="2015-08-10T17:02:00Z"/>
+            </w:rPr>
+          </w:rPrChange>
+        </w:rPr>
+      </w:pPr>
+      <w:ins w:id="13" w:author="Zvorskyi Ivan" w:date="2015-08-10T17:02:00Z">
+        <w:r>
+          <w:rPr>
+            <w:lang w:val="ru-RU"/>
+          </w:rPr>
+          <w:t>З можлив</w:t>
+        </w:r>
+      </w:ins>
+      <w:ins w:id="14" w:author="Zvorskyi Ivan" w:date="2015-08-10T17:03:00Z">
+        <w:r>
+          <w:rPr>
+            <w:lang w:val="ru-RU"/>
+          </w:rPr>
+          <w:t xml:space="preserve">істю скачати </w:t>
+        </w:r>
+        <w:r>
+          <w:t>PDF</w:t>
+        </w:r>
+        <w:r>
+          <w:rPr>
+            <w:lang w:val="ru-RU"/>
+            <w:rPrChange w:id="15" w:author="Zvorskyi Ivan" w:date="2015-08-10T17:03:00Z">
+              <w:rPr/>
+            </w:rPrChange>
+          </w:rPr>
+          <w:t xml:space="preserve"> </w:t>
+        </w:r>
+        <w:r>
+          <w:rPr>
+            <w:lang w:val="uk-UA"/>
+          </w:rPr>
+          <w:t>інструкцію з рекомендаціями</w:t>
+        </w:r>
+      </w:ins>
+    </w:p>
+    <w:p>
+      <w:pPr>
+        <w:widowControl/>
+        <w:suppressAutoHyphens w:val="0"/>
+        <w:rPr>
+          <w:del w:id="16" w:author="Zvorskyi Ivan" w:date="2015-08-10T17:05:00Z"/>
+        </w:rPr>
+      </w:pPr>
+      <w:del w:id="17" w:author="Zvorskyi Ivan" w:date="2015-08-10T17:05:00Z">
+        <w:r>
+          <w:rPr>
+            <w:lang w:val="ru-RU"/>
+          </w:rPr>
+          <w:delText>Буде</w:delText>
+        </w:r>
+        <w:r>
+          <w:delText xml:space="preserve"> </w:delText>
+        </w:r>
+        <w:r>
+          <w:rPr>
+            <w:lang w:val="ru-RU"/>
+          </w:rPr>
+          <w:delText>доданий</w:delText>
+        </w:r>
+        <w:r>
+          <w:delText xml:space="preserve"> </w:delText>
+        </w:r>
+        <w:r>
+          <w:rPr>
+            <w:lang w:val="ru-RU"/>
+          </w:rPr>
+          <w:delText>через</w:delText>
+        </w:r>
+        <w:r>
+          <w:delText xml:space="preserve"> </w:delText>
+        </w:r>
+        <w:r>
+          <w:delText>WordPress admin panel</w:delText>
+        </w:r>
+      </w:del>
     </w:p>
     <w:p>
       <w:pPr>
@@ -3867,49 +3924,117 @@
           <w:lang w:val="ru-RU"/>
         </w:rPr>
       </w:pPr>
-      <w:hyperlink r:id="rId16" w:history="1">
-        <w:r>
-          <w:rPr>
-            <w:rStyle w:val="Hyperlink"/>
-          </w:rPr>
-          <w:t>http</w:t>
-        </w:r>
-        <w:r>
-          <w:rPr>
-            <w:rStyle w:val="Hyperlink"/>
-            <w:lang w:val="ru-RU"/>
-          </w:rPr>
-          <w:t>://</w:t>
-        </w:r>
-        <w:proofErr w:type="spellStart"/>
-        <w:r>
-          <w:rPr>
-            <w:rStyle w:val="Hyperlink"/>
-          </w:rPr>
-          <w:t>botvinovskaya</w:t>
-        </w:r>
-        <w:proofErr w:type="spellEnd"/>
-        <w:r>
-          <w:rPr>
-            <w:rStyle w:val="Hyperlink"/>
-            <w:lang w:val="ru-RU"/>
-          </w:rPr>
-          <w:t>.</w:t>
-        </w:r>
-        <w:r>
-          <w:rPr>
-            <w:rStyle w:val="Hyperlink"/>
-          </w:rPr>
-          <w:t>com</w:t>
-        </w:r>
-        <w:r>
-          <w:rPr>
-            <w:rStyle w:val="Hyperlink"/>
-            <w:lang w:val="ru-RU"/>
-          </w:rPr>
-          <w:t>/</w:t>
-        </w:r>
-      </w:hyperlink>
+      <w:r>
+        <w:fldChar w:fldCharType="begin"/>
+      </w:r>
+      <w:r>
+        <w:rPr>
+          <w:lang w:val="ru-RU"/>
+          <w:rPrChange w:id="18" w:author="Zvorskyi Ivan" w:date="2015-08-10T17:02:00Z">
+            <w:rPr/>
+          </w:rPrChange>
+        </w:rPr>
+        <w:instrText xml:space="preserve"> </w:instrText>
+      </w:r>
+      <w:r>
+        <w:instrText>HYPERLINK</w:instrText>
+      </w:r>
+      <w:r>
+        <w:rPr>
+          <w:lang w:val="ru-RU"/>
+          <w:rPrChange w:id="19" w:author="Zvorskyi Ivan" w:date="2015-08-10T17:02:00Z">
+            <w:rPr/>
+          </w:rPrChange>
+        </w:rPr>
+        <w:instrText xml:space="preserve"> "</w:instrText>
+      </w:r>
+      <w:r>
+        <w:instrText>http</w:instrText>
+      </w:r>
+      <w:r>
+        <w:rPr>
+          <w:lang w:val="ru-RU"/>
+          <w:rPrChange w:id="20" w:author="Zvorskyi Ivan" w:date="2015-08-10T17:02:00Z">
+            <w:rPr/>
+          </w:rPrChange>
+        </w:rPr>
+        <w:instrText>://</w:instrText>
+      </w:r>
+      <w:r>
+        <w:instrText>botvinovskaya</w:instrText>
+      </w:r>
+      <w:r>
+        <w:rPr>
+          <w:lang w:val="ru-RU"/>
+          <w:rPrChange w:id="21" w:author="Zvorskyi Ivan" w:date="2015-08-10T17:02:00Z">
+            <w:rPr/>
+          </w:rPrChange>
+        </w:rPr>
+        <w:instrText>.</w:instrText>
+      </w:r>
+      <w:r>
+        <w:instrText>com</w:instrText>
+      </w:r>
+      <w:r>
+        <w:rPr>
+          <w:lang w:val="ru-RU"/>
+          <w:rPrChange w:id="22" w:author="Zvorskyi Ivan" w:date="2015-08-10T17:02:00Z">
+            <w:rPr/>
+          </w:rPrChange>
+        </w:rPr>
+        <w:instrText xml:space="preserve">/" </w:instrText>
+      </w:r>
+      <w:r>
+        <w:fldChar w:fldCharType="separate"/>
+      </w:r>
+      <w:r>
+        <w:rPr>
+          <w:rStyle w:val="Hyperlink"/>
+        </w:rPr>
+        <w:t>http</w:t>
+      </w:r>
+      <w:r>
+        <w:rPr>
+          <w:rStyle w:val="Hyperlink"/>
+          <w:lang w:val="ru-RU"/>
+        </w:rPr>
+        <w:t>://</w:t>
+      </w:r>
+      <w:proofErr w:type="spellStart"/>
+      <w:r>
+        <w:rPr>
+          <w:rStyle w:val="Hyperlink"/>
+        </w:rPr>
+        <w:t>botvinovskaya</w:t>
+      </w:r>
+      <w:proofErr w:type="spellEnd"/>
+      <w:r>
+        <w:rPr>
+          <w:rStyle w:val="Hyperlink"/>
+          <w:lang w:val="ru-RU"/>
+        </w:rPr>
+        <w:t>.</w:t>
+      </w:r>
+      <w:r>
+        <w:rPr>
+          <w:rStyle w:val="Hyperlink"/>
+        </w:rPr>
+        <w:t>com</w:t>
+      </w:r>
+      <w:r>
+        <w:rPr>
+          <w:rStyle w:val="Hyperlink"/>
+          <w:lang w:val="ru-RU"/>
+        </w:rPr>
+        <w:t>/</w:t>
+      </w:r>
+      <w:r>
+        <w:rPr>
+          <w:rStyle w:val="Hyperlink"/>
+          <w:lang w:val="ru-RU"/>
+        </w:rPr>
+        <w:fldChar w:fldCharType="end"/>
+      </w:r>
       <w:r>
         <w:rPr>
           <w:lang w:val="ru-RU"/>
@@ -3947,7 +4072,7 @@
         </w:rPr>
         <w:lastRenderedPageBreak/>
         <w:drawing>
-          <wp:inline distT="0" distB="0" distL="0" distR="0" wp14:anchorId="0E1FE070" wp14:editId="77F1E933">
+          <wp:inline distT="0" distB="0" distL="0" distR="0" wp14:anchorId="5C1850B2" wp14:editId="2BDCB6FC">
             <wp:extent cx="5819775" cy="3086100"/>
             <wp:effectExtent l="0" t="0" r="9525" b="0"/>
             <wp:docPr id="12" name="Picture 12"/>
@@ -4036,7 +4161,7 @@
           <w:lang w:val="ru-RU" w:eastAsia="ru-RU" w:bidi="ar-SA"/>
         </w:rPr>
         <w:drawing>
-          <wp:inline distT="0" distB="0" distL="0" distR="0" wp14:anchorId="168C3DEE" wp14:editId="1D30A104">
+          <wp:inline distT="0" distB="0" distL="0" distR="0" wp14:anchorId="4D64BC82" wp14:editId="2CA0B4B3">
             <wp:extent cx="6120130" cy="4227684"/>
             <wp:effectExtent l="0" t="0" r="0" b="0"/>
             <wp:docPr id="2" name="Picture 2"/>
@@ -4134,22 +4259,95 @@
     <w:p>
       <w:pPr>
         <w:rPr>
+          <w:del w:id="23" w:author="Zvorskyi Ivan" w:date="2015-08-10T17:06:00Z"/>
           <w:b/>
           <w:i/>
           <w:color w:val="FF0000"/>
           <w:sz w:val="30"/>
         </w:rPr>
       </w:pPr>
-      <w:r>
+      <w:del w:id="24" w:author="Zvorskyi Ivan" w:date="2015-08-10T17:06:00Z">
+        <w:r>
+          <w:rPr>
+            <w:b/>
+            <w:i/>
+            <w:color w:val="FF0000"/>
+            <w:sz w:val="30"/>
+          </w:rPr>
+          <w:lastRenderedPageBreak/>
+          <w:delText xml:space="preserve">7. </w:delText>
+        </w:r>
+        <w:r>
+          <w:rPr>
+            <w:b/>
+            <w:i/>
+            <w:color w:val="FF0000"/>
+            <w:sz w:val="30"/>
+          </w:rPr>
+          <w:delText>Advices</w:delText>
+        </w:r>
+      </w:del>
+    </w:p>
+    <w:p>
+      <w:pPr>
+        <w:widowControl/>
+        <w:suppressAutoHyphens w:val="0"/>
+        <w:rPr>
+          <w:del w:id="25" w:author="Zvorskyi Ivan" w:date="2015-08-10T17:06:00Z"/>
+        </w:rPr>
+      </w:pPr>
+      <w:moveFromRangeStart w:id="26" w:author="Zvorskyi Ivan" w:date="2015-08-10T17:06:00Z" w:name="move426989703"/>
+      <w:moveFrom w:id="27" w:author="Zvorskyi Ivan" w:date="2015-08-10T17:06:00Z">
+        <w:del w:id="28" w:author="Zvorskyi Ivan" w:date="2015-08-10T17:06:00Z">
+          <w:r>
+            <w:delText>(</w:delText>
+          </w:r>
+          <w:r>
+            <w:rPr>
+              <w:lang w:val="ru-RU"/>
+            </w:rPr>
+            <w:delText>Дизайн</w:delText>
+          </w:r>
+          <w:r>
+            <w:delText xml:space="preserve"> </w:delText>
+          </w:r>
+          <w:r>
+            <w:rPr>
+              <w:lang w:val="ru-RU"/>
+            </w:rPr>
+            <w:delText>не</w:delText>
+          </w:r>
+          <w:r>
+            <w:delText xml:space="preserve"> </w:delText>
+          </w:r>
+          <w:r>
+            <w:rPr>
+              <w:lang w:val="ru-RU"/>
+            </w:rPr>
+            <w:delText>розроблений</w:delText>
+          </w:r>
+          <w:r>
+            <w:delText>)</w:delText>
+          </w:r>
+        </w:del>
+      </w:moveFrom>
+    </w:p>
+    <w:moveFromRangeEnd w:id="26"/>
+    <w:p>
+      <w:pPr>
+        <w:widowControl/>
+        <w:suppressAutoHyphens w:val="0"/>
+      </w:pPr>
+    </w:p>
+    <w:p>
+      <w:pPr>
         <w:rPr>
           <w:b/>
           <w:i/>
           <w:color w:val="FF0000"/>
           <w:sz w:val="30"/>
         </w:rPr>
-        <w:lastRenderedPageBreak/>
-        <w:t xml:space="preserve">7. </w:t>
-      </w:r>
+      </w:pPr>
       <w:r>
         <w:rPr>
           <w:b/>
@@ -4157,230 +4355,363 @@
           <w:color w:val="FF0000"/>
           <w:sz w:val="30"/>
         </w:rPr>
-        <w:t>Advices</w:t>
-      </w:r>
-    </w:p>
-    <w:p>
-      <w:pPr>
-        <w:widowControl/>
-        <w:suppressAutoHyphens w:val="0"/>
-      </w:pPr>
-      <w:r>
-        <w:t>(</w:t>
-      </w:r>
-      <w:r>
-        <w:rPr>
-          <w:lang w:val="ru-RU"/>
-        </w:rPr>
-        <w:t>Дизайн</w:t>
-      </w:r>
-      <w:r>
-        <w:t xml:space="preserve"> </w:t>
-      </w:r>
-      <w:r>
-        <w:rPr>
-          <w:lang w:val="ru-RU"/>
-        </w:rPr>
-        <w:t>не</w:t>
-      </w:r>
-      <w:r>
-        <w:t xml:space="preserve"> </w:t>
-      </w:r>
-      <w:r>
-        <w:rPr>
-          <w:lang w:val="ru-RU"/>
-        </w:rPr>
-        <w:t>розроблений</w:t>
-      </w:r>
-      <w:r>
-        <w:t>)</w:t>
-      </w:r>
-    </w:p>
-    <w:p>
-      <w:pPr>
-        <w:widowControl/>
-        <w:suppressAutoHyphens w:val="0"/>
-      </w:pPr>
-    </w:p>
-    <w:p>
-      <w:pPr>
+        <w:t xml:space="preserve">8. </w:t>
+      </w:r>
+      <w:r>
         <w:rPr>
           <w:b/>
           <w:i/>
           <w:color w:val="FF0000"/>
           <w:sz w:val="30"/>
         </w:rPr>
-      </w:pPr>
-      <w:r>
-        <w:rPr>
+        <w:t>Tags</w:t>
+      </w:r>
+    </w:p>
+    <w:p>
+      <w:pPr>
+        <w:widowControl/>
+        <w:suppressAutoHyphens w:val="0"/>
+      </w:pPr>
+    </w:p>
+    <w:p>
+      <w:pPr>
+        <w:rPr>
+          <w:b/>
+        </w:rPr>
+      </w:pPr>
+      <w:r>
+        <w:rPr>
+          <w:b/>
+        </w:rPr>
+        <w:t>Header</w:t>
+      </w:r>
+    </w:p>
+    <w:p>
+      <w:pPr>
+        <w:widowControl/>
+        <w:suppressAutoHyphens w:val="0"/>
+      </w:pPr>
+      <w:r>
+        <w:rPr>
+          <w:lang w:val="uk-UA"/>
+        </w:rPr>
+        <w:t>Тут</w:t>
+      </w:r>
+    </w:p>
+    <w:p>
+      <w:pPr>
+        <w:widowControl/>
+        <w:suppressAutoHyphens w:val="0"/>
+      </w:pPr>
+    </w:p>
+    <w:p>
+      <w:pPr>
+        <w:widowControl/>
+        <w:suppressAutoHyphens w:val="0"/>
+        <w:rPr>
+          <w:b/>
+        </w:rPr>
+      </w:pPr>
+      <w:r>
+        <w:rPr>
+          <w:b/>
+        </w:rPr>
+        <w:t>Body</w:t>
+      </w:r>
+    </w:p>
+    <w:p>
+      <w:pPr>
+        <w:widowControl/>
+        <w:suppressAutoHyphens w:val="0"/>
+      </w:pPr>
+      <w:r>
+        <w:rPr>
+          <w:lang w:val="ru-RU"/>
+        </w:rPr>
+        <w:t>Перехід</w:t>
+      </w:r>
+      <w:r>
+        <w:t xml:space="preserve"> </w:t>
+      </w:r>
+      <w:r>
+        <w:rPr>
+          <w:lang w:val="ru-RU"/>
+        </w:rPr>
+        <w:t>на</w:t>
+      </w:r>
+      <w:r>
+        <w:t xml:space="preserve"> </w:t>
+      </w:r>
+      <w:r>
+        <w:rPr>
+          <w:lang w:val="ru-RU"/>
+        </w:rPr>
+        <w:t>сторінку</w:t>
+      </w:r>
+      <w:r>
+        <w:t xml:space="preserve"> </w:t>
+      </w:r>
+      <w:r>
+        <w:t>Blog</w:t>
+      </w:r>
+      <w:r>
+        <w:t xml:space="preserve"> </w:t>
+      </w:r>
+      <w:r>
+        <w:rPr>
+          <w:lang w:val="ru-RU"/>
+        </w:rPr>
+        <w:t>з</w:t>
+      </w:r>
+      <w:r>
+        <w:t xml:space="preserve"> </w:t>
+      </w:r>
+      <w:r>
+        <w:rPr>
+          <w:lang w:val="ru-RU"/>
+        </w:rPr>
+        <w:t>ф</w:t>
+      </w:r>
+      <w:r>
+        <w:rPr>
+          <w:lang w:val="uk-UA"/>
+        </w:rPr>
+        <w:t xml:space="preserve">ільтром </w:t>
+      </w:r>
+      <w:r>
+        <w:t>Tag</w:t>
+      </w:r>
+    </w:p>
+    <w:p>
+      <w:pPr>
+        <w:widowControl/>
+        <w:suppressAutoHyphens w:val="0"/>
+        <w:rPr>
+          <w:b/>
+          <w:lang w:val="uk-UA"/>
+        </w:rPr>
+      </w:pPr>
+      <w:r>
+        <w:rPr>
+          <w:b/>
+        </w:rPr>
+        <w:t>Footer</w:t>
+      </w:r>
+      <w:r>
+        <w:rPr>
+          <w:b/>
+        </w:rPr>
+        <w:t xml:space="preserve"> </w:t>
+      </w:r>
+    </w:p>
+    <w:p>
+      <w:pPr>
+        <w:widowControl/>
+        <w:suppressAutoHyphens w:val="0"/>
+        <w:rPr>
+          <w:ins w:id="29" w:author="Zvorskyi Ivan" w:date="2015-08-10T17:07:00Z"/>
+          <w:lang w:val="uk-UA"/>
+        </w:rPr>
+      </w:pPr>
+      <w:r>
+        <w:rPr>
+          <w:lang w:val="uk-UA"/>
+        </w:rPr>
+        <w:t>Тут</w:t>
+      </w:r>
+    </w:p>
+    <w:p>
+      <w:pPr>
+        <w:rPr>
+          <w:ins w:id="30" w:author="Zvorskyi Ivan" w:date="2015-08-10T17:07:00Z"/>
           <w:b/>
           <w:i/>
           <w:color w:val="FF0000"/>
           <w:sz w:val="30"/>
         </w:rPr>
-        <w:t xml:space="preserve">8. </w:t>
-      </w:r>
-      <w:r>
-        <w:rPr>
+      </w:pPr>
+      <w:ins w:id="31" w:author="Zvorskyi Ivan" w:date="2015-08-10T17:07:00Z">
+        <w:r>
+          <w:rPr>
+            <w:b/>
+            <w:i/>
+            <w:color w:val="FF0000"/>
+            <w:sz w:val="30"/>
+            <w:rPrChange w:id="32" w:author="Zvorskyi Ivan" w:date="2015-08-10T17:08:00Z">
+              <w:rPr>
+                <w:b/>
+                <w:i/>
+                <w:color w:val="FF0000"/>
+                <w:sz w:val="30"/>
+                <w:lang w:val="uk-UA"/>
+              </w:rPr>
+            </w:rPrChange>
+          </w:rPr>
+          <w:t>9</w:t>
+        </w:r>
+        <w:r>
+          <w:rPr>
+            <w:b/>
+            <w:i/>
+            <w:color w:val="FF0000"/>
+            <w:sz w:val="30"/>
+          </w:rPr>
+          <w:t xml:space="preserve">. </w:t>
+        </w:r>
+        <w:r>
+          <w:rPr>
+            <w:b/>
+            <w:i/>
+            <w:color w:val="FF0000"/>
+            <w:sz w:val="30"/>
+            <w:rPrChange w:id="33" w:author="Zvorskyi Ivan" w:date="2015-08-10T17:08:00Z">
+              <w:rPr>
+                <w:color w:val="FF0000"/>
+                <w:lang w:val="ru-RU"/>
+              </w:rPr>
+            </w:rPrChange>
+          </w:rPr>
+          <w:t>Панель Адміністратора</w:t>
+        </w:r>
+      </w:ins>
+    </w:p>
+    <w:p>
+      <w:pPr>
+        <w:widowControl/>
+        <w:suppressAutoHyphens w:val="0"/>
+        <w:rPr>
+          <w:ins w:id="34" w:author="Zvorskyi Ivan" w:date="2015-08-10T17:08:00Z"/>
+          <w:lang w:val="uk-UA"/>
+        </w:rPr>
+      </w:pPr>
+    </w:p>
+    <w:p>
+      <w:pPr>
+        <w:widowControl/>
+        <w:suppressAutoHyphens w:val="0"/>
+        <w:rPr>
+          <w:ins w:id="35" w:author="Zvorskyi Ivan" w:date="2015-08-10T17:08:00Z"/>
+          <w:lang w:val="uk-UA"/>
+        </w:rPr>
+      </w:pPr>
+      <w:ins w:id="36" w:author="Zvorskyi Ivan" w:date="2015-08-10T17:08:00Z">
+        <w:r>
+          <w:rPr>
+            <w:lang w:val="uk-UA"/>
+          </w:rPr>
+          <w:t>В розробці</w:t>
+        </w:r>
+      </w:ins>
+    </w:p>
+    <w:p>
+      <w:pPr>
+        <w:widowControl/>
+        <w:suppressAutoHyphens w:val="0"/>
+        <w:rPr>
+          <w:ins w:id="37" w:author="Zvorskyi Ivan" w:date="2015-08-10T17:08:00Z"/>
+          <w:lang w:val="uk-UA"/>
+        </w:rPr>
+      </w:pPr>
+    </w:p>
+    <w:p>
+      <w:pPr>
+        <w:rPr>
+          <w:ins w:id="38" w:author="Zvorskyi Ivan" w:date="2015-08-10T17:08:00Z"/>
           <w:b/>
           <w:i/>
           <w:color w:val="FF0000"/>
           <w:sz w:val="30"/>
-        </w:rPr>
-        <w:t>Tags</w:t>
-      </w:r>
-    </w:p>
-    <w:p>
-      <w:pPr>
-        <w:widowControl/>
-        <w:suppressAutoHyphens w:val="0"/>
-      </w:pPr>
-    </w:p>
-    <w:p>
-      <w:pPr>
-        <w:rPr>
-          <w:b/>
-        </w:rPr>
-      </w:pPr>
-      <w:r>
-        <w:rPr>
-          <w:b/>
-        </w:rPr>
-        <w:t>Header</w:t>
-      </w:r>
-    </w:p>
-    <w:p>
-      <w:pPr>
-        <w:widowControl/>
-        <w:suppressAutoHyphens w:val="0"/>
-      </w:pPr>
-      <w:r>
-        <w:rPr>
-          <w:lang w:val="uk-UA"/>
-        </w:rPr>
-        <w:t>Тут</w:t>
-      </w:r>
-    </w:p>
-    <w:p>
-      <w:pPr>
-        <w:widowControl/>
-        <w:suppressAutoHyphens w:val="0"/>
-      </w:pPr>
-    </w:p>
-    <w:p>
-      <w:pPr>
-        <w:widowControl/>
-        <w:suppressAutoHyphens w:val="0"/>
-        <w:rPr>
-          <w:b/>
-        </w:rPr>
-      </w:pPr>
-      <w:r>
-        <w:rPr>
-          <w:b/>
-        </w:rPr>
-        <w:t>Body</w:t>
-      </w:r>
-    </w:p>
-    <w:p>
-      <w:pPr>
-        <w:widowControl/>
-        <w:suppressAutoHyphens w:val="0"/>
-      </w:pPr>
-      <w:r>
-        <w:rPr>
-          <w:lang w:val="ru-RU"/>
-        </w:rPr>
-        <w:t>Перехід</w:t>
-      </w:r>
-      <w:r>
-        <w:t xml:space="preserve"> </w:t>
-      </w:r>
-      <w:r>
-        <w:rPr>
-          <w:lang w:val="ru-RU"/>
-        </w:rPr>
-        <w:t>на</w:t>
-      </w:r>
-      <w:r>
-        <w:t xml:space="preserve"> </w:t>
-      </w:r>
-      <w:r>
-        <w:rPr>
-          <w:lang w:val="ru-RU"/>
-        </w:rPr>
-        <w:t>сторінку</w:t>
-      </w:r>
-      <w:r>
-        <w:t xml:space="preserve"> </w:t>
-      </w:r>
-      <w:r>
-        <w:t>Blog</w:t>
-      </w:r>
-      <w:r>
-        <w:t xml:space="preserve"> </w:t>
-      </w:r>
-      <w:r>
-        <w:rPr>
-          <w:lang w:val="ru-RU"/>
-        </w:rPr>
-        <w:t>з</w:t>
-      </w:r>
-      <w:r>
-        <w:t xml:space="preserve"> </w:t>
-      </w:r>
-      <w:r>
-        <w:rPr>
-          <w:lang w:val="ru-RU"/>
-        </w:rPr>
-        <w:t>ф</w:t>
-      </w:r>
-      <w:r>
-        <w:rPr>
-          <w:lang w:val="uk-UA"/>
-        </w:rPr>
-        <w:t xml:space="preserve">ільтром </w:t>
-      </w:r>
-      <w:r>
-        <w:t>Tag</w:t>
-      </w:r>
-    </w:p>
-    <w:p>
-      <w:pPr>
-        <w:widowControl/>
-        <w:suppressAutoHyphens w:val="0"/>
-        <w:rPr>
-          <w:b/>
-          <w:lang w:val="uk-UA"/>
-        </w:rPr>
-      </w:pPr>
-      <w:r>
-        <w:rPr>
-          <w:b/>
-        </w:rPr>
-        <w:t>Footer</w:t>
-      </w:r>
-      <w:r>
-        <w:rPr>
-          <w:b/>
-        </w:rPr>
-        <w:t xml:space="preserve"> </w:t>
-      </w:r>
-    </w:p>
-    <w:p>
-      <w:pPr>
-        <w:widowControl/>
-        <w:suppressAutoHyphens w:val="0"/>
-        <w:rPr>
-          <w:lang w:val="uk-UA"/>
-        </w:rPr>
-      </w:pPr>
-      <w:r>
-        <w:rPr>
-          <w:lang w:val="uk-UA"/>
-        </w:rPr>
-        <w:t>Тут</w:t>
-      </w:r>
+          <w:lang w:val="ru-RU"/>
+          <w:rPrChange w:id="39" w:author="Zvorskyi Ivan" w:date="2015-08-10T17:08:00Z">
+            <w:rPr>
+              <w:ins w:id="40" w:author="Zvorskyi Ivan" w:date="2015-08-10T17:08:00Z"/>
+              <w:b/>
+              <w:i/>
+              <w:color w:val="FF0000"/>
+              <w:sz w:val="30"/>
+            </w:rPr>
+          </w:rPrChange>
+        </w:rPr>
+      </w:pPr>
+      <w:ins w:id="41" w:author="Zvorskyi Ivan" w:date="2015-08-10T17:08:00Z">
+        <w:r>
+          <w:rPr>
+            <w:b/>
+            <w:i/>
+            <w:color w:val="FF0000"/>
+            <w:sz w:val="30"/>
+            <w:lang w:val="uk-UA"/>
+          </w:rPr>
+          <w:t>10</w:t>
+        </w:r>
+        <w:r>
+          <w:rPr>
+            <w:b/>
+            <w:i/>
+            <w:color w:val="FF0000"/>
+            <w:sz w:val="30"/>
+            <w:lang w:val="ru-RU"/>
+            <w:rPrChange w:id="42" w:author="Zvorskyi Ivan" w:date="2015-08-10T17:08:00Z">
+              <w:rPr>
+                <w:b/>
+                <w:i/>
+                <w:color w:val="FF0000"/>
+                <w:sz w:val="30"/>
+              </w:rPr>
+            </w:rPrChange>
+          </w:rPr>
+          <w:t>. Додаткові елементи і моменти для обговорення</w:t>
+        </w:r>
+      </w:ins>
+    </w:p>
+    <w:p>
+      <w:pPr>
+        <w:widowControl/>
+        <w:suppressAutoHyphens w:val="0"/>
+        <w:rPr>
+          <w:ins w:id="43" w:author="Zvorskyi Ivan" w:date="2015-08-10T17:30:00Z"/>
+          <w:lang w:val="uk-UA"/>
+        </w:rPr>
+      </w:pPr>
+    </w:p>
+    <w:p>
+      <w:pPr>
+        <w:widowControl/>
+        <w:suppressAutoHyphens w:val="0"/>
+        <w:rPr>
+          <w:ins w:id="44" w:author="Zvorskyi Ivan" w:date="2015-08-10T17:30:00Z"/>
+        </w:rPr>
+      </w:pPr>
+      <w:ins w:id="45" w:author="Zvorskyi Ivan" w:date="2015-08-10T17:30:00Z">
+        <w:r>
+          <w:rPr>
+            <w:lang w:val="uk-UA"/>
+          </w:rPr>
+          <w:t>Використання векторної графіки(</w:t>
+        </w:r>
+        <w:r>
+          <w:t>SVG</w:t>
+        </w:r>
+        <w:r>
+          <w:rPr>
+            <w:lang w:val="uk-UA"/>
+          </w:rPr>
+          <w:t>)</w:t>
+        </w:r>
+      </w:ins>
+    </w:p>
+    <w:p>
+      <w:pPr>
+        <w:widowControl/>
+        <w:suppressAutoHyphens w:val="0"/>
+        <w:rPr>
+          <w:rPrChange w:id="46" w:author="Zvorskyi Ivan" w:date="2015-08-10T17:30:00Z">
+            <w:rPr>
+              <w:lang w:val="uk-UA"/>
+            </w:rPr>
+          </w:rPrChange>
+        </w:rPr>
+      </w:pPr>
     </w:p>
     <w:p>
       <w:pPr>
@@ -4398,9 +4729,442 @@
       </w:r>
     </w:p>
     <w:p>
-      <w:r>
+      <w:pPr>
+        <w:rPr>
+          <w:ins w:id="47" w:author="Zvorskyi Ivan" w:date="2015-08-10T17:52:00Z"/>
+        </w:rPr>
+      </w:pPr>
+      <w:ins w:id="48" w:author="Zvorskyi Ivan" w:date="2015-08-10T17:52:00Z">
+        <w:r>
+          <w:fldChar w:fldCharType="begin"/>
+        </w:r>
+        <w:r>
+          <w:instrText xml:space="preserve"> HYPERLINK "</w:instrText>
+        </w:r>
+      </w:ins>
+      <w:r>
+        <w:instrText>http://blog.ps-photo.ru/p/portfolio.html</w:instrText>
+      </w:r>
+      <w:ins w:id="49" w:author="Zvorskyi Ivan" w:date="2015-08-10T17:52:00Z">
+        <w:r>
+          <w:instrText xml:space="preserve">" </w:instrText>
+        </w:r>
+        <w:r>
+          <w:fldChar w:fldCharType="separate"/>
+        </w:r>
+      </w:ins>
+      <w:r>
+        <w:rPr>
+          <w:rStyle w:val="Hyperlink"/>
+        </w:rPr>
         <w:t>http://blog.ps-photo.ru/p/portfolio.html</w:t>
       </w:r>
+      <w:ins w:id="50" w:author="Zvorskyi Ivan" w:date="2015-08-10T17:52:00Z">
+        <w:r>
+          <w:fldChar w:fldCharType="end"/>
+        </w:r>
+      </w:ins>
+    </w:p>
+    <w:p>
+      <w:pPr>
+        <w:rPr>
+          <w:ins w:id="51" w:author="Zvorskyi Ivan" w:date="2015-08-10T17:52:00Z"/>
+          <w:lang w:val="uk-UA"/>
+          <w:rPrChange w:id="52" w:author="Zvorskyi Ivan" w:date="2015-08-10T17:52:00Z">
+            <w:rPr>
+              <w:ins w:id="53" w:author="Zvorskyi Ivan" w:date="2015-08-10T17:52:00Z"/>
+            </w:rPr>
+          </w:rPrChange>
+        </w:rPr>
+      </w:pPr>
+      <w:ins w:id="54" w:author="Zvorskyi Ivan" w:date="2015-08-10T17:52:00Z">
+        <w:r>
+          <w:fldChar w:fldCharType="begin"/>
+        </w:r>
+        <w:r>
+          <w:rPr>
+            <w:lang w:val="ru-RU"/>
+            <w:rPrChange w:id="55" w:author="Zvorskyi Ivan" w:date="2015-08-10T17:52:00Z">
+              <w:rPr/>
+            </w:rPrChange>
+          </w:rPr>
+          <w:instrText xml:space="preserve"> </w:instrText>
+        </w:r>
+        <w:r>
+          <w:instrText>HYPERLINK</w:instrText>
+        </w:r>
+        <w:r>
+          <w:rPr>
+            <w:lang w:val="ru-RU"/>
+            <w:rPrChange w:id="56" w:author="Zvorskyi Ivan" w:date="2015-08-10T17:52:00Z">
+              <w:rPr/>
+            </w:rPrChange>
+          </w:rPr>
+          <w:instrText xml:space="preserve"> "</w:instrText>
+        </w:r>
+        <w:r>
+          <w:instrText>http</w:instrText>
+        </w:r>
+        <w:r>
+          <w:rPr>
+            <w:lang w:val="ru-RU"/>
+            <w:rPrChange w:id="57" w:author="Zvorskyi Ivan" w:date="2015-08-10T17:52:00Z">
+              <w:rPr/>
+            </w:rPrChange>
+          </w:rPr>
+          <w:instrText>://</w:instrText>
+        </w:r>
+        <w:r>
+          <w:instrText>schier</w:instrText>
+        </w:r>
+        <w:r>
+          <w:rPr>
+            <w:lang w:val="ru-RU"/>
+            <w:rPrChange w:id="58" w:author="Zvorskyi Ivan" w:date="2015-08-10T17:52:00Z">
+              <w:rPr/>
+            </w:rPrChange>
+          </w:rPr>
+          <w:instrText>.</w:instrText>
+        </w:r>
+        <w:r>
+          <w:instrText>co</w:instrText>
+        </w:r>
+        <w:r>
+          <w:rPr>
+            <w:lang w:val="ru-RU"/>
+            <w:rPrChange w:id="59" w:author="Zvorskyi Ivan" w:date="2015-08-10T17:52:00Z">
+              <w:rPr/>
+            </w:rPrChange>
+          </w:rPr>
+          <w:instrText>/</w:instrText>
+        </w:r>
+        <w:r>
+          <w:instrText>blog</w:instrText>
+        </w:r>
+        <w:r>
+          <w:rPr>
+            <w:lang w:val="ru-RU"/>
+            <w:rPrChange w:id="60" w:author="Zvorskyi Ivan" w:date="2015-08-10T17:52:00Z">
+              <w:rPr/>
+            </w:rPrChange>
+          </w:rPr>
+          <w:instrText>/2014/10/22/</w:instrText>
+        </w:r>
+        <w:r>
+          <w:instrText>pure</w:instrText>
+        </w:r>
+        <w:r>
+          <w:rPr>
+            <w:lang w:val="ru-RU"/>
+            <w:rPrChange w:id="61" w:author="Zvorskyi Ivan" w:date="2015-08-10T17:52:00Z">
+              <w:rPr/>
+            </w:rPrChange>
+          </w:rPr>
+          <w:instrText>-</w:instrText>
+        </w:r>
+        <w:r>
+          <w:instrText>html</w:instrText>
+        </w:r>
+        <w:r>
+          <w:rPr>
+            <w:lang w:val="ru-RU"/>
+            <w:rPrChange w:id="62" w:author="Zvorskyi Ivan" w:date="2015-08-10T17:52:00Z">
+              <w:rPr/>
+            </w:rPrChange>
+          </w:rPr>
+          <w:instrText>-</w:instrText>
+        </w:r>
+        <w:r>
+          <w:instrText>share</w:instrText>
+        </w:r>
+        <w:r>
+          <w:rPr>
+            <w:lang w:val="ru-RU"/>
+            <w:rPrChange w:id="63" w:author="Zvorskyi Ivan" w:date="2015-08-10T17:52:00Z">
+              <w:rPr/>
+            </w:rPrChange>
+          </w:rPr>
+          <w:instrText>-</w:instrText>
+        </w:r>
+        <w:r>
+          <w:instrText>buttons</w:instrText>
+        </w:r>
+        <w:r>
+          <w:rPr>
+            <w:lang w:val="ru-RU"/>
+            <w:rPrChange w:id="64" w:author="Zvorskyi Ivan" w:date="2015-08-10T17:52:00Z">
+              <w:rPr/>
+            </w:rPrChange>
+          </w:rPr>
+          <w:instrText>.</w:instrText>
+        </w:r>
+        <w:r>
+          <w:instrText>html</w:instrText>
+        </w:r>
+        <w:r>
+          <w:rPr>
+            <w:lang w:val="ru-RU"/>
+            <w:rPrChange w:id="65" w:author="Zvorskyi Ivan" w:date="2015-08-10T17:52:00Z">
+              <w:rPr/>
+            </w:rPrChange>
+          </w:rPr>
+          <w:instrText xml:space="preserve">" </w:instrText>
+        </w:r>
+        <w:r>
+          <w:fldChar w:fldCharType="separate"/>
+        </w:r>
+        <w:r>
+          <w:rPr>
+            <w:rStyle w:val="Hyperlink"/>
+          </w:rPr>
+          <w:t>http</w:t>
+        </w:r>
+        <w:r>
+          <w:rPr>
+            <w:rStyle w:val="Hyperlink"/>
+            <w:lang w:val="ru-RU"/>
+            <w:rPrChange w:id="66" w:author="Zvorskyi Ivan" w:date="2015-08-10T17:52:00Z">
+              <w:rPr>
+                <w:rStyle w:val="Hyperlink"/>
+              </w:rPr>
+            </w:rPrChange>
+          </w:rPr>
+          <w:t>://</w:t>
+        </w:r>
+        <w:proofErr w:type="spellStart"/>
+        <w:r>
+          <w:rPr>
+            <w:rStyle w:val="Hyperlink"/>
+          </w:rPr>
+          <w:t>schier</w:t>
+        </w:r>
+        <w:proofErr w:type="spellEnd"/>
+        <w:r>
+          <w:rPr>
+            <w:rStyle w:val="Hyperlink"/>
+            <w:lang w:val="ru-RU"/>
+            <w:rPrChange w:id="67" w:author="Zvorskyi Ivan" w:date="2015-08-10T17:52:00Z">
+              <w:rPr>
+                <w:rStyle w:val="Hyperlink"/>
+              </w:rPr>
+            </w:rPrChange>
+          </w:rPr>
+          <w:t>.</w:t>
+        </w:r>
+        <w:r>
+          <w:rPr>
+            <w:rStyle w:val="Hyperlink"/>
+          </w:rPr>
+          <w:t>co</w:t>
+        </w:r>
+        <w:r>
+          <w:rPr>
+            <w:rStyle w:val="Hyperlink"/>
+            <w:lang w:val="ru-RU"/>
+            <w:rPrChange w:id="68" w:author="Zvorskyi Ivan" w:date="2015-08-10T17:52:00Z">
+              <w:rPr>
+                <w:rStyle w:val="Hyperlink"/>
+              </w:rPr>
+            </w:rPrChange>
+          </w:rPr>
+          <w:t>/</w:t>
+        </w:r>
+        <w:r>
+          <w:rPr>
+            <w:rStyle w:val="Hyperlink"/>
+          </w:rPr>
+          <w:t>blog</w:t>
+        </w:r>
+        <w:r>
+          <w:rPr>
+            <w:rStyle w:val="Hyperlink"/>
+            <w:lang w:val="ru-RU"/>
+            <w:rPrChange w:id="69" w:author="Zvorskyi Ivan" w:date="2015-08-10T17:52:00Z">
+              <w:rPr>
+                <w:rStyle w:val="Hyperlink"/>
+              </w:rPr>
+            </w:rPrChange>
+          </w:rPr>
+          <w:t>/2014/10/22/</w:t>
+        </w:r>
+        <w:r>
+          <w:rPr>
+            <w:rStyle w:val="Hyperlink"/>
+          </w:rPr>
+          <w:t>pure</w:t>
+        </w:r>
+        <w:r>
+          <w:rPr>
+            <w:rStyle w:val="Hyperlink"/>
+            <w:lang w:val="ru-RU"/>
+            <w:rPrChange w:id="70" w:author="Zvorskyi Ivan" w:date="2015-08-10T17:52:00Z">
+              <w:rPr>
+                <w:rStyle w:val="Hyperlink"/>
+              </w:rPr>
+            </w:rPrChange>
+          </w:rPr>
+          <w:t>-</w:t>
+        </w:r>
+        <w:r>
+          <w:rPr>
+            <w:rStyle w:val="Hyperlink"/>
+          </w:rPr>
+          <w:t>html</w:t>
+        </w:r>
+        <w:r>
+          <w:rPr>
+            <w:rStyle w:val="Hyperlink"/>
+            <w:lang w:val="ru-RU"/>
+            <w:rPrChange w:id="71" w:author="Zvorskyi Ivan" w:date="2015-08-10T17:52:00Z">
+              <w:rPr>
+                <w:rStyle w:val="Hyperlink"/>
+              </w:rPr>
+            </w:rPrChange>
+          </w:rPr>
+          <w:t>-</w:t>
+        </w:r>
+        <w:r>
+          <w:rPr>
+            <w:rStyle w:val="Hyperlink"/>
+          </w:rPr>
+          <w:t>share</w:t>
+        </w:r>
+        <w:r>
+          <w:rPr>
+            <w:rStyle w:val="Hyperlink"/>
+            <w:lang w:val="ru-RU"/>
+            <w:rPrChange w:id="72" w:author="Zvorskyi Ivan" w:date="2015-08-10T17:52:00Z">
+              <w:rPr>
+                <w:rStyle w:val="Hyperlink"/>
+              </w:rPr>
+            </w:rPrChange>
+          </w:rPr>
+          <w:t>-</w:t>
+        </w:r>
+        <w:r>
+          <w:rPr>
+            <w:rStyle w:val="Hyperlink"/>
+          </w:rPr>
+          <w:t>buttons</w:t>
+        </w:r>
+        <w:r>
+          <w:rPr>
+            <w:rStyle w:val="Hyperlink"/>
+            <w:lang w:val="ru-RU"/>
+            <w:rPrChange w:id="73" w:author="Zvorskyi Ivan" w:date="2015-08-10T17:52:00Z">
+              <w:rPr>
+                <w:rStyle w:val="Hyperlink"/>
+              </w:rPr>
+            </w:rPrChange>
+          </w:rPr>
+          <w:t>.</w:t>
+        </w:r>
+        <w:r>
+          <w:rPr>
+            <w:rStyle w:val="Hyperlink"/>
+          </w:rPr>
+          <w:t>html</w:t>
+        </w:r>
+        <w:r>
+          <w:fldChar w:fldCharType="end"/>
+        </w:r>
+        <w:r>
+          <w:rPr>
+            <w:lang w:val="ru-RU"/>
+            <w:rPrChange w:id="74" w:author="Zvorskyi Ivan" w:date="2015-08-10T17:52:00Z">
+              <w:rPr/>
+            </w:rPrChange>
+          </w:rPr>
+          <w:tab/>
+        </w:r>
+        <w:r>
+          <w:rPr>
+            <w:lang w:val="ru-RU"/>
+          </w:rPr>
+          <w:t>як використовувати под</w:t>
+        </w:r>
+        <w:r>
+          <w:rPr>
+            <w:lang w:val="uk-UA"/>
+          </w:rPr>
+          <w:t>ілитися в соц мережах</w:t>
+        </w:r>
+      </w:ins>
+    </w:p>
+    <w:p>
+      <w:pPr>
+        <w:rPr>
+          <w:lang w:val="ru-RU"/>
+          <w:rPrChange w:id="75" w:author="Zvorskyi Ivan" w:date="2015-08-10T17:52:00Z">
+            <w:rPr/>
+          </w:rPrChange>
+        </w:rPr>
+      </w:pPr>
+      <w:ins w:id="76" w:author="Zvorskyi Ivan" w:date="2015-08-10T17:52:00Z">
+        <w:r>
+          <w:rPr>
+            <w:lang w:val="ru-RU"/>
+          </w:rPr>
+          <w:fldChar w:fldCharType="begin"/>
+        </w:r>
+        <w:r>
+          <w:rPr>
+            <w:lang w:val="ru-RU"/>
+          </w:rPr>
+          <w:instrText xml:space="preserve"> HYPERLINK "</w:instrText>
+        </w:r>
+        <w:r>
+          <w:rPr>
+            <w:lang w:val="ru-RU"/>
+          </w:rPr>
+          <w:instrText>https://github.com/christill/instaslider</w:instrText>
+        </w:r>
+        <w:r>
+          <w:rPr>
+            <w:lang w:val="ru-RU"/>
+          </w:rPr>
+          <w:instrText xml:space="preserve">" </w:instrText>
+        </w:r>
+        <w:r>
+          <w:rPr>
+            <w:lang w:val="ru-RU"/>
+          </w:rPr>
+          <w:fldChar w:fldCharType="separate"/>
+        </w:r>
+        <w:r>
+          <w:rPr>
+            <w:rStyle w:val="Hyperlink"/>
+            <w:lang w:val="ru-RU"/>
+          </w:rPr>
+          <w:t>https://github.com/christill/instaslider</w:t>
+        </w:r>
+        <w:r>
+          <w:rPr>
+            <w:lang w:val="ru-RU"/>
+          </w:rPr>
+          <w:fldChar w:fldCharType="end"/>
+        </w:r>
+        <w:r>
+          <w:rPr>
+            <w:lang w:val="ru-RU"/>
+          </w:rPr>
+          <w:t xml:space="preserve"> </w:t>
+        </w:r>
+        <w:r>
+          <w:rPr>
+            <w:lang w:val="ru-RU"/>
+          </w:rPr>
+          <w:t xml:space="preserve"> </w:t>
+        </w:r>
+        <w:r>
+          <w:rPr>
+            <w:lang w:val="ru-RU"/>
+          </w:rPr>
+          <w:t>карусель для фоток з інсту</w:t>
+        </w:r>
+      </w:ins>
+      <w:bookmarkStart w:id="77" w:name="_GoBack"/>
+      <w:bookmarkEnd w:id="77"/>
     </w:p>
     <w:sectPr>
       <w:pgSz w:w="11906" w:h="16838"/>
@@ -4410,6 +5174,60 @@
     </w:sectPr>
   </w:body>
 </w:document>
+</file>
+
+<file path=word/comments.xml><?xml version="1.0" encoding="utf-8"?>
+<w:comments xmlns:wpc="http://schemas.microsoft.com/office/word/2010/wordprocessingCanvas" xmlns:mc="http://schemas.openxmlformats.org/markup-compatibility/2006" xmlns:o="urn:schemas-microsoft-com:office:office" xmlns:r="http://schemas.openxmlformats.org/officeDocument/2006/relationships" xmlns:m="http://schemas.openxmlformats.org/officeDocument/2006/math" xmlns:v="urn:schemas-microsoft-com:vml" xmlns:wp14="http://schemas.microsoft.com/office/word/2010/wordprocessingDrawing" xmlns:wp="http://schemas.openxmlformats.org/drawingml/2006/wordprocessingDrawing" xmlns:w10="urn:schemas-microsoft-com:office:word" xmlns:w="http://schemas.openxmlformats.org/wordprocessingml/2006/main" xmlns:w14="http://schemas.microsoft.com/office/word/2010/wordml" xmlns:wpg="http://schemas.microsoft.com/office/word/2010/wordprocessingGroup" xmlns:wpi="http://schemas.microsoft.com/office/word/2010/wordprocessingInk" xmlns:wne="http://schemas.microsoft.com/office/word/2006/wordml" xmlns:wps="http://schemas.microsoft.com/office/word/2010/wordprocessingShape" mc:Ignorable="w14 wp14">
+  <w:comment w:id="5" w:author="Zvorskyi Ivan" w:date="2015-08-10T17:05:00Z" w:initials="IZV">
+    <w:p>
+      <w:pPr>
+        <w:pStyle w:val="CommentText"/>
+        <w:rPr>
+          <w:lang w:val="uk-UA"/>
+        </w:rPr>
+      </w:pPr>
+      <w:r>
+        <w:rPr>
+          <w:rStyle w:val="CommentReference"/>
+        </w:rPr>
+        <w:annotationRef/>
+      </w:r>
+      <w:r>
+        <w:rPr>
+          <w:lang w:val="ru-RU"/>
+        </w:rPr>
+        <w:t xml:space="preserve">Посадка </w:t>
+      </w:r>
+      <w:r>
+        <w:rPr>
+          <w:lang w:val="uk-UA"/>
+        </w:rPr>
+        <w:t xml:space="preserve">на </w:t>
+      </w:r>
+      <w:r>
+        <w:t>WP</w:t>
+      </w:r>
+      <w:r>
+        <w:rPr>
+          <w:lang w:val="ru-RU"/>
+        </w:rPr>
+        <w:t xml:space="preserve"> </w:t>
+      </w:r>
+      <w:r>
+        <w:rPr>
+          <w:lang w:val="ru-RU"/>
+        </w:rPr>
+        <w:t>переноситься на</w:t>
+      </w:r>
+      <w:r>
+        <w:rPr>
+          <w:lang w:val="uk-UA"/>
+        </w:rPr>
+        <w:t xml:space="preserve"> подальшу розробку</w:t>
+      </w:r>
+    </w:p>
+  </w:comment>
+</w:comments>
 </file>
 
 <file path=word/styles.xml><?xml version="1.0" encoding="utf-8"?>
@@ -4706,6 +5524,85 @@
     <w:rPr>
       <w:color w:val="800080" w:themeColor="followedHyperlink"/>
       <w:u w:val="single"/>
+    </w:rPr>
+  </w:style>
+  <w:style w:type="paragraph" w:styleId="Revision">
+    <w:name w:val="Revision"/>
+    <w:hidden/>
+    <w:uiPriority w:val="99"/>
+    <w:semiHidden/>
+    <w:rsid w:val="00314C33"/>
+    <w:rPr>
+      <w:rFonts w:cs="Mangal"/>
+      <w:szCs w:val="21"/>
+    </w:rPr>
+  </w:style>
+  <w:style w:type="character" w:styleId="CommentReference">
+    <w:name w:val="annotation reference"/>
+    <w:basedOn w:val="DefaultParagraphFont"/>
+    <w:uiPriority w:val="99"/>
+    <w:semiHidden/>
+    <w:unhideWhenUsed/>
+    <w:rsid w:val="00314C33"/>
+    <w:rPr>
+      <w:sz w:val="16"/>
+      <w:szCs w:val="16"/>
+    </w:rPr>
+  </w:style>
+  <w:style w:type="paragraph" w:styleId="CommentText">
+    <w:name w:val="annotation text"/>
+    <w:basedOn w:val="Normal"/>
+    <w:link w:val="CommentTextChar"/>
+    <w:uiPriority w:val="99"/>
+    <w:semiHidden/>
+    <w:unhideWhenUsed/>
+    <w:rsid w:val="00314C33"/>
+    <w:rPr>
+      <w:rFonts w:cs="Mangal"/>
+      <w:sz w:val="20"/>
+      <w:szCs w:val="18"/>
+    </w:rPr>
+  </w:style>
+  <w:style w:type="character" w:customStyle="1" w:styleId="CommentTextChar">
+    <w:name w:val="Comment Text Char"/>
+    <w:basedOn w:val="DefaultParagraphFont"/>
+    <w:link w:val="CommentText"/>
+    <w:uiPriority w:val="99"/>
+    <w:semiHidden/>
+    <w:rsid w:val="00314C33"/>
+    <w:rPr>
+      <w:rFonts w:cs="Mangal"/>
+      <w:sz w:val="20"/>
+      <w:szCs w:val="18"/>
+    </w:rPr>
+  </w:style>
+  <w:style w:type="paragraph" w:styleId="CommentSubject">
+    <w:name w:val="annotation subject"/>
+    <w:basedOn w:val="CommentText"/>
+    <w:next w:val="CommentText"/>
+    <w:link w:val="CommentSubjectChar"/>
+    <w:uiPriority w:val="99"/>
+    <w:semiHidden/>
+    <w:unhideWhenUsed/>
+    <w:rsid w:val="00314C33"/>
+    <w:rPr>
+      <w:b/>
+      <w:bCs/>
+    </w:rPr>
+  </w:style>
+  <w:style w:type="character" w:customStyle="1" w:styleId="CommentSubjectChar">
+    <w:name w:val="Comment Subject Char"/>
+    <w:basedOn w:val="CommentTextChar"/>
+    <w:link w:val="CommentSubject"/>
+    <w:uiPriority w:val="99"/>
+    <w:semiHidden/>
+    <w:rsid w:val="00314C33"/>
+    <w:rPr>
+      <w:rFonts w:cs="Mangal"/>
+      <w:b/>
+      <w:bCs/>
+      <w:sz w:val="20"/>
+      <w:szCs w:val="18"/>
     </w:rPr>
   </w:style>
 </w:styles>
@@ -5191,7 +6088,7 @@
 </file>
 
 <file path=customXml/itemProps1.xml><?xml version="1.0" encoding="utf-8"?>
-<ds:datastoreItem xmlns:ds="http://schemas.openxmlformats.org/officeDocument/2006/customXml" ds:itemID="{65386A37-7C9C-4907-9776-BB4FF48DEEB9}">
+<ds:datastoreItem xmlns:ds="http://schemas.openxmlformats.org/officeDocument/2006/customXml" ds:itemID="{007E30CD-1EC6-41D9-B434-613ACFD770A5}">
   <ds:schemaRefs>
     <ds:schemaRef ds:uri="http://schemas.openxmlformats.org/officeDocument/2006/bibliography"/>
   </ds:schemaRefs>

</xml_diff>

<commit_message>
completed with Social bar layout start to work with Calendar
</commit_message>
<xml_diff>
--- a/Technical Design.docx
+++ b/Technical Design.docx
@@ -284,8 +284,7 @@
       <w:pPr>
         <w:rPr>
           <w:color w:val="FF0000"/>
-          <w:lang w:val="ru-RU"/>
-          <w:rPrChange w:id="3" w:author="Zvorskyi Ivan" w:date="2015-08-20T09:54:00Z">
+          <w:rPrChange w:id="3" w:author="Zvorskyi Ivan" w:date="2015-08-21T15:38:00Z">
             <w:rPr/>
           </w:rPrChange>
         </w:rPr>
@@ -293,8 +292,7 @@
       <w:r>
         <w:rPr>
           <w:color w:val="FF0000"/>
-          <w:lang w:val="ru-RU"/>
-          <w:rPrChange w:id="4" w:author="Zvorskyi Ivan" w:date="2015-08-20T09:54:00Z">
+          <w:rPrChange w:id="4" w:author="Zvorskyi Ivan" w:date="2015-08-21T15:38:00Z">
             <w:rPr/>
           </w:rPrChange>
         </w:rPr>
@@ -310,13 +308,13 @@
       <w:r>
         <w:rPr>
           <w:color w:val="FF0000"/>
-          <w:lang w:val="ru-RU"/>
-          <w:rPrChange w:id="5" w:author="Zvorskyi Ivan" w:date="2015-08-20T09:54:00Z">
+          <w:rPrChange w:id="5" w:author="Zvorskyi Ivan" w:date="2015-08-21T15:38:00Z">
             <w:rPr/>
           </w:rPrChange>
         </w:rPr>
         <w:t xml:space="preserve"> </w:t>
       </w:r>
+      <w:proofErr w:type="gramStart"/>
       <w:r>
         <w:rPr>
           <w:color w:val="FF0000"/>
@@ -327,13 +325,13 @@
       <w:r>
         <w:rPr>
           <w:color w:val="FF0000"/>
-          <w:lang w:val="ru-RU"/>
-          <w:rPrChange w:id="6" w:author="Zvorskyi Ivan" w:date="2015-08-20T09:54:00Z">
+          <w:rPrChange w:id="6" w:author="Zvorskyi Ivan" w:date="2015-08-21T15:38:00Z">
             <w:rPr/>
           </w:rPrChange>
         </w:rPr>
         <w:t>(</w:t>
       </w:r>
+      <w:proofErr w:type="gramEnd"/>
       <w:r>
         <w:rPr>
           <w:color w:val="FF0000"/>
@@ -344,8 +342,7 @@
       <w:r>
         <w:rPr>
           <w:color w:val="FF0000"/>
-          <w:lang w:val="ru-RU"/>
-          <w:rPrChange w:id="7" w:author="Zvorskyi Ivan" w:date="2015-08-20T09:54:00Z">
+          <w:rPrChange w:id="7" w:author="Zvorskyi Ivan" w:date="2015-08-21T15:38:00Z">
             <w:rPr/>
           </w:rPrChange>
         </w:rPr>
@@ -361,8 +358,7 @@
       <w:r>
         <w:rPr>
           <w:color w:val="FF0000"/>
-          <w:lang w:val="ru-RU"/>
-          <w:rPrChange w:id="8" w:author="Zvorskyi Ivan" w:date="2015-08-20T09:54:00Z">
+          <w:rPrChange w:id="8" w:author="Zvorskyi Ivan" w:date="2015-08-21T15:38:00Z">
             <w:rPr/>
           </w:rPrChange>
         </w:rPr>
@@ -378,8 +374,7 @@
       <w:r>
         <w:rPr>
           <w:color w:val="FF0000"/>
-          <w:lang w:val="ru-RU"/>
-          <w:rPrChange w:id="9" w:author="Zvorskyi Ivan" w:date="2015-08-20T09:54:00Z">
+          <w:rPrChange w:id="9" w:author="Zvorskyi Ivan" w:date="2015-08-21T15:38:00Z">
             <w:rPr/>
           </w:rPrChange>
         </w:rPr>
@@ -696,13 +691,7 @@
         <w:rPr>
           <w:lang w:val="ru-RU"/>
         </w:rPr>
-        <w:t>Активне меню</w:t>
-      </w:r>
-      <w:r>
-        <w:rPr>
-          <w:lang w:val="ru-RU"/>
-        </w:rPr>
-        <w:t xml:space="preserve"> має бути іншого кольору</w:t>
+        <w:t>Активне меню має бути іншого кольору</w:t>
       </w:r>
     </w:p>
     <w:p>
@@ -1020,8 +1009,6 @@
       <w:r>
         <w:t xml:space="preserve">link to </w:t>
       </w:r>
-      <w:bookmarkStart w:id="17" w:name="_GoBack"/>
-      <w:bookmarkEnd w:id="17"/>
       <w:r>
         <w:rPr>
           <w:i/>
@@ -1111,7 +1098,7 @@
               <w:widowControl/>
               <w:suppressAutoHyphens w:val="0"/>
             </w:pPr>
-            <w:del w:id="18" w:author="Zvorskyi Ivan" w:date="2015-08-20T10:32:00Z">
+            <w:del w:id="17" w:author="Zvorskyi Ivan" w:date="2015-08-20T10:32:00Z">
               <w:r>
                 <w:rPr>
                   <w:color w:val="FF0000"/>
@@ -1142,7 +1129,7 @@
                 <w:delText xml:space="preserve"> (w=188px, h=282px)</w:delText>
               </w:r>
             </w:del>
-            <w:ins w:id="19" w:author="Zvorskyi Ivan" w:date="2015-08-20T10:32:00Z">
+            <w:ins w:id="18" w:author="Zvorskyi Ivan" w:date="2015-08-20T10:32:00Z">
               <w:r>
                 <w:rPr>
                   <w:color w:val="FF0000"/>
@@ -1383,13 +1370,7 @@
         <w:rPr>
           <w:lang w:val="ru-RU"/>
         </w:rPr>
-        <w:t xml:space="preserve">Автоперегрупування при </w:t>
-      </w:r>
-      <w:r>
-        <w:rPr>
-          <w:lang w:val="ru-RU"/>
-        </w:rPr>
-        <w:t>великому моніторі.</w:t>
+        <w:t>Автоперегрупування при великому моніторі.</w:t>
       </w:r>
     </w:p>
     <w:p>
@@ -2352,10 +2333,7 @@
               <w:t>Olgavolyanska.com</w:t>
             </w:r>
             <w:r>
-              <w:t xml:space="preserve">/tag/ </w:t>
-            </w:r>
-            <w:r>
-              <w:t>Family</w:t>
+              <w:t>/tag/ Family</w:t>
             </w:r>
           </w:p>
         </w:tc>
@@ -2582,13 +2560,7 @@
         <w:rPr>
           <w:i/>
         </w:rPr>
-        <w:t xml:space="preserve">Count </w:t>
-      </w:r>
-      <w:r>
-        <w:rPr>
-          <w:i/>
-        </w:rPr>
-        <w:t>by visits</w:t>
+        <w:t>Count by visits</w:t>
       </w:r>
       <w:r>
         <w:rPr>
@@ -3826,34 +3798,184 @@
           <w:color w:val="FF0000"/>
           <w:sz w:val="30"/>
         </w:rPr>
-        <w:t xml:space="preserve">4. </w:t>
-      </w:r>
-      <w:r>
+        <w:t>4. About</w:t>
+      </w:r>
+    </w:p>
+    <w:p>
+      <w:pPr>
+        <w:widowControl/>
+        <w:suppressAutoHyphens w:val="0"/>
+      </w:pPr>
+    </w:p>
+    <w:p>
+      <w:pPr>
+        <w:rPr>
+          <w:b/>
+        </w:rPr>
+      </w:pPr>
+      <w:r>
+        <w:rPr>
+          <w:b/>
+        </w:rPr>
+        <w:t>Header</w:t>
+      </w:r>
+    </w:p>
+    <w:p>
+      <w:pPr>
+        <w:widowControl/>
+        <w:suppressAutoHyphens w:val="0"/>
+        <w:rPr>
+          <w:lang w:val="uk-UA"/>
+        </w:rPr>
+      </w:pPr>
+      <w:r>
+        <w:rPr>
+          <w:lang w:val="uk-UA"/>
+        </w:rPr>
+        <w:t>Тут</w:t>
+      </w:r>
+    </w:p>
+    <w:p>
+      <w:pPr>
+        <w:widowControl/>
+        <w:suppressAutoHyphens w:val="0"/>
+      </w:pPr>
+    </w:p>
+    <w:p>
+      <w:pPr>
+        <w:widowControl/>
+        <w:suppressAutoHyphens w:val="0"/>
+        <w:rPr>
+          <w:b/>
+        </w:rPr>
+      </w:pPr>
+      <w:r>
+        <w:rPr>
+          <w:b/>
+        </w:rPr>
+        <w:t>Body</w:t>
+      </w:r>
+    </w:p>
+    <w:p>
+      <w:pPr>
+        <w:widowControl/>
+        <w:suppressAutoHyphens w:val="0"/>
+      </w:pPr>
+      <w:del w:id="19" w:author="Zvorskyi Ivan" w:date="2015-08-10T17:04:00Z">
+        <w:r>
+          <w:rPr>
+            <w:lang w:val="ru-RU"/>
+          </w:rPr>
+          <w:delText>Буде</w:delText>
+        </w:r>
+        <w:r>
+          <w:delText xml:space="preserve"> </w:delText>
+        </w:r>
+        <w:r>
+          <w:rPr>
+            <w:lang w:val="ru-RU"/>
+          </w:rPr>
+          <w:delText>доданий</w:delText>
+        </w:r>
+        <w:r>
+          <w:delText xml:space="preserve"> </w:delText>
+        </w:r>
+        <w:r>
+          <w:rPr>
+            <w:lang w:val="ru-RU"/>
+          </w:rPr>
+          <w:delText>через</w:delText>
+        </w:r>
+        <w:r>
+          <w:delText xml:space="preserve"> WordPress admin </w:delText>
+        </w:r>
+        <w:commentRangeStart w:id="20"/>
+        <w:r>
+          <w:delText>panel</w:delText>
+        </w:r>
+      </w:del>
+      <w:commentRangeEnd w:id="20"/>
+      <w:r>
+        <w:commentReference w:id="20"/>
+      </w:r>
+    </w:p>
+    <w:p>
+      <w:pPr>
+        <w:widowControl/>
+        <w:suppressAutoHyphens w:val="0"/>
+      </w:pPr>
+    </w:p>
+    <w:p>
+      <w:pPr>
+        <w:widowControl/>
+        <w:suppressAutoHyphens w:val="0"/>
+        <w:rPr>
+          <w:b/>
+        </w:rPr>
+      </w:pPr>
+      <w:r>
+        <w:rPr>
+          <w:b/>
+        </w:rPr>
+        <w:t xml:space="preserve">Footer </w:t>
+      </w:r>
+    </w:p>
+    <w:p>
+      <w:pPr>
+        <w:widowControl/>
+        <w:suppressAutoHyphens w:val="0"/>
+        <w:rPr>
+          <w:lang w:val="uk-UA"/>
+        </w:rPr>
+      </w:pPr>
+      <w:r>
+        <w:rPr>
+          <w:lang w:val="uk-UA"/>
+        </w:rPr>
+        <w:t>Тут</w:t>
+      </w:r>
+    </w:p>
+    <w:p>
+      <w:pPr>
+        <w:widowControl/>
+        <w:suppressAutoHyphens w:val="0"/>
+      </w:pPr>
+    </w:p>
+    <w:p>
+      <w:pPr>
         <w:rPr>
           <w:b/>
           <w:i/>
           <w:color w:val="FF0000"/>
           <w:sz w:val="30"/>
         </w:rPr>
-        <w:t>About</w:t>
-      </w:r>
-    </w:p>
-    <w:p>
-      <w:pPr>
-        <w:widowControl/>
-        <w:suppressAutoHyphens w:val="0"/>
-      </w:pPr>
-    </w:p>
-    <w:p>
-      <w:pPr>
+      </w:pPr>
+      <w:r>
         <w:rPr>
           <w:b/>
-        </w:rPr>
-      </w:pPr>
-      <w:r>
+          <w:i/>
+          <w:color w:val="FF0000"/>
+          <w:sz w:val="30"/>
+        </w:rPr>
+        <w:t>5. Advices</w:t>
+      </w:r>
+    </w:p>
+    <w:p>
+      <w:pPr>
+        <w:widowControl/>
+        <w:suppressAutoHyphens w:val="0"/>
+      </w:pPr>
+    </w:p>
+    <w:p>
+      <w:pPr>
         <w:rPr>
           <w:b/>
         </w:rPr>
+      </w:pPr>
+      <w:r>
+        <w:rPr>
+          <w:b/>
+        </w:rPr>
         <w:t>Header</w:t>
       </w:r>
     </w:p>
@@ -3898,7 +4020,93 @@
         <w:widowControl/>
         <w:suppressAutoHyphens w:val="0"/>
       </w:pPr>
-      <w:del w:id="20" w:author="Zvorskyi Ivan" w:date="2015-08-10T17:04:00Z">
+      <w:r>
+        <w:t>(</w:t>
+      </w:r>
+      <w:r>
+        <w:rPr>
+          <w:lang w:val="ru-RU"/>
+        </w:rPr>
+        <w:t>Дизайн</w:t>
+      </w:r>
+      <w:r>
+        <w:t xml:space="preserve"> </w:t>
+      </w:r>
+      <w:r>
+        <w:rPr>
+          <w:lang w:val="ru-RU"/>
+        </w:rPr>
+        <w:t>не</w:t>
+      </w:r>
+      <w:r>
+        <w:t xml:space="preserve"> </w:t>
+      </w:r>
+      <w:r>
+        <w:rPr>
+          <w:lang w:val="ru-RU"/>
+        </w:rPr>
+        <w:t>розроблений</w:t>
+      </w:r>
+      <w:r>
+        <w:t>)</w:t>
+      </w:r>
+    </w:p>
+    <w:p>
+      <w:pPr>
+        <w:widowControl/>
+        <w:suppressAutoHyphens w:val="0"/>
+        <w:rPr>
+          <w:b/>
+          <w:lang w:val="uk-UA"/>
+        </w:rPr>
+      </w:pPr>
+    </w:p>
+    <w:p>
+      <w:pPr>
+        <w:widowControl/>
+        <w:suppressAutoHyphens w:val="0"/>
+        <w:rPr>
+          <w:lang w:val="uk-UA"/>
+        </w:rPr>
+      </w:pPr>
+      <w:ins w:id="21" w:author="Zvorskyi Ivan" w:date="2015-08-10T17:02:00Z">
+        <w:r>
+          <w:rPr>
+            <w:lang w:val="ru-RU"/>
+          </w:rPr>
+          <w:t>З можлив</w:t>
+        </w:r>
+      </w:ins>
+      <w:ins w:id="22" w:author="Zvorskyi Ivan" w:date="2015-08-10T17:03:00Z">
+        <w:r>
+          <w:rPr>
+            <w:lang w:val="ru-RU"/>
+          </w:rPr>
+          <w:t xml:space="preserve">істю скачати </w:t>
+        </w:r>
+        <w:r>
+          <w:t>PDF</w:t>
+        </w:r>
+        <w:r>
+          <w:rPr>
+            <w:lang w:val="ru-RU"/>
+          </w:rPr>
+          <w:t xml:space="preserve"> </w:t>
+        </w:r>
+      </w:ins>
+      <w:r>
+        <w:rPr>
+          <w:lang w:val="uk-UA"/>
+        </w:rPr>
+        <w:t>інструкцію з рекомендаціями</w:t>
+      </w:r>
+    </w:p>
+    <w:p>
+      <w:pPr>
+        <w:widowControl/>
+        <w:suppressAutoHyphens w:val="0"/>
+      </w:pPr>
+      <w:del w:id="23" w:author="Zvorskyi Ivan" w:date="2015-08-10T17:05:00Z">
         <w:r>
           <w:rPr>
             <w:lang w:val="ru-RU"/>
@@ -3906,253 +4114,8 @@
           <w:delText>Буде</w:delText>
         </w:r>
         <w:r>
-          <w:delText xml:space="preserve"> </w:delText>
-        </w:r>
-        <w:r>
           <w:rPr>
-            <w:lang w:val="ru-RU"/>
-          </w:rPr>
-          <w:delText>доданий</w:delText>
-        </w:r>
-        <w:r>
-          <w:delText xml:space="preserve"> </w:delText>
-        </w:r>
-        <w:r>
-          <w:rPr>
-            <w:lang w:val="ru-RU"/>
-          </w:rPr>
-          <w:delText>через</w:delText>
-        </w:r>
-        <w:r>
-          <w:delText xml:space="preserve"> WordPress admin </w:delText>
-        </w:r>
-        <w:commentRangeStart w:id="21"/>
-        <w:r>
-          <w:delText>panel</w:delText>
-        </w:r>
-      </w:del>
-      <w:commentRangeEnd w:id="21"/>
-      <w:r>
-        <w:commentReference w:id="21"/>
-      </w:r>
-    </w:p>
-    <w:p>
-      <w:pPr>
-        <w:widowControl/>
-        <w:suppressAutoHyphens w:val="0"/>
-      </w:pPr>
-    </w:p>
-    <w:p>
-      <w:pPr>
-        <w:widowControl/>
-        <w:suppressAutoHyphens w:val="0"/>
-        <w:rPr>
-          <w:b/>
-        </w:rPr>
-      </w:pPr>
-      <w:r>
-        <w:rPr>
-          <w:b/>
-        </w:rPr>
-        <w:t xml:space="preserve">Footer </w:t>
-      </w:r>
-    </w:p>
-    <w:p>
-      <w:pPr>
-        <w:widowControl/>
-        <w:suppressAutoHyphens w:val="0"/>
-        <w:rPr>
-          <w:lang w:val="uk-UA"/>
-        </w:rPr>
-      </w:pPr>
-      <w:r>
-        <w:rPr>
-          <w:lang w:val="uk-UA"/>
-        </w:rPr>
-        <w:t>Тут</w:t>
-      </w:r>
-    </w:p>
-    <w:p>
-      <w:pPr>
-        <w:widowControl/>
-        <w:suppressAutoHyphens w:val="0"/>
-      </w:pPr>
-    </w:p>
-    <w:p>
-      <w:pPr>
-        <w:rPr>
-          <w:b/>
-          <w:i/>
-          <w:color w:val="FF0000"/>
-          <w:sz w:val="30"/>
-        </w:rPr>
-      </w:pPr>
-      <w:r>
-        <w:rPr>
-          <w:b/>
-          <w:i/>
-          <w:color w:val="FF0000"/>
-          <w:sz w:val="30"/>
-        </w:rPr>
-        <w:t>5. Advices</w:t>
-      </w:r>
-    </w:p>
-    <w:p>
-      <w:pPr>
-        <w:widowControl/>
-        <w:suppressAutoHyphens w:val="0"/>
-      </w:pPr>
-    </w:p>
-    <w:p>
-      <w:pPr>
-        <w:rPr>
-          <w:b/>
-        </w:rPr>
-      </w:pPr>
-      <w:r>
-        <w:rPr>
-          <w:b/>
-        </w:rPr>
-        <w:t>Header</w:t>
-      </w:r>
-    </w:p>
-    <w:p>
-      <w:pPr>
-        <w:widowControl/>
-        <w:suppressAutoHyphens w:val="0"/>
-        <w:rPr>
-          <w:lang w:val="uk-UA"/>
-        </w:rPr>
-      </w:pPr>
-      <w:r>
-        <w:rPr>
-          <w:lang w:val="uk-UA"/>
-        </w:rPr>
-        <w:t>Тут</w:t>
-      </w:r>
-    </w:p>
-    <w:p>
-      <w:pPr>
-        <w:widowControl/>
-        <w:suppressAutoHyphens w:val="0"/>
-      </w:pPr>
-    </w:p>
-    <w:p>
-      <w:pPr>
-        <w:widowControl/>
-        <w:suppressAutoHyphens w:val="0"/>
-        <w:rPr>
-          <w:b/>
-        </w:rPr>
-      </w:pPr>
-      <w:r>
-        <w:rPr>
-          <w:b/>
-        </w:rPr>
-        <w:t>Body</w:t>
-      </w:r>
-    </w:p>
-    <w:p>
-      <w:pPr>
-        <w:widowControl/>
-        <w:suppressAutoHyphens w:val="0"/>
-      </w:pPr>
-      <w:r>
-        <w:t>(</w:t>
-      </w:r>
-      <w:r>
-        <w:rPr>
-          <w:lang w:val="ru-RU"/>
-        </w:rPr>
-        <w:t>Дизайн</w:t>
-      </w:r>
-      <w:r>
-        <w:t xml:space="preserve"> </w:t>
-      </w:r>
-      <w:r>
-        <w:rPr>
-          <w:lang w:val="ru-RU"/>
-        </w:rPr>
-        <w:t>не</w:t>
-      </w:r>
-      <w:r>
-        <w:t xml:space="preserve"> </w:t>
-      </w:r>
-      <w:r>
-        <w:rPr>
-          <w:lang w:val="ru-RU"/>
-        </w:rPr>
-        <w:t>розроблений</w:t>
-      </w:r>
-      <w:r>
-        <w:t>)</w:t>
-      </w:r>
-    </w:p>
-    <w:p>
-      <w:pPr>
-        <w:widowControl/>
-        <w:suppressAutoHyphens w:val="0"/>
-        <w:rPr>
-          <w:b/>
-          <w:lang w:val="uk-UA"/>
-        </w:rPr>
-      </w:pPr>
-    </w:p>
-    <w:p>
-      <w:pPr>
-        <w:widowControl/>
-        <w:suppressAutoHyphens w:val="0"/>
-        <w:rPr>
-          <w:lang w:val="uk-UA"/>
-        </w:rPr>
-      </w:pPr>
-      <w:ins w:id="22" w:author="Zvorskyi Ivan" w:date="2015-08-10T17:02:00Z">
-        <w:r>
-          <w:rPr>
-            <w:lang w:val="ru-RU"/>
-          </w:rPr>
-          <w:t>З можлив</w:t>
-        </w:r>
-      </w:ins>
-      <w:ins w:id="23" w:author="Zvorskyi Ivan" w:date="2015-08-10T17:03:00Z">
-        <w:r>
-          <w:rPr>
-            <w:lang w:val="ru-RU"/>
-          </w:rPr>
-          <w:t xml:space="preserve">істю скачати </w:t>
-        </w:r>
-        <w:r>
-          <w:t>PDF</w:t>
-        </w:r>
-        <w:r>
-          <w:rPr>
-            <w:lang w:val="ru-RU"/>
-          </w:rPr>
-          <w:t xml:space="preserve"> </w:t>
-        </w:r>
-      </w:ins>
-      <w:r>
-        <w:rPr>
-          <w:lang w:val="uk-UA"/>
-        </w:rPr>
-        <w:t>інструкцію з рекомендаціями</w:t>
-      </w:r>
-    </w:p>
-    <w:p>
-      <w:pPr>
-        <w:widowControl/>
-        <w:suppressAutoHyphens w:val="0"/>
-      </w:pPr>
-      <w:del w:id="24" w:author="Zvorskyi Ivan" w:date="2015-08-10T17:05:00Z">
-        <w:r>
-          <w:rPr>
-            <w:lang w:val="ru-RU"/>
-          </w:rPr>
-          <w:delText>Буде</w:delText>
-        </w:r>
-        <w:r>
-          <w:rPr>
-            <w:rPrChange w:id="25" w:author="Zvorskyi Ivan" w:date="2015-08-20T09:54:00Z">
+            <w:rPrChange w:id="24" w:author="Zvorskyi Ivan" w:date="2015-08-20T09:54:00Z">
               <w:rPr>
                 <w:lang w:val="ru-RU"/>
               </w:rPr>
@@ -4169,6 +4132,22 @@
       </w:r>
       <w:r>
         <w:rPr>
+          <w:rPrChange w:id="25" w:author="Zvorskyi Ivan" w:date="2015-08-20T09:54:00Z">
+            <w:rPr>
+              <w:lang w:val="ru-RU"/>
+            </w:rPr>
+          </w:rPrChange>
+        </w:rPr>
+        <w:t xml:space="preserve"> </w:t>
+      </w:r>
+      <w:r>
+        <w:rPr>
+          <w:lang w:val="ru-RU"/>
+        </w:rPr>
+        <w:t>через</w:t>
+      </w:r>
+      <w:r>
+        <w:rPr>
           <w:rPrChange w:id="26" w:author="Zvorskyi Ivan" w:date="2015-08-20T09:54:00Z">
             <w:rPr>
               <w:lang w:val="ru-RU"/>
@@ -4178,10 +4157,7 @@
         <w:t xml:space="preserve"> </w:t>
       </w:r>
       <w:r>
-        <w:rPr>
-          <w:lang w:val="ru-RU"/>
-        </w:rPr>
-        <w:t>через</w:t>
+        <w:t>WordPress</w:t>
       </w:r>
       <w:r>
         <w:rPr>
@@ -4194,7 +4170,7 @@
         <w:t xml:space="preserve"> </w:t>
       </w:r>
       <w:r>
-        <w:t>WordPress</w:t>
+        <w:t>admin</w:t>
       </w:r>
       <w:r>
         <w:rPr>
@@ -4207,32 +4183,36 @@
         <w:t xml:space="preserve"> </w:t>
       </w:r>
       <w:r>
-        <w:t>admin</w:t>
-      </w:r>
-      <w:r>
-        <w:rPr>
+        <w:t>panel</w:t>
+      </w:r>
+    </w:p>
+    <w:p>
+      <w:pPr>
+        <w:widowControl/>
+        <w:suppressAutoHyphens w:val="0"/>
+      </w:pPr>
+    </w:p>
+    <w:p>
+      <w:pPr>
+        <w:widowControl/>
+        <w:suppressAutoHyphens w:val="0"/>
+        <w:rPr>
+          <w:b/>
           <w:rPrChange w:id="29" w:author="Zvorskyi Ivan" w:date="2015-08-20T09:54:00Z">
             <w:rPr>
+              <w:b/>
               <w:lang w:val="ru-RU"/>
             </w:rPr>
           </w:rPrChange>
         </w:rPr>
-        <w:t xml:space="preserve"> </w:t>
-      </w:r>
-      <w:r>
-        <w:t>panel</w:t>
-      </w:r>
-    </w:p>
-    <w:p>
-      <w:pPr>
-        <w:widowControl/>
-        <w:suppressAutoHyphens w:val="0"/>
-      </w:pPr>
-    </w:p>
-    <w:p>
-      <w:pPr>
-        <w:widowControl/>
-        <w:suppressAutoHyphens w:val="0"/>
+      </w:pPr>
+      <w:r>
+        <w:rPr>
+          <w:b/>
+        </w:rPr>
+        <w:t>Footer</w:t>
+      </w:r>
+      <w:r>
         <w:rPr>
           <w:b/>
           <w:rPrChange w:id="30" w:author="Zvorskyi Ivan" w:date="2015-08-20T09:54:00Z">
@@ -4242,23 +4222,6 @@
             </w:rPr>
           </w:rPrChange>
         </w:rPr>
-      </w:pPr>
-      <w:r>
-        <w:rPr>
-          <w:b/>
-        </w:rPr>
-        <w:t>Footer</w:t>
-      </w:r>
-      <w:r>
-        <w:rPr>
-          <w:b/>
-          <w:rPrChange w:id="31" w:author="Zvorskyi Ivan" w:date="2015-08-20T09:54:00Z">
-            <w:rPr>
-              <w:b/>
-              <w:lang w:val="ru-RU"/>
-            </w:rPr>
-          </w:rPrChange>
-        </w:rPr>
         <w:t xml:space="preserve"> </w:t>
       </w:r>
     </w:p>
@@ -4296,7 +4259,7 @@
           <w:color w:val="FF0000"/>
           <w:sz w:val="30"/>
           <w:lang w:val="ru-RU"/>
-          <w:rPrChange w:id="32" w:author="Zvorskyi Ivan" w:date="2015-08-20T09:54:00Z">
+          <w:rPrChange w:id="31" w:author="Zvorskyi Ivan" w:date="2015-08-20T09:54:00Z">
             <w:rPr>
               <w:b/>
               <w:i/>
@@ -4340,14 +4303,26 @@
       <w:r>
         <w:rPr>
           <w:lang w:val="ru-RU"/>
+          <w:rPrChange w:id="32" w:author="Zvorskyi Ivan" w:date="2015-08-20T09:54:00Z">
+            <w:rPr/>
+          </w:rPrChange>
+        </w:rPr>
+        <w:instrText xml:space="preserve"> </w:instrText>
+      </w:r>
+      <w:r>
+        <w:instrText>HYPERLINK</w:instrText>
+      </w:r>
+      <w:r>
+        <w:rPr>
+          <w:lang w:val="ru-RU"/>
           <w:rPrChange w:id="33" w:author="Zvorskyi Ivan" w:date="2015-08-20T09:54:00Z">
             <w:rPr/>
           </w:rPrChange>
         </w:rPr>
-        <w:instrText xml:space="preserve"> </w:instrText>
-      </w:r>
-      <w:r>
-        <w:instrText>HYPERLINK</w:instrText>
+        <w:instrText xml:space="preserve"> "</w:instrText>
+      </w:r>
+      <w:r>
+        <w:instrText>http</w:instrText>
       </w:r>
       <w:r>
         <w:rPr>
@@ -4356,10 +4331,10 @@
             <w:rPr/>
           </w:rPrChange>
         </w:rPr>
-        <w:instrText xml:space="preserve"> "</w:instrText>
-      </w:r>
-      <w:r>
-        <w:instrText>http</w:instrText>
+        <w:instrText>://</w:instrText>
+      </w:r>
+      <w:r>
+        <w:instrText>botvinovskaya</w:instrText>
       </w:r>
       <w:r>
         <w:rPr>
@@ -4368,10 +4343,10 @@
             <w:rPr/>
           </w:rPrChange>
         </w:rPr>
-        <w:instrText>://</w:instrText>
-      </w:r>
-      <w:r>
-        <w:instrText>botvinovskaya</w:instrText>
+        <w:instrText>.</w:instrText>
+      </w:r>
+      <w:r>
+        <w:instrText>com</w:instrText>
       </w:r>
       <w:r>
         <w:rPr>
@@ -4380,27 +4355,15 @@
             <w:rPr/>
           </w:rPrChange>
         </w:rPr>
-        <w:instrText>.</w:instrText>
-      </w:r>
-      <w:r>
-        <w:instrText>com</w:instrText>
+        <w:instrText>/" \</w:instrText>
+      </w:r>
+      <w:r>
+        <w:instrText>h</w:instrText>
       </w:r>
       <w:r>
         <w:rPr>
           <w:lang w:val="ru-RU"/>
           <w:rPrChange w:id="37" w:author="Zvorskyi Ivan" w:date="2015-08-20T09:54:00Z">
-            <w:rPr/>
-          </w:rPrChange>
-        </w:rPr>
-        <w:instrText>/" \</w:instrText>
-      </w:r>
-      <w:r>
-        <w:instrText>h</w:instrText>
-      </w:r>
-      <w:r>
-        <w:rPr>
-          <w:lang w:val="ru-RU"/>
-          <w:rPrChange w:id="38" w:author="Zvorskyi Ivan" w:date="2015-08-20T09:54:00Z">
             <w:rPr/>
           </w:rPrChange>
         </w:rPr>
@@ -4542,13 +4505,7 @@
         <w:rPr>
           <w:lang w:val="ru-RU"/>
         </w:rPr>
-        <w:t>Календарь(http://photo-stella.com/contact) состоит из занятых(выделяются фоном) и свободных дат. Текстовое поле выводит коментарий по сегодняшней дате- Свободна, сьемка до с</w:t>
-      </w:r>
-      <w:r>
-        <w:rPr>
-          <w:lang w:val="ru-RU"/>
-        </w:rPr>
-        <w:t xml:space="preserve"> 2 –до 3х</w:t>
+        <w:t>Календарь(http://photo-stella.com/contact) состоит из занятых(выделяются фоном) и свободных дат. Текстовое поле выводит коментарий по сегодняшней дате- Свободна, сьемка до с 2 –до 3х</w:t>
       </w:r>
     </w:p>
     <w:p>
@@ -4675,7 +4632,7 @@
           <w:sz w:val="30"/>
         </w:rPr>
       </w:pPr>
-      <w:del w:id="39" w:author="Zvorskyi Ivan" w:date="2015-08-10T17:06:00Z">
+      <w:del w:id="38" w:author="Zvorskyi Ivan" w:date="2015-08-10T17:06:00Z">
         <w:r>
           <w:rPr>
             <w:b/>
@@ -4693,7 +4650,7 @@
         <w:widowControl/>
         <w:suppressAutoHyphens w:val="0"/>
       </w:pPr>
-      <w:del w:id="40" w:author="Zvorskyi Ivan" w:date="2015-08-10T17:06:00Z">
+      <w:del w:id="39" w:author="Zvorskyi Ivan" w:date="2015-08-10T17:06:00Z">
         <w:r>
           <w:delText>(</w:delText>
         </w:r>
@@ -4796,7 +4753,7 @@
         <w:rPr>
           <w:b/>
           <w:lang w:val="ru-RU"/>
-          <w:rPrChange w:id="41" w:author="Zvorskyi Ivan" w:date="2015-08-20T09:54:00Z">
+          <w:rPrChange w:id="40" w:author="Zvorskyi Ivan" w:date="2015-08-20T09:54:00Z">
             <w:rPr>
               <w:b/>
             </w:rPr>
@@ -4816,7 +4773,7 @@
         <w:suppressAutoHyphens w:val="0"/>
         <w:rPr>
           <w:lang w:val="ru-RU"/>
-          <w:rPrChange w:id="42" w:author="Zvorskyi Ivan" w:date="2015-08-20T09:54:00Z">
+          <w:rPrChange w:id="41" w:author="Zvorskyi Ivan" w:date="2015-08-20T09:54:00Z">
             <w:rPr/>
           </w:rPrChange>
         </w:rPr>
@@ -4825,37 +4782,7 @@
         <w:rPr>
           <w:lang w:val="ru-RU"/>
         </w:rPr>
-        <w:t>Перехід</w:t>
-      </w:r>
-      <w:r>
-        <w:rPr>
-          <w:lang w:val="ru-RU"/>
-        </w:rPr>
-        <w:t xml:space="preserve"> </w:t>
-      </w:r>
-      <w:r>
-        <w:rPr>
-          <w:lang w:val="ru-RU"/>
-        </w:rPr>
-        <w:t>на</w:t>
-      </w:r>
-      <w:r>
-        <w:rPr>
-          <w:lang w:val="ru-RU"/>
-        </w:rPr>
-        <w:t xml:space="preserve"> </w:t>
-      </w:r>
-      <w:r>
-        <w:rPr>
-          <w:lang w:val="ru-RU"/>
-        </w:rPr>
-        <w:t>сторінку</w:t>
-      </w:r>
-      <w:r>
-        <w:rPr>
-          <w:lang w:val="ru-RU"/>
-        </w:rPr>
-        <w:t xml:space="preserve"> </w:t>
+        <w:t xml:space="preserve">Перехід на сторінку </w:t>
       </w:r>
       <w:r>
         <w:t>Blog</w:t>
@@ -4864,25 +4791,7 @@
         <w:rPr>
           <w:lang w:val="ru-RU"/>
         </w:rPr>
-        <w:t xml:space="preserve"> </w:t>
-      </w:r>
-      <w:r>
-        <w:rPr>
-          <w:lang w:val="ru-RU"/>
-        </w:rPr>
-        <w:t>з</w:t>
-      </w:r>
-      <w:r>
-        <w:rPr>
-          <w:lang w:val="ru-RU"/>
-        </w:rPr>
-        <w:t xml:space="preserve"> </w:t>
-      </w:r>
-      <w:r>
-        <w:rPr>
-          <w:lang w:val="ru-RU"/>
-        </w:rPr>
-        <w:t>ф</w:t>
+        <w:t xml:space="preserve"> з ф</w:t>
       </w:r>
       <w:r>
         <w:rPr>
@@ -4898,6 +4807,23 @@
       <w:pPr>
         <w:widowControl/>
         <w:suppressAutoHyphens w:val="0"/>
+        <w:rPr>
+          <w:b/>
+          <w:lang w:val="ru-RU"/>
+          <w:rPrChange w:id="42" w:author="" w:date="1901-01-01T00:00:00Z">
+            <w:rPr>
+              <w:lang w:val="ru-RU"/>
+            </w:rPr>
+          </w:rPrChange>
+        </w:rPr>
+      </w:pPr>
+      <w:r>
+        <w:rPr>
+          <w:b/>
+        </w:rPr>
+        <w:t>Footer</w:t>
+      </w:r>
+      <w:r>
         <w:rPr>
           <w:b/>
           <w:lang w:val="ru-RU"/>
@@ -4907,23 +4833,6 @@
             </w:rPr>
           </w:rPrChange>
         </w:rPr>
-      </w:pPr>
-      <w:r>
-        <w:rPr>
-          <w:b/>
-        </w:rPr>
-        <w:t>Footer</w:t>
-      </w:r>
-      <w:r>
-        <w:rPr>
-          <w:b/>
-          <w:lang w:val="ru-RU"/>
-          <w:rPrChange w:id="44" w:author="" w:date="1901-01-01T00:00:00Z">
-            <w:rPr>
-              <w:lang w:val="ru-RU"/>
-            </w:rPr>
-          </w:rPrChange>
-        </w:rPr>
         <w:t xml:space="preserve"> </w:t>
       </w:r>
     </w:p>
@@ -4952,7 +4861,7 @@
           <w:lang w:val="ru-RU"/>
         </w:rPr>
       </w:pPr>
-      <w:ins w:id="45" w:author="Zvorskyi Ivan" w:date="2015-08-10T17:07:00Z">
+      <w:ins w:id="44" w:author="Zvorskyi Ivan" w:date="2015-08-10T17:07:00Z">
         <w:r>
           <w:rPr>
             <w:b/>
@@ -4982,7 +4891,7 @@
           <w:lang w:val="uk-UA"/>
         </w:rPr>
       </w:pPr>
-      <w:ins w:id="46" w:author="Zvorskyi Ivan" w:date="2015-08-10T17:08:00Z">
+      <w:ins w:id="45" w:author="Zvorskyi Ivan" w:date="2015-08-10T17:08:00Z">
         <w:r>
           <w:rPr>
             <w:lang w:val="uk-UA"/>
@@ -5010,7 +4919,7 @@
           <w:lang w:val="ru-RU"/>
         </w:rPr>
       </w:pPr>
-      <w:ins w:id="47" w:author="Zvorskyi Ivan" w:date="2015-08-10T17:08:00Z">
+      <w:ins w:id="46" w:author="Zvorskyi Ivan" w:date="2015-08-10T17:08:00Z">
         <w:r>
           <w:rPr>
             <w:b/>
@@ -5050,7 +4959,7 @@
           <w:lang w:val="uk-UA"/>
         </w:rPr>
       </w:pPr>
-      <w:ins w:id="48" w:author="Zvorskyi Ivan" w:date="2015-08-10T17:30:00Z">
+      <w:ins w:id="47" w:author="Zvorskyi Ivan" w:date="2015-08-10T17:30:00Z">
         <w:r>
           <w:rPr>
             <w:lang w:val="uk-UA"/>
@@ -5074,45 +4983,45 @@
         <w:suppressAutoHyphens w:val="0"/>
         <w:rPr>
           <w:lang w:val="ru-RU"/>
+          <w:rPrChange w:id="48" w:author="Zvorskyi Ivan" w:date="2015-08-20T09:54:00Z">
+            <w:rPr/>
+          </w:rPrChange>
+        </w:rPr>
+      </w:pPr>
+    </w:p>
+    <w:p>
+      <w:pPr>
+        <w:pageBreakBefore/>
+        <w:rPr>
+          <w:lang w:val="ru-RU"/>
           <w:rPrChange w:id="49" w:author="Zvorskyi Ivan" w:date="2015-08-20T09:54:00Z">
             <w:rPr/>
           </w:rPrChange>
         </w:rPr>
       </w:pPr>
-    </w:p>
-    <w:p>
-      <w:pPr>
-        <w:pageBreakBefore/>
+      <w:r>
+        <w:rPr>
+          <w:lang w:val="ru-RU"/>
+        </w:rPr>
+        <w:lastRenderedPageBreak/>
+        <w:t>Приклад</w:t>
+      </w:r>
+      <w:r>
         <w:rPr>
           <w:lang w:val="ru-RU"/>
           <w:rPrChange w:id="50" w:author="Zvorskyi Ivan" w:date="2015-08-20T09:54:00Z">
             <w:rPr/>
           </w:rPrChange>
         </w:rPr>
-      </w:pPr>
-      <w:r>
-        <w:rPr>
-          <w:lang w:val="ru-RU"/>
-        </w:rPr>
-        <w:lastRenderedPageBreak/>
-        <w:t>Приклад</w:t>
-      </w:r>
-      <w:r>
-        <w:rPr>
+        <w:t>:</w:t>
+      </w:r>
+    </w:p>
+    <w:p>
+      <w:pPr>
+        <w:rPr>
+          <w:rStyle w:val="InternetLink"/>
           <w:lang w:val="ru-RU"/>
           <w:rPrChange w:id="51" w:author="Zvorskyi Ivan" w:date="2015-08-20T09:54:00Z">
-            <w:rPr/>
-          </w:rPrChange>
-        </w:rPr>
-        <w:t>:</w:t>
-      </w:r>
-    </w:p>
-    <w:p>
-      <w:pPr>
-        <w:rPr>
-          <w:rStyle w:val="InternetLink"/>
-          <w:lang w:val="ru-RU"/>
-          <w:rPrChange w:id="52" w:author="Zvorskyi Ivan" w:date="2015-08-20T09:54:00Z">
             <w:rPr>
               <w:rStyle w:val="InternetLink"/>
             </w:rPr>
@@ -5125,14 +5034,26 @@
       <w:r>
         <w:rPr>
           <w:lang w:val="ru-RU"/>
+          <w:rPrChange w:id="52" w:author="Zvorskyi Ivan" w:date="2015-08-20T09:54:00Z">
+            <w:rPr/>
+          </w:rPrChange>
+        </w:rPr>
+        <w:instrText xml:space="preserve"> </w:instrText>
+      </w:r>
+      <w:r>
+        <w:instrText>HYPERLINK</w:instrText>
+      </w:r>
+      <w:r>
+        <w:rPr>
+          <w:lang w:val="ru-RU"/>
           <w:rPrChange w:id="53" w:author="Zvorskyi Ivan" w:date="2015-08-20T09:54:00Z">
             <w:rPr/>
           </w:rPrChange>
         </w:rPr>
-        <w:instrText xml:space="preserve"> </w:instrText>
-      </w:r>
-      <w:r>
-        <w:instrText>HYPERLINK</w:instrText>
+        <w:instrText xml:space="preserve"> "</w:instrText>
+      </w:r>
+      <w:r>
+        <w:instrText>http</w:instrText>
       </w:r>
       <w:r>
         <w:rPr>
@@ -5141,10 +5062,10 @@
             <w:rPr/>
           </w:rPrChange>
         </w:rPr>
-        <w:instrText xml:space="preserve"> "</w:instrText>
-      </w:r>
-      <w:r>
-        <w:instrText>http</w:instrText>
+        <w:instrText>://</w:instrText>
+      </w:r>
+      <w:r>
+        <w:instrText>blog</w:instrText>
       </w:r>
       <w:r>
         <w:rPr>
@@ -5153,10 +5074,10 @@
             <w:rPr/>
           </w:rPrChange>
         </w:rPr>
-        <w:instrText>://</w:instrText>
-      </w:r>
-      <w:r>
-        <w:instrText>blog</w:instrText>
+        <w:instrText>.</w:instrText>
+      </w:r>
+      <w:r>
+        <w:instrText>ps</w:instrText>
       </w:r>
       <w:r>
         <w:rPr>
@@ -5165,10 +5086,10 @@
             <w:rPr/>
           </w:rPrChange>
         </w:rPr>
-        <w:instrText>.</w:instrText>
-      </w:r>
-      <w:r>
-        <w:instrText>ps</w:instrText>
+        <w:instrText>-</w:instrText>
+      </w:r>
+      <w:r>
+        <w:instrText>photo</w:instrText>
       </w:r>
       <w:r>
         <w:rPr>
@@ -5177,10 +5098,10 @@
             <w:rPr/>
           </w:rPrChange>
         </w:rPr>
-        <w:instrText>-</w:instrText>
-      </w:r>
-      <w:r>
-        <w:instrText>photo</w:instrText>
+        <w:instrText>.</w:instrText>
+      </w:r>
+      <w:r>
+        <w:instrText>ru</w:instrText>
       </w:r>
       <w:r>
         <w:rPr>
@@ -5189,10 +5110,10 @@
             <w:rPr/>
           </w:rPrChange>
         </w:rPr>
-        <w:instrText>.</w:instrText>
-      </w:r>
-      <w:r>
-        <w:instrText>ru</w:instrText>
+        <w:instrText>/</w:instrText>
+      </w:r>
+      <w:r>
+        <w:instrText>p</w:instrText>
       </w:r>
       <w:r>
         <w:rPr>
@@ -5204,7 +5125,7 @@
         <w:instrText>/</w:instrText>
       </w:r>
       <w:r>
-        <w:instrText>p</w:instrText>
+        <w:instrText>portfolio</w:instrText>
       </w:r>
       <w:r>
         <w:rPr>
@@ -5213,10 +5134,10 @@
             <w:rPr/>
           </w:rPrChange>
         </w:rPr>
-        <w:instrText>/</w:instrText>
-      </w:r>
-      <w:r>
-        <w:instrText>portfolio</w:instrText>
+        <w:instrText>.</w:instrText>
+      </w:r>
+      <w:r>
+        <w:instrText>html</w:instrText>
       </w:r>
       <w:r>
         <w:rPr>
@@ -5225,10 +5146,10 @@
             <w:rPr/>
           </w:rPrChange>
         </w:rPr>
-        <w:instrText>.</w:instrText>
-      </w:r>
-      <w:r>
-        <w:instrText>html</w:instrText>
+        <w:instrText>" \</w:instrText>
+      </w:r>
+      <w:r>
+        <w:instrText>h</w:instrText>
       </w:r>
       <w:r>
         <w:rPr>
@@ -5237,28 +5158,34 @@
             <w:rPr/>
           </w:rPrChange>
         </w:rPr>
-        <w:instrText>" \</w:instrText>
-      </w:r>
-      <w:r>
-        <w:instrText>h</w:instrText>
-      </w:r>
-      <w:r>
-        <w:rPr>
+        <w:instrText xml:space="preserve"> </w:instrText>
+      </w:r>
+      <w:r>
+        <w:fldChar w:fldCharType="separate"/>
+      </w:r>
+      <w:r>
+        <w:rPr>
+          <w:rStyle w:val="InternetLink"/>
+        </w:rPr>
+        <w:t>http</w:t>
+      </w:r>
+      <w:r>
+        <w:rPr>
+          <w:rStyle w:val="InternetLink"/>
           <w:lang w:val="ru-RU"/>
           <w:rPrChange w:id="63" w:author="Zvorskyi Ivan" w:date="2015-08-20T09:54:00Z">
-            <w:rPr/>
-          </w:rPrChange>
-        </w:rPr>
-        <w:instrText xml:space="preserve"> </w:instrText>
-      </w:r>
-      <w:r>
-        <w:fldChar w:fldCharType="separate"/>
+            <w:rPr>
+              <w:rStyle w:val="InternetLink"/>
+            </w:rPr>
+          </w:rPrChange>
+        </w:rPr>
+        <w:t>://</w:t>
       </w:r>
       <w:r>
         <w:rPr>
           <w:rStyle w:val="InternetLink"/>
         </w:rPr>
-        <w:t>http</w:t>
+        <w:t>blog</w:t>
       </w:r>
       <w:r>
         <w:rPr>
@@ -5270,14 +5197,16 @@
             </w:rPr>
           </w:rPrChange>
         </w:rPr>
-        <w:t>://</w:t>
-      </w:r>
+        <w:t>.</w:t>
+      </w:r>
+      <w:proofErr w:type="spellStart"/>
       <w:r>
         <w:rPr>
           <w:rStyle w:val="InternetLink"/>
         </w:rPr>
-        <w:t>blog</w:t>
-      </w:r>
+        <w:t>ps</w:t>
+      </w:r>
+      <w:proofErr w:type="spellEnd"/>
       <w:r>
         <w:rPr>
           <w:rStyle w:val="InternetLink"/>
@@ -5288,16 +5217,14 @@
             </w:rPr>
           </w:rPrChange>
         </w:rPr>
-        <w:t>.</w:t>
-      </w:r>
-      <w:proofErr w:type="spellStart"/>
+        <w:t>-</w:t>
+      </w:r>
       <w:r>
         <w:rPr>
           <w:rStyle w:val="InternetLink"/>
         </w:rPr>
-        <w:t>ps</w:t>
-      </w:r>
-      <w:proofErr w:type="spellEnd"/>
+        <w:t>photo</w:t>
+      </w:r>
       <w:r>
         <w:rPr>
           <w:rStyle w:val="InternetLink"/>
@@ -5308,14 +5235,16 @@
             </w:rPr>
           </w:rPrChange>
         </w:rPr>
-        <w:t>-</w:t>
-      </w:r>
+        <w:t>.</w:t>
+      </w:r>
+      <w:proofErr w:type="spellStart"/>
       <w:r>
         <w:rPr>
           <w:rStyle w:val="InternetLink"/>
         </w:rPr>
-        <w:t>photo</w:t>
-      </w:r>
+        <w:t>ru</w:t>
+      </w:r>
+      <w:proofErr w:type="spellEnd"/>
       <w:r>
         <w:rPr>
           <w:rStyle w:val="InternetLink"/>
@@ -5326,16 +5255,14 @@
             </w:rPr>
           </w:rPrChange>
         </w:rPr>
-        <w:t>.</w:t>
-      </w:r>
-      <w:proofErr w:type="spellStart"/>
+        <w:t>/</w:t>
+      </w:r>
       <w:r>
         <w:rPr>
           <w:rStyle w:val="InternetLink"/>
         </w:rPr>
-        <w:t>ru</w:t>
-      </w:r>
-      <w:proofErr w:type="spellEnd"/>
+        <w:t>p</w:t>
+      </w:r>
       <w:r>
         <w:rPr>
           <w:rStyle w:val="InternetLink"/>
@@ -5352,7 +5279,7 @@
         <w:rPr>
           <w:rStyle w:val="InternetLink"/>
         </w:rPr>
-        <w:t>p</w:t>
+        <w:t>portfolio</w:t>
       </w:r>
       <w:r>
         <w:rPr>
@@ -5364,47 +5291,41 @@
             </w:rPr>
           </w:rPrChange>
         </w:rPr>
-        <w:t>/</w:t>
+        <w:t>.</w:t>
       </w:r>
       <w:r>
         <w:rPr>
           <w:rStyle w:val="InternetLink"/>
         </w:rPr>
-        <w:t>portfolio</w:t>
+        <w:t>html</w:t>
       </w:r>
       <w:r>
         <w:rPr>
           <w:rStyle w:val="InternetLink"/>
+        </w:rPr>
+        <w:fldChar w:fldCharType="end"/>
+      </w:r>
+    </w:p>
+    <w:p>
+      <w:pPr>
+        <w:rPr>
+          <w:lang w:val="uk-UA"/>
+        </w:rPr>
+      </w:pPr>
+      <w:r>
+        <w:fldChar w:fldCharType="begin"/>
+      </w:r>
+      <w:r>
+        <w:rPr>
           <w:lang w:val="ru-RU"/>
           <w:rPrChange w:id="70" w:author="Zvorskyi Ivan" w:date="2015-08-20T09:54:00Z">
-            <w:rPr>
-              <w:rStyle w:val="InternetLink"/>
-            </w:rPr>
-          </w:rPrChange>
-        </w:rPr>
-        <w:t>.</w:t>
-      </w:r>
-      <w:r>
-        <w:rPr>
-          <w:rStyle w:val="InternetLink"/>
-        </w:rPr>
-        <w:t>html</w:t>
-      </w:r>
-      <w:r>
-        <w:rPr>
-          <w:rStyle w:val="InternetLink"/>
-        </w:rPr>
-        <w:fldChar w:fldCharType="end"/>
-      </w:r>
-    </w:p>
-    <w:p>
-      <w:pPr>
-        <w:rPr>
-          <w:lang w:val="uk-UA"/>
-        </w:rPr>
-      </w:pPr>
-      <w:r>
-        <w:fldChar w:fldCharType="begin"/>
+            <w:rPr/>
+          </w:rPrChange>
+        </w:rPr>
+        <w:instrText xml:space="preserve"> </w:instrText>
+      </w:r>
+      <w:r>
+        <w:instrText>HYPERLINK</w:instrText>
       </w:r>
       <w:r>
         <w:rPr>
@@ -5413,10 +5334,10 @@
             <w:rPr/>
           </w:rPrChange>
         </w:rPr>
-        <w:instrText xml:space="preserve"> </w:instrText>
-      </w:r>
-      <w:r>
-        <w:instrText>HYPERLINK</w:instrText>
+        <w:instrText xml:space="preserve"> "</w:instrText>
+      </w:r>
+      <w:r>
+        <w:instrText>http</w:instrText>
       </w:r>
       <w:r>
         <w:rPr>
@@ -5425,10 +5346,10 @@
             <w:rPr/>
           </w:rPrChange>
         </w:rPr>
-        <w:instrText xml:space="preserve"> "</w:instrText>
-      </w:r>
-      <w:r>
-        <w:instrText>http</w:instrText>
+        <w:instrText>://</w:instrText>
+      </w:r>
+      <w:r>
+        <w:instrText>schier</w:instrText>
       </w:r>
       <w:r>
         <w:rPr>
@@ -5437,10 +5358,10 @@
             <w:rPr/>
           </w:rPrChange>
         </w:rPr>
-        <w:instrText>://</w:instrText>
-      </w:r>
-      <w:r>
-        <w:instrText>schier</w:instrText>
+        <w:instrText>.</w:instrText>
+      </w:r>
+      <w:r>
+        <w:instrText>co</w:instrText>
       </w:r>
       <w:r>
         <w:rPr>
@@ -5449,10 +5370,10 @@
             <w:rPr/>
           </w:rPrChange>
         </w:rPr>
-        <w:instrText>.</w:instrText>
-      </w:r>
-      <w:r>
-        <w:instrText>co</w:instrText>
+        <w:instrText>/</w:instrText>
+      </w:r>
+      <w:r>
+        <w:instrText>blog</w:instrText>
       </w:r>
       <w:r>
         <w:rPr>
@@ -5461,10 +5382,10 @@
             <w:rPr/>
           </w:rPrChange>
         </w:rPr>
-        <w:instrText>/</w:instrText>
-      </w:r>
-      <w:r>
-        <w:instrText>blog</w:instrText>
+        <w:instrText>/2014/10/22/</w:instrText>
+      </w:r>
+      <w:r>
+        <w:instrText>pure</w:instrText>
       </w:r>
       <w:r>
         <w:rPr>
@@ -5473,10 +5394,10 @@
             <w:rPr/>
           </w:rPrChange>
         </w:rPr>
-        <w:instrText>/2014/10/22/</w:instrText>
-      </w:r>
-      <w:r>
-        <w:instrText>pure</w:instrText>
+        <w:instrText>-</w:instrText>
+      </w:r>
+      <w:r>
+        <w:instrText>html</w:instrText>
       </w:r>
       <w:r>
         <w:rPr>
@@ -5488,7 +5409,7 @@
         <w:instrText>-</w:instrText>
       </w:r>
       <w:r>
-        <w:instrText>html</w:instrText>
+        <w:instrText>share</w:instrText>
       </w:r>
       <w:r>
         <w:rPr>
@@ -5500,7 +5421,7 @@
         <w:instrText>-</w:instrText>
       </w:r>
       <w:r>
-        <w:instrText>share</w:instrText>
+        <w:instrText>buttons</w:instrText>
       </w:r>
       <w:r>
         <w:rPr>
@@ -5509,10 +5430,10 @@
             <w:rPr/>
           </w:rPrChange>
         </w:rPr>
-        <w:instrText>-</w:instrText>
-      </w:r>
-      <w:r>
-        <w:instrText>buttons</w:instrText>
+        <w:instrText>.</w:instrText>
+      </w:r>
+      <w:r>
+        <w:instrText>html</w:instrText>
       </w:r>
       <w:r>
         <w:rPr>
@@ -5521,10 +5442,10 @@
             <w:rPr/>
           </w:rPrChange>
         </w:rPr>
-        <w:instrText>.</w:instrText>
-      </w:r>
-      <w:r>
-        <w:instrText>html</w:instrText>
+        <w:instrText>" \</w:instrText>
+      </w:r>
+      <w:r>
+        <w:instrText>h</w:instrText>
       </w:r>
       <w:r>
         <w:rPr>
@@ -5533,24 +5454,12 @@
             <w:rPr/>
           </w:rPrChange>
         </w:rPr>
-        <w:instrText>" \</w:instrText>
-      </w:r>
-      <w:r>
-        <w:instrText>h</w:instrText>
-      </w:r>
-      <w:r>
-        <w:rPr>
-          <w:lang w:val="ru-RU"/>
-          <w:rPrChange w:id="82" w:author="Zvorskyi Ivan" w:date="2015-08-20T09:54:00Z">
-            <w:rPr/>
-          </w:rPrChange>
-        </w:rPr>
         <w:instrText xml:space="preserve"> </w:instrText>
       </w:r>
       <w:r>
         <w:fldChar w:fldCharType="separate"/>
       </w:r>
-      <w:ins w:id="83" w:author="Zvorskyi Ivan" w:date="2015-08-10T17:52:00Z">
+      <w:ins w:id="82" w:author="Zvorskyi Ivan" w:date="2015-08-10T17:52:00Z">
         <w:r>
           <w:rPr>
             <w:rStyle w:val="InternetLink"/>
@@ -5577,7 +5486,7 @@
         <w:rPr>
           <w:rStyle w:val="InternetLink"/>
           <w:lang w:val="ru-RU"/>
-          <w:rPrChange w:id="84" w:author="Zvorskyi Ivan" w:date="2015-08-20T09:54:00Z">
+          <w:rPrChange w:id="83" w:author="Zvorskyi Ivan" w:date="2015-08-21T15:38:00Z">
             <w:rPr>
               <w:lang w:val="ru-RU"/>
             </w:rPr>
@@ -5595,7 +5504,7 @@
         <w:rPr>
           <w:rStyle w:val="InternetLink"/>
           <w:lang w:val="ru-RU"/>
-          <w:rPrChange w:id="85" w:author="Zvorskyi Ivan" w:date="2015-08-20T09:54:00Z">
+          <w:rPrChange w:id="84" w:author="Zvorskyi Ivan" w:date="2015-08-21T15:38:00Z">
             <w:rPr>
               <w:lang w:val="ru-RU"/>
             </w:rPr>
@@ -5613,37 +5522,43 @@
         <w:rPr>
           <w:rStyle w:val="InternetLink"/>
           <w:lang w:val="ru-RU"/>
-          <w:rPrChange w:id="86" w:author="Zvorskyi Ivan" w:date="2015-08-20T09:54:00Z">
+          <w:rPrChange w:id="85" w:author="Zvorskyi Ivan" w:date="2015-08-21T15:38:00Z">
             <w:rPr>
               <w:lang w:val="ru-RU"/>
             </w:rPr>
           </w:rPrChange>
         </w:rPr>
-        <w:t>/2014/1</w:t>
+        <w:t>/2014/10/22/</w:t>
       </w:r>
       <w:r>
         <w:rPr>
           <w:rStyle w:val="InternetLink"/>
-          <w:lang w:val="ru-RU"/>
-          <w:rPrChange w:id="87" w:author="Zvorskyi Ivan" w:date="2015-08-20T09:54:00Z">
+        </w:rPr>
+        <w:t>pure</w:t>
+      </w:r>
+      <w:r>
+        <w:rPr>
+          <w:rStyle w:val="InternetLink"/>
+          <w:lang w:val="ru-RU"/>
+          <w:rPrChange w:id="86" w:author="Zvorskyi Ivan" w:date="2015-08-21T15:38:00Z">
             <w:rPr>
               <w:lang w:val="ru-RU"/>
             </w:rPr>
           </w:rPrChange>
         </w:rPr>
-        <w:t>0/22/</w:t>
+        <w:t>-</w:t>
       </w:r>
       <w:r>
         <w:rPr>
           <w:rStyle w:val="InternetLink"/>
         </w:rPr>
-        <w:t>pure</w:t>
+        <w:t>html</w:t>
       </w:r>
       <w:r>
         <w:rPr>
           <w:rStyle w:val="InternetLink"/>
           <w:lang w:val="ru-RU"/>
-          <w:rPrChange w:id="88" w:author="Zvorskyi Ivan" w:date="2015-08-20T09:54:00Z">
+          <w:rPrChange w:id="87" w:author="Zvorskyi Ivan" w:date="2015-08-21T15:38:00Z">
             <w:rPr>
               <w:lang w:val="ru-RU"/>
             </w:rPr>
@@ -5655,13 +5570,13 @@
         <w:rPr>
           <w:rStyle w:val="InternetLink"/>
         </w:rPr>
-        <w:t>html</w:t>
+        <w:t>share</w:t>
       </w:r>
       <w:r>
         <w:rPr>
           <w:rStyle w:val="InternetLink"/>
           <w:lang w:val="ru-RU"/>
-          <w:rPrChange w:id="89" w:author="Zvorskyi Ivan" w:date="2015-08-20T09:54:00Z">
+          <w:rPrChange w:id="88" w:author="Zvorskyi Ivan" w:date="2015-08-21T15:38:00Z">
             <w:rPr>
               <w:lang w:val="ru-RU"/>
             </w:rPr>
@@ -5673,77 +5588,78 @@
         <w:rPr>
           <w:rStyle w:val="InternetLink"/>
         </w:rPr>
-        <w:t>share</w:t>
+        <w:t>buttons</w:t>
       </w:r>
       <w:r>
         <w:rPr>
           <w:rStyle w:val="InternetLink"/>
           <w:lang w:val="ru-RU"/>
-          <w:rPrChange w:id="90" w:author="Zvorskyi Ivan" w:date="2015-08-20T09:54:00Z">
+          <w:rPrChange w:id="89" w:author="Zvorskyi Ivan" w:date="2015-08-21T15:38:00Z">
             <w:rPr>
               <w:lang w:val="ru-RU"/>
             </w:rPr>
           </w:rPrChange>
         </w:rPr>
-        <w:t>-</w:t>
+        <w:t>.</w:t>
       </w:r>
       <w:r>
         <w:rPr>
           <w:rStyle w:val="InternetLink"/>
         </w:rPr>
-        <w:t>buttons</w:t>
+        <w:t>html</w:t>
       </w:r>
       <w:r>
         <w:rPr>
           <w:rStyle w:val="InternetLink"/>
+        </w:rPr>
+        <w:fldChar w:fldCharType="end"/>
+      </w:r>
+      <w:r>
+        <w:rPr>
+          <w:lang w:val="ru-RU"/>
+        </w:rPr>
+        <w:tab/>
+        <w:t>як використовувати под</w:t>
+      </w:r>
+      <w:r>
+        <w:rPr>
+          <w:lang w:val="uk-UA"/>
+        </w:rPr>
+        <w:t>ілитися в соц мережах</w:t>
+      </w:r>
+    </w:p>
+    <w:p>
+      <w:pPr>
+        <w:rPr>
+          <w:lang w:val="ru-RU"/>
+        </w:rPr>
+      </w:pPr>
+      <w:r>
+        <w:fldChar w:fldCharType="begin"/>
+      </w:r>
+      <w:r>
+        <w:rPr>
+          <w:lang w:val="ru-RU"/>
+          <w:rPrChange w:id="90" w:author="Zvorskyi Ivan" w:date="2015-08-20T09:54:00Z">
+            <w:rPr/>
+          </w:rPrChange>
+        </w:rPr>
+        <w:instrText xml:space="preserve"> </w:instrText>
+      </w:r>
+      <w:r>
+        <w:instrText>HYPERLINK</w:instrText>
+      </w:r>
+      <w:r>
+        <w:rPr>
           <w:lang w:val="ru-RU"/>
           <w:rPrChange w:id="91" w:author="Zvorskyi Ivan" w:date="2015-08-20T09:54:00Z">
-            <w:rPr>
-              <w:lang w:val="ru-RU"/>
-            </w:rPr>
-          </w:rPrChange>
-        </w:rPr>
-        <w:t>.</w:t>
-      </w:r>
-      <w:r>
-        <w:rPr>
-          <w:rStyle w:val="InternetLink"/>
-        </w:rPr>
-        <w:t>html</w:t>
-      </w:r>
-      <w:r>
-        <w:rPr>
-          <w:rStyle w:val="InternetLink"/>
-        </w:rPr>
-        <w:fldChar w:fldCharType="end"/>
-      </w:r>
-      <w:r>
-        <w:rPr>
-          <w:lang w:val="ru-RU"/>
-        </w:rPr>
-        <w:tab/>
-      </w:r>
-      <w:r>
-        <w:rPr>
-          <w:lang w:val="ru-RU"/>
-        </w:rPr>
-        <w:t>як використовувати под</w:t>
-      </w:r>
-      <w:r>
-        <w:rPr>
-          <w:lang w:val="uk-UA"/>
-        </w:rPr>
-        <w:t>ілитися в соц мережах</w:t>
-      </w:r>
-    </w:p>
-    <w:p>
-      <w:pPr>
-        <w:rPr>
-          <w:lang w:val="ru-RU"/>
-        </w:rPr>
-      </w:pPr>
-      <w:r>
-        <w:fldChar w:fldCharType="begin"/>
+            <w:rPr/>
+          </w:rPrChange>
+        </w:rPr>
+        <w:instrText xml:space="preserve"> "</w:instrText>
+      </w:r>
+      <w:r>
+        <w:instrText>https</w:instrText>
       </w:r>
       <w:r>
         <w:rPr>
@@ -5752,10 +5668,10 @@
             <w:rPr/>
           </w:rPrChange>
         </w:rPr>
-        <w:instrText xml:space="preserve"> </w:instrText>
-      </w:r>
-      <w:r>
-        <w:instrText>HYPERLINK</w:instrText>
+        <w:instrText>://</w:instrText>
+      </w:r>
+      <w:r>
+        <w:instrText>github</w:instrText>
       </w:r>
       <w:r>
         <w:rPr>
@@ -5764,10 +5680,10 @@
             <w:rPr/>
           </w:rPrChange>
         </w:rPr>
-        <w:instrText xml:space="preserve"> "</w:instrText>
-      </w:r>
-      <w:r>
-        <w:instrText>https</w:instrText>
+        <w:instrText>.</w:instrText>
+      </w:r>
+      <w:r>
+        <w:instrText>com</w:instrText>
       </w:r>
       <w:r>
         <w:rPr>
@@ -5776,10 +5692,10 @@
             <w:rPr/>
           </w:rPrChange>
         </w:rPr>
-        <w:instrText>://</w:instrText>
-      </w:r>
-      <w:r>
-        <w:instrText>github</w:instrText>
+        <w:instrText>/</w:instrText>
+      </w:r>
+      <w:r>
+        <w:instrText>christill</w:instrText>
       </w:r>
       <w:r>
         <w:rPr>
@@ -5788,10 +5704,10 @@
             <w:rPr/>
           </w:rPrChange>
         </w:rPr>
-        <w:instrText>.</w:instrText>
-      </w:r>
-      <w:r>
-        <w:instrText>com</w:instrText>
+        <w:instrText>/</w:instrText>
+      </w:r>
+      <w:r>
+        <w:instrText>instaslider</w:instrText>
       </w:r>
       <w:r>
         <w:rPr>
@@ -5800,10 +5716,10 @@
             <w:rPr/>
           </w:rPrChange>
         </w:rPr>
-        <w:instrText>/</w:instrText>
-      </w:r>
-      <w:r>
-        <w:instrText>christill</w:instrText>
+        <w:instrText>" \</w:instrText>
+      </w:r>
+      <w:r>
+        <w:instrText>h</w:instrText>
       </w:r>
       <w:r>
         <w:rPr>
@@ -5812,36 +5728,12 @@
             <w:rPr/>
           </w:rPrChange>
         </w:rPr>
-        <w:instrText>/</w:instrText>
-      </w:r>
-      <w:r>
-        <w:instrText>instaslider</w:instrText>
-      </w:r>
-      <w:r>
-        <w:rPr>
-          <w:lang w:val="ru-RU"/>
-          <w:rPrChange w:id="98" w:author="Zvorskyi Ivan" w:date="2015-08-20T09:54:00Z">
-            <w:rPr/>
-          </w:rPrChange>
-        </w:rPr>
-        <w:instrText>" \</w:instrText>
-      </w:r>
-      <w:r>
-        <w:instrText>h</w:instrText>
-      </w:r>
-      <w:r>
-        <w:rPr>
-          <w:lang w:val="ru-RU"/>
-          <w:rPrChange w:id="99" w:author="Zvorskyi Ivan" w:date="2015-08-20T09:54:00Z">
-            <w:rPr/>
-          </w:rPrChange>
-        </w:rPr>
         <w:instrText xml:space="preserve"> </w:instrText>
       </w:r>
       <w:r>
         <w:fldChar w:fldCharType="separate"/>
       </w:r>
-      <w:ins w:id="100" w:author="Zvorskyi Ivan" w:date="2015-08-10T17:52:00Z">
+      <w:ins w:id="98" w:author="Zvorskyi Ivan" w:date="2015-08-10T17:52:00Z">
         <w:r>
           <w:rPr>
             <w:rStyle w:val="InternetLink"/>
@@ -5857,7 +5749,7 @@
         </w:rPr>
         <w:fldChar w:fldCharType="end"/>
       </w:r>
-      <w:ins w:id="101" w:author="Zvorskyi Ivan" w:date="2015-08-10T17:52:00Z">
+      <w:ins w:id="99" w:author="Zvorskyi Ivan" w:date="2015-08-10T17:52:00Z">
         <w:r>
           <w:rPr>
             <w:lang w:val="ru-RU"/>
@@ -5870,7 +5762,7 @@
       <w:pPr>
         <w:rPr>
           <w:lang w:val="ru-RU"/>
-          <w:rPrChange w:id="102" w:author="Zvorskyi Ivan" w:date="2015-08-20T09:54:00Z">
+          <w:rPrChange w:id="100" w:author="Zvorskyi Ivan" w:date="2015-08-20T09:54:00Z">
             <w:rPr/>
           </w:rPrChange>
         </w:rPr>
@@ -5880,12 +5772,12 @@
       <w:pPr>
         <w:rPr>
           <w:lang w:val="ru-RU"/>
-          <w:rPrChange w:id="103" w:author="Zvorskyi Ivan" w:date="2015-08-20T09:54:00Z">
+          <w:rPrChange w:id="101" w:author="Zvorskyi Ivan" w:date="2015-08-20T09:54:00Z">
             <w:rPr/>
           </w:rPrChange>
         </w:rPr>
       </w:pPr>
-      <w:ins w:id="104" w:author="Zvorskyi Ivan" w:date="2015-08-18T09:56:00Z">
+      <w:ins w:id="102" w:author="Zvorskyi Ivan" w:date="2015-08-18T09:56:00Z">
         <w:r>
           <w:rPr>
             <w:lang w:val="ru-RU"/>
@@ -5898,7 +5790,7 @@
         <w:r>
           <w:rPr>
             <w:lang w:val="ru-RU"/>
-            <w:rPrChange w:id="105" w:author="Zvorskyi Ivan" w:date="2015-08-20T09:54:00Z">
+            <w:rPrChange w:id="103" w:author="Zvorskyi Ivan" w:date="2015-08-20T09:54:00Z">
               <w:rPr/>
             </w:rPrChange>
           </w:rPr>
@@ -5911,7 +5803,7 @@
           <w:t>зам</w:t>
         </w:r>
       </w:ins>
-      <w:ins w:id="106" w:author="Zvorskyi Ivan" w:date="2015-08-18T09:57:00Z">
+      <w:ins w:id="104" w:author="Zvorskyi Ivan" w:date="2015-08-18T09:57:00Z">
         <w:r>
           <w:rPr>
             <w:lang w:val="ru-RU"/>
@@ -5931,7 +5823,7 @@
         <w:suppressAutoHyphens w:val="0"/>
         <w:rPr>
           <w:lang w:val="ru-RU"/>
-          <w:rPrChange w:id="107" w:author="Zvorskyi Ivan" w:date="2015-08-20T09:54:00Z">
+          <w:rPrChange w:id="105" w:author="Zvorskyi Ivan" w:date="2015-08-20T09:54:00Z">
             <w:rPr/>
           </w:rPrChange>
         </w:rPr>
@@ -5944,19 +5836,13 @@
           <w:lang w:val="ru-RU"/>
         </w:rPr>
       </w:pPr>
-      <w:ins w:id="108" w:author="Zvorskyi Ivan" w:date="2015-08-18T10:39:00Z">
+      <w:ins w:id="106" w:author="Zvorskyi Ivan" w:date="2015-08-18T10:39:00Z">
         <w:r>
           <w:rPr>
             <w:lang w:val="ru-RU"/>
           </w:rPr>
           <w:lastRenderedPageBreak/>
-          <w:t xml:space="preserve">Моменти для </w:t>
-        </w:r>
-        <w:r>
-          <w:rPr>
-            <w:lang w:val="ru-RU"/>
-          </w:rPr>
-          <w:t>обговорення:</w:t>
+          <w:t>Моменти для обговорення:</w:t>
         </w:r>
       </w:ins>
     </w:p>
@@ -5971,7 +5857,7 @@
           <w:lang w:val="ru-RU"/>
         </w:rPr>
       </w:pPr>
-      <w:ins w:id="109" w:author="Zvorskyi Ivan" w:date="2015-08-18T10:39:00Z">
+      <w:ins w:id="107" w:author="Zvorskyi Ivan" w:date="2015-08-18T10:39:00Z">
         <w:r>
           <w:rPr>
             <w:lang w:val="ru-RU"/>
@@ -5979,7 +5865,7 @@
           <w:t>Повед</w:t>
         </w:r>
       </w:ins>
-      <w:ins w:id="110" w:author="Zvorskyi Ivan" w:date="2015-08-18T10:40:00Z">
+      <w:ins w:id="108" w:author="Zvorskyi Ivan" w:date="2015-08-18T10:40:00Z">
         <w:r>
           <w:rPr>
             <w:lang w:val="ru-RU"/>
@@ -5987,7 +5873,7 @@
           <w:t>і</w:t>
         </w:r>
       </w:ins>
-      <w:ins w:id="111" w:author="Zvorskyi Ivan" w:date="2015-08-18T10:39:00Z">
+      <w:ins w:id="109" w:author="Zvorskyi Ivan" w:date="2015-08-18T10:39:00Z">
         <w:r>
           <w:rPr>
             <w:lang w:val="ru-RU"/>
@@ -5995,7 +5881,7 @@
           <w:t>нка</w:t>
         </w:r>
       </w:ins>
-      <w:ins w:id="112" w:author="Zvorskyi Ivan" w:date="2015-08-18T10:40:00Z">
+      <w:ins w:id="110" w:author="Zvorskyi Ivan" w:date="2015-08-18T10:40:00Z">
         <w:r>
           <w:rPr>
             <w:lang w:val="ru-RU"/>
@@ -6003,7 +5889,7 @@
           <w:t>(вигляд) меню для мобільних пристроїв</w:t>
         </w:r>
       </w:ins>
-      <w:ins w:id="113" w:author="Zvorskyi Ivan" w:date="2015-08-18T11:04:00Z">
+      <w:ins w:id="111" w:author="Zvorskyi Ivan" w:date="2015-08-18T11:04:00Z">
         <w:r>
           <w:rPr>
             <w:lang w:val="ru-RU"/>
@@ -6017,7 +5903,7 @@
         </w:rPr>
         <w:t>зникнення панел</w:t>
       </w:r>
-      <w:ins w:id="114" w:author="Zvorskyi Ivan" w:date="2015-08-18T11:05:00Z">
+      <w:ins w:id="112" w:author="Zvorskyi Ivan" w:date="2015-08-18T11:05:00Z">
         <w:r>
           <w:rPr>
             <w:lang w:val="ru-RU"/>
@@ -6037,7 +5923,7 @@
           <w:lang w:val="ru-RU"/>
         </w:rPr>
       </w:pPr>
-      <w:ins w:id="115" w:author="Zvorskyi Ivan" w:date="2015-08-18T10:40:00Z">
+      <w:ins w:id="113" w:author="Zvorskyi Ivan" w:date="2015-08-18T10:40:00Z">
         <w:r>
           <w:rPr>
             <w:lang w:val="ru-RU"/>
@@ -6057,7 +5943,7 @@
           <w:lang w:val="ru-RU"/>
         </w:rPr>
       </w:pPr>
-      <w:ins w:id="116" w:author="Zvorskyi Ivan" w:date="2015-08-18T10:41:00Z">
+      <w:ins w:id="114" w:author="Zvorskyi Ivan" w:date="2015-08-18T10:41:00Z">
         <w:r>
           <w:rPr>
             <w:lang w:val="ru-RU"/>
@@ -6065,7 +5951,7 @@
           <w:t>Підсвічення меню(</w:t>
         </w:r>
       </w:ins>
-      <w:ins w:id="117" w:author="Zvorskyi Ivan" w:date="2015-08-18T10:42:00Z">
+      <w:ins w:id="115" w:author="Zvorskyi Ivan" w:date="2015-08-18T10:42:00Z">
         <w:r>
           <w:rPr>
             <w:lang w:val="ru-RU"/>
@@ -6073,7 +5959,7 @@
           <w:t>соціальних іконок</w:t>
         </w:r>
       </w:ins>
-      <w:ins w:id="118" w:author="Zvorskyi Ivan" w:date="2015-08-18T10:41:00Z">
+      <w:ins w:id="116" w:author="Zvorskyi Ivan" w:date="2015-08-18T10:41:00Z">
         <w:r>
           <w:rPr>
             <w:lang w:val="ru-RU"/>
@@ -6081,7 +5967,7 @@
           <w:t>)</w:t>
         </w:r>
       </w:ins>
-      <w:ins w:id="119" w:author="Zvorskyi Ivan" w:date="2015-08-18T10:42:00Z">
+      <w:ins w:id="117" w:author="Zvorskyi Ivan" w:date="2015-08-18T10:42:00Z">
         <w:r>
           <w:rPr>
             <w:lang w:val="ru-RU"/>
@@ -6097,7 +5983,7 @@
           <w:lang w:val="ru-RU"/>
         </w:rPr>
       </w:pPr>
-      <w:ins w:id="120" w:author="Unknown Author" w:date="2015-08-18T21:53:00Z">
+      <w:ins w:id="118" w:author="Unknown Author" w:date="2015-08-18T21:53:00Z">
         <w:r>
           <w:rPr>
             <w:lang w:val="ru-RU"/>
@@ -6105,7 +5991,7 @@
           <w:t>чорний колір для соц іконок</w:t>
         </w:r>
       </w:ins>
-      <w:ins w:id="121" w:author="Unknown Author" w:date="2015-08-18T21:54:00Z">
+      <w:ins w:id="119" w:author="Unknown Author" w:date="2015-08-18T21:54:00Z">
         <w:r>
           <w:rPr>
             <w:lang w:val="ru-RU"/>
@@ -6125,7 +6011,7 @@
           <w:lang w:val="ru-RU"/>
         </w:rPr>
       </w:pPr>
-      <w:ins w:id="122" w:author="Zvorskyi Ivan" w:date="2015-08-18T10:42:00Z">
+      <w:ins w:id="120" w:author="Zvorskyi Ivan" w:date="2015-08-18T10:42:00Z">
         <w:r>
           <w:rPr>
             <w:lang w:val="ru-RU"/>
@@ -6133,7 +6019,7 @@
           <w:t xml:space="preserve">Вигляд кнопок поділитися в </w:t>
         </w:r>
       </w:ins>
-      <w:ins w:id="123" w:author="Unknown Author" w:date="2015-08-18T22:43:00Z">
+      <w:ins w:id="121" w:author="Unknown Author" w:date="2015-08-18T22:43:00Z">
         <w:r>
           <w:rPr>
             <w:lang w:val="ru-RU"/>
@@ -6141,7 +6027,7 @@
           <w:t>«</w:t>
         </w:r>
       </w:ins>
-      <w:ins w:id="124" w:author="Zvorskyi Ivan" w:date="2015-08-18T10:42:00Z">
+      <w:ins w:id="122" w:author="Zvorskyi Ivan" w:date="2015-08-18T10:42:00Z">
         <w:r>
           <w:rPr>
             <w:lang w:val="ru-RU"/>
@@ -6149,7 +6035,7 @@
           <w:t>блог</w:t>
         </w:r>
       </w:ins>
-      <w:ins w:id="125" w:author="Unknown Author" w:date="2015-08-18T22:43:00Z">
+      <w:ins w:id="123" w:author="Unknown Author" w:date="2015-08-18T22:43:00Z">
         <w:r>
           <w:rPr>
             <w:lang w:val="ru-RU"/>
@@ -6169,12 +6055,12 @@
           <w:lang w:val="uk-UA"/>
         </w:rPr>
       </w:pPr>
-      <w:ins w:id="126" w:author="Zvorskyi Ivan" w:date="2015-08-18T11:04:00Z">
+      <w:ins w:id="124" w:author="Zvorskyi Ivan" w:date="2015-08-18T11:04:00Z">
         <w:r>
           <w:t>Loader view</w:t>
         </w:r>
       </w:ins>
-      <w:ins w:id="127" w:author="Zvorskyi Ivan" w:date="2015-08-18T17:57:00Z">
+      <w:ins w:id="125" w:author="Zvorskyi Ivan" w:date="2015-08-18T17:57:00Z">
         <w:r>
           <w:rPr>
             <w:lang w:val="uk-UA"/>
@@ -6203,7 +6089,7 @@
           <w:lang w:val="ru-RU"/>
         </w:rPr>
       </w:pPr>
-      <w:ins w:id="128" w:author="Zvorskyi Ivan" w:date="2015-08-18T12:17:00Z">
+      <w:ins w:id="126" w:author="Zvorskyi Ivan" w:date="2015-08-18T12:17:00Z">
         <w:r>
           <w:rPr>
             <w:lang w:val="uk-UA"/>
@@ -6211,7 +6097,7 @@
           <w:t xml:space="preserve"> </w:t>
         </w:r>
       </w:ins>
-      <w:ins w:id="129" w:author="Zvorskyi Ivan" w:date="2015-08-18T17:57:00Z">
+      <w:ins w:id="127" w:author="Zvorskyi Ivan" w:date="2015-08-18T17:57:00Z">
         <w:r>
           <w:rPr>
             <w:lang w:val="ru-RU"/>
@@ -6226,15 +6112,41 @@
         <w:rPr>
           <w:rStyle w:val="InternetLink"/>
           <w:lang w:val="ru-RU"/>
-          <w:rPrChange w:id="130" w:author="Zvorskyi Ivan" w:date="2015-08-20T09:54:00Z">
+          <w:rPrChange w:id="128" w:author="Zvorskyi Ivan" w:date="2015-08-20T09:54:00Z">
             <w:rPr>
               <w:rStyle w:val="InternetLink"/>
+              <w:rFonts w:cs="FreeSans"/>
+              <w:szCs w:val="24"/>
             </w:rPr>
           </w:rPrChange>
         </w:rPr>
       </w:pPr>
       <w:r>
         <w:fldChar w:fldCharType="begin"/>
+      </w:r>
+      <w:r>
+        <w:rPr>
+          <w:lang w:val="ru-RU"/>
+          <w:rPrChange w:id="129" w:author="Zvorskyi Ivan" w:date="2015-08-20T09:54:00Z">
+            <w:rPr/>
+          </w:rPrChange>
+        </w:rPr>
+        <w:instrText xml:space="preserve"> </w:instrText>
+      </w:r>
+      <w:r>
+        <w:instrText>HYPERLINK</w:instrText>
+      </w:r>
+      <w:r>
+        <w:rPr>
+          <w:lang w:val="ru-RU"/>
+          <w:rPrChange w:id="130" w:author="Zvorskyi Ivan" w:date="2015-08-20T09:54:00Z">
+            <w:rPr/>
+          </w:rPrChange>
+        </w:rPr>
+        <w:instrText xml:space="preserve"> "</w:instrText>
+      </w:r>
+      <w:r>
+        <w:instrText>http</w:instrText>
       </w:r>
       <w:r>
         <w:rPr>
@@ -6243,10 +6155,10 @@
             <w:rPr/>
           </w:rPrChange>
         </w:rPr>
-        <w:instrText xml:space="preserve"> </w:instrText>
-      </w:r>
-      <w:r>
-        <w:instrText>HYPERLINK</w:instrText>
+        <w:instrText>://</w:instrText>
+      </w:r>
+      <w:r>
+        <w:instrText>codepen</w:instrText>
       </w:r>
       <w:r>
         <w:rPr>
@@ -6255,10 +6167,10 @@
             <w:rPr/>
           </w:rPrChange>
         </w:rPr>
-        <w:instrText xml:space="preserve"> "</w:instrText>
-      </w:r>
-      <w:r>
-        <w:instrText>http</w:instrText>
+        <w:instrText>.</w:instrText>
+      </w:r>
+      <w:r>
+        <w:instrText>io</w:instrText>
       </w:r>
       <w:r>
         <w:rPr>
@@ -6267,10 +6179,10 @@
             <w:rPr/>
           </w:rPrChange>
         </w:rPr>
-        <w:instrText>://</w:instrText>
-      </w:r>
-      <w:r>
-        <w:instrText>codepen</w:instrText>
+        <w:instrText>/</w:instrText>
+      </w:r>
+      <w:r>
+        <w:instrText>maggiben</w:instrText>
       </w:r>
       <w:r>
         <w:rPr>
@@ -6279,10 +6191,10 @@
             <w:rPr/>
           </w:rPrChange>
         </w:rPr>
-        <w:instrText>.</w:instrText>
-      </w:r>
-      <w:r>
-        <w:instrText>io</w:instrText>
+        <w:instrText>/</w:instrText>
+      </w:r>
+      <w:r>
+        <w:instrText>pen</w:instrText>
       </w:r>
       <w:r>
         <w:rPr>
@@ -6294,7 +6206,7 @@
         <w:instrText>/</w:instrText>
       </w:r>
       <w:r>
-        <w:instrText>maggiben</w:instrText>
+        <w:instrText>OPmLBW</w:instrText>
       </w:r>
       <w:r>
         <w:rPr>
@@ -6303,10 +6215,10 @@
             <w:rPr/>
           </w:rPrChange>
         </w:rPr>
-        <w:instrText>/</w:instrText>
-      </w:r>
-      <w:r>
-        <w:instrText>pen</w:instrText>
+        <w:instrText>" \</w:instrText>
+      </w:r>
+      <w:r>
+        <w:instrText>h</w:instrText>
       </w:r>
       <w:r>
         <w:rPr>
@@ -6315,44 +6227,60 @@
             <w:rPr/>
           </w:rPrChange>
         </w:rPr>
-        <w:instrText>/</w:instrText>
-      </w:r>
-      <w:r>
-        <w:instrText>OPmLBW</w:instrText>
-      </w:r>
-      <w:r>
-        <w:rPr>
-          <w:lang w:val="ru-RU"/>
-          <w:rPrChange w:id="138" w:author="Zvorskyi Ivan" w:date="2015-08-20T09:54:00Z">
-            <w:rPr/>
-          </w:rPrChange>
-        </w:rPr>
-        <w:instrText>" \</w:instrText>
-      </w:r>
-      <w:r>
-        <w:instrText>h</w:instrText>
-      </w:r>
-      <w:r>
-        <w:rPr>
-          <w:lang w:val="ru-RU"/>
-          <w:rPrChange w:id="139" w:author="Zvorskyi Ivan" w:date="2015-08-20T09:54:00Z">
-            <w:rPr/>
-          </w:rPrChange>
-        </w:rPr>
         <w:instrText xml:space="preserve"> </w:instrText>
       </w:r>
       <w:r>
         <w:fldChar w:fldCharType="separate"/>
       </w:r>
-      <w:bookmarkStart w:id="140" w:name="__DdeLink__608_1857045161"/>
-      <w:bookmarkEnd w:id="140"/>
-      <w:ins w:id="141" w:author="Zvorskyi Ivan" w:date="2015-08-18T17:58:00Z">
+      <w:bookmarkStart w:id="138" w:name="__DdeLink__608_1857045161"/>
+      <w:bookmarkEnd w:id="138"/>
+      <w:ins w:id="139" w:author="Zvorskyi Ivan" w:date="2015-08-18T17:58:00Z">
         <w:r>
           <w:rPr>
             <w:rStyle w:val="InternetLink"/>
           </w:rPr>
           <w:t>http</w:t>
         </w:r>
+        <w:r>
+          <w:rPr>
+            <w:rStyle w:val="InternetLink"/>
+            <w:lang w:val="ru-RU"/>
+            <w:rPrChange w:id="140" w:author="Zvorskyi Ivan" w:date="2015-08-20T09:54:00Z">
+              <w:rPr>
+                <w:rStyle w:val="InternetLink"/>
+              </w:rPr>
+            </w:rPrChange>
+          </w:rPr>
+          <w:t>://</w:t>
+        </w:r>
+        <w:proofErr w:type="spellStart"/>
+        <w:r>
+          <w:rPr>
+            <w:rStyle w:val="InternetLink"/>
+          </w:rPr>
+          <w:t>codepen</w:t>
+        </w:r>
+        <w:proofErr w:type="spellEnd"/>
+        <w:r>
+          <w:rPr>
+            <w:rStyle w:val="InternetLink"/>
+            <w:lang w:val="ru-RU"/>
+            <w:rPrChange w:id="141" w:author="Zvorskyi Ivan" w:date="2015-08-20T09:54:00Z">
+              <w:rPr>
+                <w:rStyle w:val="InternetLink"/>
+              </w:rPr>
+            </w:rPrChange>
+          </w:rPr>
+          <w:t>.</w:t>
+        </w:r>
+        <w:proofErr w:type="spellStart"/>
+        <w:r>
+          <w:rPr>
+            <w:rStyle w:val="InternetLink"/>
+          </w:rPr>
+          <w:t>io</w:t>
+        </w:r>
+        <w:proofErr w:type="spellEnd"/>
         <w:r>
           <w:rPr>
             <w:rStyle w:val="InternetLink"/>
@@ -6363,14 +6291,14 @@
               </w:rPr>
             </w:rPrChange>
           </w:rPr>
-          <w:t>://</w:t>
+          <w:t>/</w:t>
         </w:r>
         <w:proofErr w:type="spellStart"/>
         <w:r>
           <w:rPr>
             <w:rStyle w:val="InternetLink"/>
           </w:rPr>
-          <w:t>codepen</w:t>
+          <w:t>maggiben</w:t>
         </w:r>
         <w:proofErr w:type="spellEnd"/>
         <w:r>
@@ -6383,16 +6311,14 @@
               </w:rPr>
             </w:rPrChange>
           </w:rPr>
-          <w:t>.</w:t>
-        </w:r>
-        <w:proofErr w:type="spellStart"/>
+          <w:t>/</w:t>
+        </w:r>
         <w:r>
           <w:rPr>
             <w:rStyle w:val="InternetLink"/>
           </w:rPr>
-          <w:t>io</w:t>
-        </w:r>
-        <w:proofErr w:type="spellEnd"/>
+          <w:t>pen</w:t>
+        </w:r>
         <w:r>
           <w:rPr>
             <w:rStyle w:val="InternetLink"/>
@@ -6410,44 +6336,6 @@
           <w:rPr>
             <w:rStyle w:val="InternetLink"/>
           </w:rPr>
-          <w:t>maggiben</w:t>
-        </w:r>
-        <w:proofErr w:type="spellEnd"/>
-        <w:r>
-          <w:rPr>
-            <w:rStyle w:val="InternetLink"/>
-            <w:lang w:val="ru-RU"/>
-            <w:rPrChange w:id="145" w:author="Zvorskyi Ivan" w:date="2015-08-20T09:54:00Z">
-              <w:rPr>
-                <w:rStyle w:val="InternetLink"/>
-              </w:rPr>
-            </w:rPrChange>
-          </w:rPr>
-          <w:t>/</w:t>
-        </w:r>
-        <w:r>
-          <w:rPr>
-            <w:rStyle w:val="InternetLink"/>
-          </w:rPr>
-          <w:t>pen</w:t>
-        </w:r>
-        <w:r>
-          <w:rPr>
-            <w:rStyle w:val="InternetLink"/>
-            <w:lang w:val="ru-RU"/>
-            <w:rPrChange w:id="146" w:author="Zvorskyi Ivan" w:date="2015-08-20T09:54:00Z">
-              <w:rPr>
-                <w:rStyle w:val="InternetLink"/>
-              </w:rPr>
-            </w:rPrChange>
-          </w:rPr>
-          <w:t>/</w:t>
-        </w:r>
-        <w:proofErr w:type="spellStart"/>
-        <w:r>
-          <w:rPr>
-            <w:rStyle w:val="InternetLink"/>
-          </w:rPr>
           <w:t>OPmLBW</w:t>
         </w:r>
       </w:ins>
@@ -6473,14 +6361,38 @@
       <w:r>
         <w:rPr>
           <w:lang w:val="ru-RU"/>
+          <w:rPrChange w:id="145" w:author="Zvorskyi Ivan" w:date="2015-08-20T09:54:00Z">
+            <w:rPr/>
+          </w:rPrChange>
+        </w:rPr>
+        <w:instrText xml:space="preserve"> </w:instrText>
+      </w:r>
+      <w:r>
+        <w:instrText>HYPERLINK</w:instrText>
+      </w:r>
+      <w:r>
+        <w:rPr>
+          <w:lang w:val="ru-RU"/>
+          <w:rPrChange w:id="146" w:author="Zvorskyi Ivan" w:date="2015-08-20T09:54:00Z">
+            <w:rPr/>
+          </w:rPrChange>
+        </w:rPr>
+        <w:instrText xml:space="preserve"> "</w:instrText>
+      </w:r>
+      <w:r>
+        <w:instrText>http</w:instrText>
+      </w:r>
+      <w:r>
+        <w:rPr>
+          <w:lang w:val="ru-RU"/>
           <w:rPrChange w:id="147" w:author="Zvorskyi Ivan" w:date="2015-08-20T09:54:00Z">
             <w:rPr/>
           </w:rPrChange>
         </w:rPr>
-        <w:instrText xml:space="preserve"> </w:instrText>
-      </w:r>
-      <w:r>
-        <w:instrText>HYPERLINK</w:instrText>
+        <w:instrText>://</w:instrText>
+      </w:r>
+      <w:r>
+        <w:instrText>fullcalendar</w:instrText>
       </w:r>
       <w:r>
         <w:rPr>
@@ -6489,10 +6401,10 @@
             <w:rPr/>
           </w:rPrChange>
         </w:rPr>
-        <w:instrText xml:space="preserve"> "</w:instrText>
-      </w:r>
-      <w:r>
-        <w:instrText>http</w:instrText>
+        <w:instrText>.</w:instrText>
+      </w:r>
+      <w:r>
+        <w:instrText>io</w:instrText>
       </w:r>
       <w:r>
         <w:rPr>
@@ -6501,10 +6413,10 @@
             <w:rPr/>
           </w:rPrChange>
         </w:rPr>
-        <w:instrText>://</w:instrText>
-      </w:r>
-      <w:r>
-        <w:instrText>fullcalendar</w:instrText>
+        <w:instrText>/" \</w:instrText>
+      </w:r>
+      <w:r>
+        <w:instrText>h</w:instrText>
       </w:r>
       <w:r>
         <w:rPr>
@@ -6513,36 +6425,12 @@
             <w:rPr/>
           </w:rPrChange>
         </w:rPr>
-        <w:instrText>.</w:instrText>
-      </w:r>
-      <w:r>
-        <w:instrText>io</w:instrText>
-      </w:r>
-      <w:r>
-        <w:rPr>
-          <w:lang w:val="ru-RU"/>
-          <w:rPrChange w:id="151" w:author="Zvorskyi Ivan" w:date="2015-08-20T09:54:00Z">
-            <w:rPr/>
-          </w:rPrChange>
-        </w:rPr>
-        <w:instrText>/" \</w:instrText>
-      </w:r>
-      <w:r>
-        <w:instrText>h</w:instrText>
-      </w:r>
-      <w:r>
-        <w:rPr>
-          <w:lang w:val="ru-RU"/>
-          <w:rPrChange w:id="152" w:author="Zvorskyi Ivan" w:date="2015-08-20T09:54:00Z">
-            <w:rPr/>
-          </w:rPrChange>
-        </w:rPr>
         <w:instrText xml:space="preserve"> </w:instrText>
       </w:r>
       <w:r>
         <w:fldChar w:fldCharType="separate"/>
       </w:r>
-      <w:ins w:id="153" w:author="Zvorskyi Ivan" w:date="2015-08-18T18:00:00Z">
+      <w:ins w:id="151" w:author="Zvorskyi Ivan" w:date="2015-08-18T18:00:00Z">
         <w:r>
           <w:rPr>
             <w:rStyle w:val="VisitedInternetLink"/>
@@ -6564,7 +6452,7 @@
         <w:pStyle w:val="ListParagraph"/>
         <w:rPr>
           <w:lang w:val="ru-RU"/>
-          <w:rPrChange w:id="154" w:author="Zvorskyi Ivan" w:date="2015-08-20T09:54:00Z">
+          <w:rPrChange w:id="152" w:author="Zvorskyi Ivan" w:date="2015-08-20T09:54:00Z">
             <w:rPr/>
           </w:rPrChange>
         </w:rPr>
@@ -6575,12 +6463,23 @@
         <w:pStyle w:val="ListParagraph"/>
         <w:rPr>
           <w:lang w:val="ru-RU"/>
-          <w:rPrChange w:id="155" w:author="Zvorskyi Ivan" w:date="2015-08-20T09:54:00Z">
+          <w:rPrChange w:id="153" w:author="Zvorskyi Ivan" w:date="2015-08-20T09:54:00Z">
             <w:rPr/>
           </w:rPrChange>
         </w:rPr>
       </w:pPr>
-      <w:ins w:id="156" w:author="Unknown Author" w:date="2015-08-18T21:55:00Z">
+      <w:ins w:id="154" w:author="Unknown Author" w:date="2015-08-18T21:55:00Z">
+        <w:r>
+          <w:rPr>
+            <w:lang w:val="ru-RU"/>
+            <w:rPrChange w:id="155" w:author="Zvorskyi Ivan" w:date="2015-08-20T09:54:00Z">
+              <w:rPr/>
+            </w:rPrChange>
+          </w:rPr>
+          <w:t xml:space="preserve">зміна кольору </w:t>
+        </w:r>
+      </w:ins>
+      <w:ins w:id="156" w:author="Unknown Author" w:date="2015-08-18T22:54:00Z">
         <w:r>
           <w:rPr>
             <w:lang w:val="ru-RU"/>
@@ -6588,10 +6487,10 @@
               <w:rPr/>
             </w:rPrChange>
           </w:rPr>
-          <w:t xml:space="preserve">зміна кольору </w:t>
+          <w:t>–</w:t>
         </w:r>
       </w:ins>
-      <w:ins w:id="158" w:author="Unknown Author" w:date="2015-08-18T22:54:00Z">
+      <w:ins w:id="158" w:author="Unknown Author" w:date="2015-08-18T21:55:00Z">
         <w:r>
           <w:rPr>
             <w:lang w:val="ru-RU"/>
@@ -6599,70 +6498,50 @@
               <w:rPr/>
             </w:rPrChange>
           </w:rPr>
-          <w:t>–</w:t>
+          <w:t xml:space="preserve"> форми всіх активних ссилок</w:t>
         </w:r>
       </w:ins>
-      <w:ins w:id="160" w:author="Unknown Author" w:date="2015-08-18T21:55:00Z">
+    </w:p>
+    <w:p>
+      <w:pPr>
+        <w:pStyle w:val="ListParagraph"/>
+        <w:rPr>
+          <w:lang w:val="ru-RU"/>
+          <w:rPrChange w:id="160" w:author="Zvorskyi Ivan" w:date="2015-08-20T09:54:00Z">
+            <w:rPr/>
+          </w:rPrChange>
+        </w:rPr>
+      </w:pPr>
+    </w:p>
+    <w:p>
+      <w:pPr>
+        <w:pStyle w:val="ListParagraph"/>
+        <w:rPr>
+          <w:lang w:val="ru-RU"/>
+          <w:rPrChange w:id="161" w:author="Zvorskyi Ivan" w:date="2015-08-20T09:54:00Z">
+            <w:rPr/>
+          </w:rPrChange>
+        </w:rPr>
+      </w:pPr>
+      <w:ins w:id="162" w:author="Unknown Author" w:date="2015-08-18T21:55:00Z">
         <w:r>
           <w:rPr>
             <w:lang w:val="ru-RU"/>
-            <w:rPrChange w:id="161" w:author="Zvorskyi Ivan" w:date="2015-08-20T09:54:00Z">
+            <w:rPrChange w:id="163" w:author="Zvorskyi Ivan" w:date="2015-08-20T09:54:00Z">
               <w:rPr/>
             </w:rPrChange>
           </w:rPr>
-          <w:t xml:space="preserve"> форми всіх активних ссилок</w:t>
-        </w:r>
-      </w:ins>
-    </w:p>
-    <w:p>
-      <w:pPr>
-        <w:pStyle w:val="ListParagraph"/>
-        <w:rPr>
-          <w:lang w:val="ru-RU"/>
-          <w:rPrChange w:id="162" w:author="Zvorskyi Ivan" w:date="2015-08-20T09:54:00Z">
-            <w:rPr/>
-          </w:rPrChange>
-        </w:rPr>
-      </w:pPr>
-    </w:p>
-    <w:p>
-      <w:pPr>
-        <w:pStyle w:val="ListParagraph"/>
-        <w:rPr>
-          <w:lang w:val="ru-RU"/>
-          <w:rPrChange w:id="163" w:author="Zvorskyi Ivan" w:date="2015-08-20T09:54:00Z">
-            <w:rPr/>
-          </w:rPrChange>
-        </w:rPr>
-      </w:pPr>
-      <w:ins w:id="164" w:author="Unknown Author" w:date="2015-08-18T21:55:00Z">
+          <w:t xml:space="preserve">Стандартний фейсбук комент бар + можливість динамічно змінюватись на </w:t>
+        </w:r>
+        <w:proofErr w:type="spellStart"/>
+        <w:r>
+          <w:t>Vkontacte</w:t>
+        </w:r>
+        <w:proofErr w:type="spellEnd"/>
         <w:r>
           <w:rPr>
             <w:lang w:val="ru-RU"/>
-            <w:rPrChange w:id="165" w:author="Zvorskyi Ivan" w:date="2015-08-20T09:54:00Z">
-              <w:rPr/>
-            </w:rPrChange>
-          </w:rPr>
-          <w:t>Стандартний фейсбук комент бар</w:t>
-        </w:r>
-        <w:r>
-          <w:rPr>
-            <w:lang w:val="ru-RU"/>
-            <w:rPrChange w:id="166" w:author="Zvorskyi Ivan" w:date="2015-08-20T09:54:00Z">
-              <w:rPr/>
-            </w:rPrChange>
-          </w:rPr>
-          <w:t xml:space="preserve"> + можливість динамічно змінюватись на </w:t>
-        </w:r>
-        <w:proofErr w:type="spellStart"/>
-        <w:r>
-          <w:t>Vkontacte</w:t>
-        </w:r>
-        <w:proofErr w:type="spellEnd"/>
-        <w:r>
-          <w:rPr>
-            <w:lang w:val="ru-RU"/>
-            <w:rPrChange w:id="167" w:author="Zvorskyi Ivan" w:date="2015-08-20T09:54:00Z">
+            <w:rPrChange w:id="164" w:author="Zvorskyi Ivan" w:date="2015-08-20T09:54:00Z">
               <w:rPr/>
             </w:rPrChange>
           </w:rPr>
@@ -6678,7 +6557,7 @@
         <w:pStyle w:val="ListParagraph"/>
         <w:rPr>
           <w:lang w:val="ru-RU"/>
-          <w:rPrChange w:id="168" w:author="Zvorskyi Ivan" w:date="2015-08-20T09:54:00Z">
+          <w:rPrChange w:id="165" w:author="Zvorskyi Ivan" w:date="2015-08-20T09:54:00Z">
             <w:rPr/>
           </w:rPrChange>
         </w:rPr>
@@ -6689,16 +6568,16 @@
         <w:pStyle w:val="ListParagraph"/>
         <w:rPr>
           <w:lang w:val="ru-RU"/>
-          <w:rPrChange w:id="169" w:author="Zvorskyi Ivan" w:date="2015-08-20T09:54:00Z">
+          <w:rPrChange w:id="166" w:author="Zvorskyi Ivan" w:date="2015-08-20T09:54:00Z">
             <w:rPr/>
           </w:rPrChange>
         </w:rPr>
       </w:pPr>
-      <w:ins w:id="170" w:author="Unknown Author" w:date="2015-08-18T21:55:00Z">
+      <w:ins w:id="167" w:author="Unknown Author" w:date="2015-08-18T21:55:00Z">
         <w:r>
           <w:rPr>
             <w:lang w:val="ru-RU"/>
-            <w:rPrChange w:id="171" w:author="Zvorskyi Ivan" w:date="2015-08-20T09:54:00Z">
+            <w:rPrChange w:id="168" w:author="Zvorskyi Ivan" w:date="2015-08-20T09:54:00Z">
               <w:rPr/>
             </w:rPrChange>
           </w:rPr>
@@ -6712,7 +6591,7 @@
         <w:r>
           <w:rPr>
             <w:lang w:val="ru-RU"/>
-            <w:rPrChange w:id="172" w:author="Zvorskyi Ivan" w:date="2015-08-20T09:54:00Z">
+            <w:rPrChange w:id="169" w:author="Zvorskyi Ivan" w:date="2015-08-20T09:54:00Z">
               <w:rPr/>
             </w:rPrChange>
           </w:rPr>
@@ -6725,7 +6604,7 @@
         <w:pStyle w:val="ListParagraph"/>
         <w:rPr>
           <w:lang w:val="ru-RU"/>
-          <w:rPrChange w:id="173" w:author="Zvorskyi Ivan" w:date="2015-08-20T09:54:00Z">
+          <w:rPrChange w:id="170" w:author="Zvorskyi Ivan" w:date="2015-08-20T09:54:00Z">
             <w:rPr/>
           </w:rPrChange>
         </w:rPr>
@@ -6736,86 +6615,147 @@
         <w:pStyle w:val="ListParagraph"/>
         <w:rPr>
           <w:lang w:val="ru-RU"/>
-          <w:rPrChange w:id="174" w:author="Zvorskyi Ivan" w:date="2015-08-20T09:54:00Z">
+          <w:rPrChange w:id="171" w:author="Zvorskyi Ivan" w:date="2015-08-20T09:54:00Z">
             <w:rPr/>
           </w:rPrChange>
         </w:rPr>
       </w:pPr>
-      <w:ins w:id="175" w:author="Unknown Author" w:date="2015-08-18T21:55:00Z">
+      <w:ins w:id="172" w:author="Unknown Author" w:date="2015-08-18T21:55:00Z">
         <w:r>
           <w:rPr>
             <w:lang w:val="ru-RU"/>
-            <w:rPrChange w:id="176" w:author="Zvorskyi Ivan" w:date="2015-08-20T09:54:00Z">
+            <w:rPrChange w:id="173" w:author="Zvorskyi Ivan" w:date="2015-08-20T09:54:00Z">
               <w:rPr/>
             </w:rPrChange>
           </w:rPr>
           <w:t>Сірий Пін справа вгорі + на блогі</w:t>
         </w:r>
       </w:ins>
+      <w:bookmarkStart w:id="174" w:name="_GoBack"/>
+      <w:bookmarkEnd w:id="174"/>
     </w:p>
     <w:p>
       <w:pPr>
         <w:pStyle w:val="ListParagraph"/>
         <w:jc w:val="right"/>
-      </w:pPr>
-      <w:r>
-        <w:rPr>
-          <w:noProof/>
-          <w:lang w:val="ru-RU" w:eastAsia="ru-RU" w:bidi="ar-SA"/>
-        </w:rPr>
-        <w:drawing>
-          <wp:anchor distT="0" distB="0" distL="0" distR="0" simplePos="0" relativeHeight="9" behindDoc="0" locked="0" layoutInCell="1" allowOverlap="1">
-            <wp:simplePos x="0" y="0"/>
-            <wp:positionH relativeFrom="column">
-              <wp:align>center</wp:align>
-            </wp:positionH>
-            <wp:positionV relativeFrom="paragraph">
-              <wp:align>top</wp:align>
-            </wp:positionV>
-            <wp:extent cx="5662930" cy="3039745"/>
-            <wp:effectExtent l="0" t="0" r="0" b="0"/>
-            <wp:wrapSquare wrapText="largest"/>
-            <wp:docPr id="10" name="Picture"/>
-            <wp:cNvGraphicFramePr>
-              <a:graphicFrameLocks xmlns:a="http://schemas.openxmlformats.org/drawingml/2006/main" noChangeAspect="1"/>
-            </wp:cNvGraphicFramePr>
-            <a:graphic xmlns:a="http://schemas.openxmlformats.org/drawingml/2006/main">
-              <a:graphicData uri="http://schemas.openxmlformats.org/drawingml/2006/picture">
-                <pic:pic xmlns:pic="http://schemas.openxmlformats.org/drawingml/2006/picture">
-                  <pic:nvPicPr>
-                    <pic:cNvPr id="9" name="Picture"/>
-                    <pic:cNvPicPr>
-                      <a:picLocks noChangeAspect="1" noChangeArrowheads="1"/>
-                    </pic:cNvPicPr>
-                  </pic:nvPicPr>
-                  <pic:blipFill>
-                    <a:blip r:embed="rId20"/>
-                    <a:stretch>
-                      <a:fillRect/>
-                    </a:stretch>
-                  </pic:blipFill>
-                  <pic:spPr bwMode="auto">
-                    <a:xfrm>
-                      <a:off x="0" y="0"/>
-                      <a:ext cx="5662930" cy="3039745"/>
-                    </a:xfrm>
-                    <a:prstGeom prst="rect">
-                      <a:avLst/>
-                    </a:prstGeom>
-                    <a:noFill/>
-                    <a:ln w="9525">
+        <w:rPr>
+          <w:ins w:id="175" w:author="Zvorskyi Ivan" w:date="2015-08-21T15:39:00Z"/>
+        </w:rPr>
+      </w:pPr>
+      <w:del w:id="176" w:author="Zvorskyi Ivan" w:date="2015-08-21T15:38:00Z">
+        <w:r>
+          <w:rPr>
+            <w:noProof/>
+            <w:lang w:val="ru-RU" w:eastAsia="ru-RU" w:bidi="ar-SA"/>
+          </w:rPr>
+          <w:drawing>
+            <wp:anchor distT="0" distB="0" distL="0" distR="0" simplePos="0" relativeHeight="9" behindDoc="0" locked="0" layoutInCell="1" allowOverlap="1" wp14:anchorId="5A6DA9B4" wp14:editId="3C14456B">
+              <wp:simplePos x="0" y="0"/>
+              <wp:positionH relativeFrom="column">
+                <wp:align>center</wp:align>
+              </wp:positionH>
+              <wp:positionV relativeFrom="paragraph">
+                <wp:align>top</wp:align>
+              </wp:positionV>
+              <wp:extent cx="5662930" cy="3039745"/>
+              <wp:effectExtent l="0" t="0" r="0" b="0"/>
+              <wp:wrapSquare wrapText="largest"/>
+              <wp:docPr id="10" name="Picture"/>
+              <wp:cNvGraphicFramePr>
+                <a:graphicFrameLocks xmlns:a="http://schemas.openxmlformats.org/drawingml/2006/main" noChangeAspect="1"/>
+              </wp:cNvGraphicFramePr>
+              <a:graphic xmlns:a="http://schemas.openxmlformats.org/drawingml/2006/main">
+                <a:graphicData uri="http://schemas.openxmlformats.org/drawingml/2006/picture">
+                  <pic:pic xmlns:pic="http://schemas.openxmlformats.org/drawingml/2006/picture">
+                    <pic:nvPicPr>
+                      <pic:cNvPr id="9" name="Picture"/>
+                      <pic:cNvPicPr>
+                        <a:picLocks noChangeAspect="1" noChangeArrowheads="1"/>
+                      </pic:cNvPicPr>
+                    </pic:nvPicPr>
+                    <pic:blipFill>
+                      <a:blip r:embed="rId20"/>
+                      <a:stretch>
+                        <a:fillRect/>
+                      </a:stretch>
+                    </pic:blipFill>
+                    <pic:spPr bwMode="auto">
+                      <a:xfrm>
+                        <a:off x="0" y="0"/>
+                        <a:ext cx="5662930" cy="3039745"/>
+                      </a:xfrm>
+                      <a:prstGeom prst="rect">
+                        <a:avLst/>
+                      </a:prstGeom>
                       <a:noFill/>
-                      <a:miter lim="800000"/>
-                      <a:headEnd/>
-                      <a:tailEnd/>
-                    </a:ln>
-                  </pic:spPr>
-                </pic:pic>
-              </a:graphicData>
-            </a:graphic>
-          </wp:anchor>
-        </w:drawing>
-      </w:r>
+                      <a:ln w="9525">
+                        <a:noFill/>
+                        <a:miter lim="800000"/>
+                        <a:headEnd/>
+                        <a:tailEnd/>
+                      </a:ln>
+                    </pic:spPr>
+                  </pic:pic>
+                </a:graphicData>
+              </a:graphic>
+            </wp:anchor>
+          </w:drawing>
+        </w:r>
+      </w:del>
+    </w:p>
+    <w:p>
+      <w:pPr>
+        <w:pStyle w:val="ListParagraph"/>
+        <w:rPr>
+          <w:ins w:id="177" w:author="Zvorskyi Ivan" w:date="2015-08-21T15:39:00Z"/>
+        </w:rPr>
+        <w:pPrChange w:id="178" w:author="Zvorskyi Ivan" w:date="2015-08-21T15:39:00Z">
+          <w:pPr>
+            <w:pStyle w:val="ListParagraph"/>
+            <w:jc w:val="right"/>
+          </w:pPr>
+        </w:pPrChange>
+      </w:pPr>
+    </w:p>
+    <w:p>
+      <w:pPr>
+        <w:pStyle w:val="ListParagraph"/>
+        <w:rPr>
+          <w:ins w:id="179" w:author="Zvorskyi Ivan" w:date="2015-08-21T15:39:00Z"/>
+        </w:rPr>
+        <w:pPrChange w:id="180" w:author="Zvorskyi Ivan" w:date="2015-08-21T15:39:00Z">
+          <w:pPr>
+            <w:pStyle w:val="ListParagraph"/>
+            <w:jc w:val="right"/>
+          </w:pPr>
+        </w:pPrChange>
+      </w:pPr>
+    </w:p>
+    <w:p>
+      <w:pPr>
+        <w:pStyle w:val="ListParagraph"/>
+        <w:pPrChange w:id="181" w:author="Zvorskyi Ivan" w:date="2015-08-21T15:39:00Z">
+          <w:pPr>
+            <w:pStyle w:val="ListParagraph"/>
+            <w:jc w:val="right"/>
+          </w:pPr>
+        </w:pPrChange>
+      </w:pPr>
+      <w:proofErr w:type="spellStart"/>
+      <w:ins w:id="182" w:author="Zvorskyi Ivan" w:date="2015-08-21T15:39:00Z">
+        <w:r>
+          <w:t>Compleat</w:t>
+        </w:r>
+        <w:proofErr w:type="spellEnd"/>
+        <w:r>
+          <w:t xml:space="preserve"> </w:t>
+        </w:r>
+      </w:ins>
+      <w:ins w:id="183" w:author="Zvorskyi Ivan" w:date="2015-08-21T15:40:00Z">
+        <w:r>
+          <w:t>share button text using variables+ test it</w:t>
+        </w:r>
+      </w:ins>
     </w:p>
     <w:sectPr>
       <w:pgSz w:w="11906" w:h="16838"/>
@@ -6830,7 +6770,7 @@
 
 <file path=word/comments.xml><?xml version="1.0" encoding="utf-8"?>
 <w:comments xmlns:wpc="http://schemas.microsoft.com/office/word/2010/wordprocessingCanvas" xmlns:mc="http://schemas.openxmlformats.org/markup-compatibility/2006" xmlns:o="urn:schemas-microsoft-com:office:office" xmlns:r="http://schemas.openxmlformats.org/officeDocument/2006/relationships" xmlns:m="http://schemas.openxmlformats.org/officeDocument/2006/math" xmlns:v="urn:schemas-microsoft-com:vml" xmlns:wp14="http://schemas.microsoft.com/office/word/2010/wordprocessingDrawing" xmlns:wp="http://schemas.openxmlformats.org/drawingml/2006/wordprocessingDrawing" xmlns:w10="urn:schemas-microsoft-com:office:word" xmlns:w="http://schemas.openxmlformats.org/wordprocessingml/2006/main" xmlns:w14="http://schemas.microsoft.com/office/word/2010/wordml" xmlns:wpg="http://schemas.microsoft.com/office/word/2010/wordprocessingGroup" xmlns:wpi="http://schemas.microsoft.com/office/word/2010/wordprocessingInk" xmlns:wne="http://schemas.microsoft.com/office/word/2006/wordml" xmlns:wps="http://schemas.microsoft.com/office/word/2010/wordprocessingShape" mc:Ignorable="w14 wp14">
-  <w:comment w:id="21" w:author="Zvorskyi Ivan" w:date="2015-08-10T17:05:00Z" w:initials="IZV">
+  <w:comment w:id="20" w:author="Zvorskyi Ivan" w:date="2015-08-10T17:05:00Z" w:initials="IZV">
     <w:p>
       <w:pPr>
         <w:rPr>
@@ -7969,7 +7909,7 @@
 </file>
 
 <file path=customXml/itemProps1.xml><?xml version="1.0" encoding="utf-8"?>
-<ds:datastoreItem xmlns:ds="http://schemas.openxmlformats.org/officeDocument/2006/customXml" ds:itemID="{221B734F-6AD7-46AA-8668-38BAE088FEA9}">
+<ds:datastoreItem xmlns:ds="http://schemas.openxmlformats.org/officeDocument/2006/customXml" ds:itemID="{3C6BA6AD-AA63-41ED-8C35-7B852D4A33B3}">
   <ds:schemaRefs>
     <ds:schemaRef ds:uri="http://schemas.openxmlformats.org/officeDocument/2006/bibliography"/>
   </ds:schemaRefs>

</xml_diff>